<commit_message>
Created Graph class and completed questions 1 & 2.
</commit_message>
<xml_diff>
--- a/Project 2 - Graphs.docx
+++ b/Project 2 - Graphs.docx
@@ -35,8 +35,13 @@
         <w:ind w:left="0" w:firstLine="0"/>
         <w:jc w:val="left"/>
       </w:pPr>
-      <w:r>
-        <w:t>Github URL:</w:t>
+      <w:proofErr w:type="spellStart"/>
+      <w:r>
+        <w:t>Github</w:t>
+      </w:r>
+      <w:proofErr w:type="spellEnd"/>
+      <w:r>
+        <w:t xml:space="preserve"> URL:</w:t>
       </w:r>
       <w:r>
         <w:t xml:space="preserve"> </w:t>
@@ -62,8 +67,6 @@
       <w:r>
         <w:t>URLs/ISBNs for ALL consulted websites/textbooks:</w:t>
       </w:r>
-      <w:bookmarkStart w:id="0" w:name="_GoBack"/>
-      <w:bookmarkEnd w:id="0"/>
     </w:p>
     <w:p>
       <w:pPr>
@@ -156,13 +159,35 @@
         <w:ind w:left="0" w:right="888" w:firstLine="351"/>
       </w:pPr>
       <w:r>
-        <w:t xml:space="preserve">For this project, you will be responsible for uploading all code in a Github repository. Please print this and turn in all written answers here. </w:t>
+        <w:t xml:space="preserve">For this project, you will be responsible for uploading all code in a </w:t>
+      </w:r>
+      <w:proofErr w:type="spellStart"/>
+      <w:r>
+        <w:t>Github</w:t>
+      </w:r>
+      <w:proofErr w:type="spellEnd"/>
+      <w:r>
+        <w:t xml:space="preserve"> repository. Please print this and turn in all written answers here. </w:t>
       </w:r>
       <w:r>
         <w:rPr>
           <w:b/>
         </w:rPr>
-        <w:t>Do not turn in written code here! Code must be submitted via a link to a Github repository!</w:t>
+        <w:t xml:space="preserve">Do not turn in written code here! Code must be submitted via a link to a </w:t>
+      </w:r>
+      <w:proofErr w:type="spellStart"/>
+      <w:r>
+        <w:rPr>
+          <w:b/>
+        </w:rPr>
+        <w:t>Github</w:t>
+      </w:r>
+      <w:proofErr w:type="spellEnd"/>
+      <w:r>
+        <w:rPr>
+          <w:b/>
+        </w:rPr>
+        <w:t xml:space="preserve"> repository!</w:t>
       </w:r>
     </w:p>
     <w:p>
@@ -171,10 +196,15 @@
         <w:ind w:right="888"/>
       </w:pPr>
       <w:r>
-        <w:t>You will be require</w:t>
-      </w:r>
-      <w:r>
-        <w:t>d to give 3 peers a high-quality code review for full credit. Please refer to the slides from the code review conversation to determine what types of high quality comments to leave.</w:t>
+        <w:t xml:space="preserve">You will be required to give 3 peers a high-quality code review for full credit. Please refer to the slides from the code review conversation to determine what types of </w:t>
+      </w:r>
+      <w:proofErr w:type="gramStart"/>
+      <w:r>
+        <w:t>high quality</w:t>
+      </w:r>
+      <w:proofErr w:type="gramEnd"/>
+      <w:r>
+        <w:t xml:space="preserve"> comments to leave.</w:t>
       </w:r>
     </w:p>
     <w:p>
@@ -183,11 +213,21 @@
         <w:ind w:right="888"/>
       </w:pPr>
       <w:r>
-        <w:t>Note: For this project, you may use whatever programming language you want</w:t>
-      </w:r>
-      <w:r>
-        <w:t>. However, we will implement this project in Java, Python, and C++, so using one of those languages would make it significantly easier to get help from Sresht and the TAs.</w:t>
-      </w:r>
+        <w:t xml:space="preserve">Note: For this project, you may use whatever programming language you want. However, we will implement this project in Java, Python, and C++, so using one of those languages would make it significantly easier to get help from </w:t>
+      </w:r>
+      <w:proofErr w:type="spellStart"/>
+      <w:r>
+        <w:t>Sresht</w:t>
+      </w:r>
+      <w:proofErr w:type="spellEnd"/>
+      <w:r>
+        <w:t xml:space="preserve"> and the </w:t>
+      </w:r>
+      <w:proofErr w:type="spellStart"/>
+      <w:r>
+        <w:t>TAs.</w:t>
+      </w:r>
+      <w:proofErr w:type="spellEnd"/>
     </w:p>
     <w:tbl>
       <w:tblPr>
@@ -197,7 +237,6 @@
         <w:tblCellMar>
           <w:top w:w="40" w:type="dxa"/>
           <w:left w:w="120" w:type="dxa"/>
-          <w:bottom w:w="0" w:type="dxa"/>
           <w:right w:w="115" w:type="dxa"/>
         </w:tblCellMar>
         <w:tblLook w:val="04A0" w:firstRow="1" w:lastRow="0" w:firstColumn="1" w:lastColumn="0" w:noHBand="0" w:noVBand="1"/>
@@ -924,9 +963,22 @@
         <w:spacing w:after="123"/>
         <w:ind w:left="401" w:right="888" w:hanging="299"/>
       </w:pPr>
+      <w:proofErr w:type="spellStart"/>
       <w:r>
         <w:lastRenderedPageBreak/>
-        <w:t>Gonna Take My Horse To The Old Town Node (5 points)</w:t>
+        <w:t>Gonna</w:t>
+      </w:r>
+      <w:proofErr w:type="spellEnd"/>
+      <w:r>
+        <w:t xml:space="preserve"> Take My Horse </w:t>
+      </w:r>
+      <w:proofErr w:type="gramStart"/>
+      <w:r>
+        <w:t>To</w:t>
+      </w:r>
+      <w:proofErr w:type="gramEnd"/>
+      <w:r>
+        <w:t xml:space="preserve"> The Old Town Node (5 points)</w:t>
       </w:r>
     </w:p>
     <w:p>
@@ -998,6 +1050,33 @@
     </w:p>
     <w:p>
       <w:pPr>
+        <w:spacing w:after="0" w:line="259" w:lineRule="auto"/>
+        <w:ind w:left="2063" w:firstLine="0"/>
+        <w:jc w:val="left"/>
+      </w:pPr>
+    </w:p>
+    <w:p>
+      <w:pPr>
+        <w:spacing w:after="0" w:line="259" w:lineRule="auto"/>
+        <w:ind w:left="993" w:firstLine="0"/>
+        <w:jc w:val="left"/>
+      </w:pPr>
+      <w:r>
+        <w:t xml:space="preserve">S &gt; </w:t>
+      </w:r>
+      <w:r>
+        <w:t>A &gt; C &gt; B &gt; E &gt; F &gt; G &gt; K &gt; L &gt; D</w:t>
+      </w:r>
+    </w:p>
+    <w:p>
+      <w:pPr>
+        <w:spacing w:after="0" w:line="259" w:lineRule="auto"/>
+        <w:ind w:left="2063" w:firstLine="0"/>
+        <w:jc w:val="left"/>
+      </w:pPr>
+    </w:p>
+    <w:p>
+      <w:pPr>
         <w:numPr>
           <w:ilvl w:val="0"/>
           <w:numId w:val="1"/>
@@ -1014,11 +1093,1392 @@
         <w:t xml:space="preserve">edges </w:t>
       </w:r>
       <w:r>
-        <w:t>b</w:t>
-      </w:r>
-      <w:r>
-        <w:t>etween the graph on the previous page? Please write out either an adjacency list or matrix to represent this graph’s edges.</w:t>
-      </w:r>
+        <w:t>between the graph on the previous page? Please write out either an adjacency list or matrix to represent this graph’s edges.</w:t>
+      </w:r>
+    </w:p>
+    <w:tbl>
+      <w:tblPr>
+        <w:tblStyle w:val="TableGrid0"/>
+        <w:tblW w:w="0" w:type="auto"/>
+        <w:tblInd w:w="10" w:type="dxa"/>
+        <w:tblLook w:val="04A0" w:firstRow="1" w:lastRow="0" w:firstColumn="1" w:lastColumn="0" w:noHBand="0" w:noVBand="1"/>
+      </w:tblPr>
+      <w:tblGrid>
+        <w:gridCol w:w="940"/>
+        <w:gridCol w:w="934"/>
+        <w:gridCol w:w="932"/>
+        <w:gridCol w:w="926"/>
+        <w:gridCol w:w="940"/>
+        <w:gridCol w:w="926"/>
+        <w:gridCol w:w="926"/>
+        <w:gridCol w:w="932"/>
+        <w:gridCol w:w="935"/>
+        <w:gridCol w:w="926"/>
+        <w:gridCol w:w="926"/>
+      </w:tblGrid>
+      <w:tr>
+        <w:tc>
+          <w:tcPr>
+            <w:tcW w:w="943" w:type="dxa"/>
+          </w:tcPr>
+          <w:p>
+            <w:pPr>
+              <w:ind w:left="0" w:right="888" w:firstLine="0"/>
+            </w:pPr>
+          </w:p>
+        </w:tc>
+        <w:tc>
+          <w:tcPr>
+            <w:tcW w:w="936" w:type="dxa"/>
+          </w:tcPr>
+          <w:p>
+            <w:pPr>
+              <w:ind w:left="0" w:right="888" w:firstLine="0"/>
+            </w:pPr>
+            <w:r>
+              <w:t>A</w:t>
+            </w:r>
+          </w:p>
+        </w:tc>
+        <w:tc>
+          <w:tcPr>
+            <w:tcW w:w="934" w:type="dxa"/>
+          </w:tcPr>
+          <w:p>
+            <w:pPr>
+              <w:ind w:left="0" w:right="888" w:firstLine="0"/>
+            </w:pPr>
+            <w:r>
+              <w:t>B</w:t>
+            </w:r>
+          </w:p>
+        </w:tc>
+        <w:tc>
+          <w:tcPr>
+            <w:tcW w:w="926" w:type="dxa"/>
+          </w:tcPr>
+          <w:p>
+            <w:pPr>
+              <w:ind w:left="0" w:right="888" w:firstLine="0"/>
+            </w:pPr>
+            <w:r>
+              <w:t>C</w:t>
+            </w:r>
+          </w:p>
+        </w:tc>
+        <w:tc>
+          <w:tcPr>
+            <w:tcW w:w="943" w:type="dxa"/>
+          </w:tcPr>
+          <w:p>
+            <w:pPr>
+              <w:ind w:left="0" w:right="888" w:firstLine="0"/>
+            </w:pPr>
+            <w:r>
+              <w:t>D</w:t>
+            </w:r>
+          </w:p>
+        </w:tc>
+        <w:tc>
+          <w:tcPr>
+            <w:tcW w:w="929" w:type="dxa"/>
+          </w:tcPr>
+          <w:p>
+            <w:pPr>
+              <w:ind w:left="0" w:right="888" w:firstLine="0"/>
+            </w:pPr>
+            <w:r>
+              <w:t>E</w:t>
+            </w:r>
+          </w:p>
+        </w:tc>
+        <w:tc>
+          <w:tcPr>
+            <w:tcW w:w="922" w:type="dxa"/>
+          </w:tcPr>
+          <w:p>
+            <w:pPr>
+              <w:ind w:left="0" w:right="888" w:firstLine="0"/>
+            </w:pPr>
+            <w:r>
+              <w:t>F</w:t>
+            </w:r>
+          </w:p>
+        </w:tc>
+        <w:tc>
+          <w:tcPr>
+            <w:tcW w:w="934" w:type="dxa"/>
+          </w:tcPr>
+          <w:p>
+            <w:pPr>
+              <w:ind w:left="0" w:right="888" w:firstLine="0"/>
+            </w:pPr>
+            <w:r>
+              <w:t>G</w:t>
+            </w:r>
+          </w:p>
+        </w:tc>
+        <w:tc>
+          <w:tcPr>
+            <w:tcW w:w="938" w:type="dxa"/>
+          </w:tcPr>
+          <w:p>
+            <w:pPr>
+              <w:ind w:left="0" w:right="888" w:firstLine="0"/>
+            </w:pPr>
+            <w:r>
+              <w:t>K</w:t>
+            </w:r>
+          </w:p>
+        </w:tc>
+        <w:tc>
+          <w:tcPr>
+            <w:tcW w:w="916" w:type="dxa"/>
+          </w:tcPr>
+          <w:p>
+            <w:pPr>
+              <w:ind w:left="0" w:right="888" w:firstLine="0"/>
+            </w:pPr>
+            <w:r>
+              <w:t>S</w:t>
+            </w:r>
+          </w:p>
+        </w:tc>
+        <w:tc>
+          <w:tcPr>
+            <w:tcW w:w="922" w:type="dxa"/>
+          </w:tcPr>
+          <w:p>
+            <w:pPr>
+              <w:ind w:left="0" w:right="888" w:firstLine="0"/>
+            </w:pPr>
+            <w:r>
+              <w:t>L</w:t>
+            </w:r>
+          </w:p>
+        </w:tc>
+      </w:tr>
+      <w:tr>
+        <w:tc>
+          <w:tcPr>
+            <w:tcW w:w="943" w:type="dxa"/>
+          </w:tcPr>
+          <w:p>
+            <w:pPr>
+              <w:ind w:left="0" w:right="888" w:firstLine="0"/>
+            </w:pPr>
+            <w:r>
+              <w:t>A</w:t>
+            </w:r>
+          </w:p>
+        </w:tc>
+        <w:tc>
+          <w:tcPr>
+            <w:tcW w:w="936" w:type="dxa"/>
+          </w:tcPr>
+          <w:p>
+            <w:pPr>
+              <w:ind w:left="0" w:right="888" w:firstLine="0"/>
+            </w:pPr>
+          </w:p>
+        </w:tc>
+        <w:tc>
+          <w:tcPr>
+            <w:tcW w:w="934" w:type="dxa"/>
+          </w:tcPr>
+          <w:p>
+            <w:pPr>
+              <w:ind w:left="0" w:right="888" w:firstLine="0"/>
+            </w:pPr>
+            <w:r>
+              <w:t>X</w:t>
+            </w:r>
+          </w:p>
+        </w:tc>
+        <w:tc>
+          <w:tcPr>
+            <w:tcW w:w="926" w:type="dxa"/>
+          </w:tcPr>
+          <w:p>
+            <w:pPr>
+              <w:ind w:left="0" w:right="888" w:firstLine="0"/>
+            </w:pPr>
+            <w:r>
+              <w:t>X</w:t>
+            </w:r>
+          </w:p>
+        </w:tc>
+        <w:tc>
+          <w:tcPr>
+            <w:tcW w:w="943" w:type="dxa"/>
+          </w:tcPr>
+          <w:p>
+            <w:pPr>
+              <w:ind w:left="0" w:right="888" w:firstLine="0"/>
+            </w:pPr>
+          </w:p>
+        </w:tc>
+        <w:tc>
+          <w:tcPr>
+            <w:tcW w:w="929" w:type="dxa"/>
+          </w:tcPr>
+          <w:p>
+            <w:pPr>
+              <w:ind w:left="0" w:right="888" w:firstLine="0"/>
+            </w:pPr>
+            <w:r>
+              <w:t>X</w:t>
+            </w:r>
+          </w:p>
+        </w:tc>
+        <w:tc>
+          <w:tcPr>
+            <w:tcW w:w="922" w:type="dxa"/>
+          </w:tcPr>
+          <w:p>
+            <w:pPr>
+              <w:ind w:left="0" w:right="888" w:firstLine="0"/>
+            </w:pPr>
+          </w:p>
+        </w:tc>
+        <w:tc>
+          <w:tcPr>
+            <w:tcW w:w="934" w:type="dxa"/>
+          </w:tcPr>
+          <w:p>
+            <w:pPr>
+              <w:ind w:left="0" w:right="888" w:firstLine="0"/>
+            </w:pPr>
+          </w:p>
+        </w:tc>
+        <w:tc>
+          <w:tcPr>
+            <w:tcW w:w="938" w:type="dxa"/>
+          </w:tcPr>
+          <w:p>
+            <w:pPr>
+              <w:ind w:left="0" w:right="888" w:firstLine="0"/>
+            </w:pPr>
+          </w:p>
+        </w:tc>
+        <w:tc>
+          <w:tcPr>
+            <w:tcW w:w="916" w:type="dxa"/>
+          </w:tcPr>
+          <w:p>
+            <w:pPr>
+              <w:ind w:left="0" w:right="888" w:firstLine="0"/>
+            </w:pPr>
+            <w:r>
+              <w:t>X</w:t>
+            </w:r>
+          </w:p>
+        </w:tc>
+        <w:tc>
+          <w:tcPr>
+            <w:tcW w:w="922" w:type="dxa"/>
+          </w:tcPr>
+          <w:p>
+            <w:pPr>
+              <w:ind w:left="0" w:right="888" w:firstLine="0"/>
+            </w:pPr>
+          </w:p>
+        </w:tc>
+      </w:tr>
+      <w:tr>
+        <w:tc>
+          <w:tcPr>
+            <w:tcW w:w="943" w:type="dxa"/>
+          </w:tcPr>
+          <w:p>
+            <w:pPr>
+              <w:ind w:left="0" w:right="888" w:firstLine="0"/>
+            </w:pPr>
+            <w:r>
+              <w:t>B</w:t>
+            </w:r>
+          </w:p>
+        </w:tc>
+        <w:tc>
+          <w:tcPr>
+            <w:tcW w:w="936" w:type="dxa"/>
+          </w:tcPr>
+          <w:p>
+            <w:pPr>
+              <w:ind w:left="0" w:right="888" w:firstLine="0"/>
+            </w:pPr>
+            <w:r>
+              <w:t>X</w:t>
+            </w:r>
+          </w:p>
+        </w:tc>
+        <w:tc>
+          <w:tcPr>
+            <w:tcW w:w="934" w:type="dxa"/>
+          </w:tcPr>
+          <w:p>
+            <w:pPr>
+              <w:ind w:left="0" w:right="888" w:firstLine="0"/>
+            </w:pPr>
+          </w:p>
+        </w:tc>
+        <w:tc>
+          <w:tcPr>
+            <w:tcW w:w="926" w:type="dxa"/>
+          </w:tcPr>
+          <w:p>
+            <w:pPr>
+              <w:ind w:left="0" w:right="888" w:firstLine="0"/>
+            </w:pPr>
+          </w:p>
+        </w:tc>
+        <w:tc>
+          <w:tcPr>
+            <w:tcW w:w="943" w:type="dxa"/>
+          </w:tcPr>
+          <w:p>
+            <w:pPr>
+              <w:ind w:left="0" w:right="888" w:firstLine="0"/>
+            </w:pPr>
+          </w:p>
+        </w:tc>
+        <w:tc>
+          <w:tcPr>
+            <w:tcW w:w="929" w:type="dxa"/>
+          </w:tcPr>
+          <w:p>
+            <w:pPr>
+              <w:ind w:left="0" w:right="888" w:firstLine="0"/>
+            </w:pPr>
+            <w:r>
+              <w:t>X</w:t>
+            </w:r>
+          </w:p>
+        </w:tc>
+        <w:tc>
+          <w:tcPr>
+            <w:tcW w:w="922" w:type="dxa"/>
+          </w:tcPr>
+          <w:p>
+            <w:pPr>
+              <w:ind w:left="0" w:right="888" w:firstLine="0"/>
+            </w:pPr>
+          </w:p>
+        </w:tc>
+        <w:tc>
+          <w:tcPr>
+            <w:tcW w:w="934" w:type="dxa"/>
+          </w:tcPr>
+          <w:p>
+            <w:pPr>
+              <w:ind w:left="0" w:right="888" w:firstLine="0"/>
+            </w:pPr>
+          </w:p>
+        </w:tc>
+        <w:tc>
+          <w:tcPr>
+            <w:tcW w:w="938" w:type="dxa"/>
+          </w:tcPr>
+          <w:p>
+            <w:pPr>
+              <w:ind w:left="0" w:right="888" w:firstLine="0"/>
+            </w:pPr>
+          </w:p>
+        </w:tc>
+        <w:tc>
+          <w:tcPr>
+            <w:tcW w:w="916" w:type="dxa"/>
+          </w:tcPr>
+          <w:p>
+            <w:pPr>
+              <w:ind w:left="0" w:right="888" w:firstLine="0"/>
+            </w:pPr>
+          </w:p>
+        </w:tc>
+        <w:tc>
+          <w:tcPr>
+            <w:tcW w:w="922" w:type="dxa"/>
+          </w:tcPr>
+          <w:p>
+            <w:pPr>
+              <w:ind w:left="0" w:right="888" w:firstLine="0"/>
+            </w:pPr>
+          </w:p>
+        </w:tc>
+      </w:tr>
+      <w:tr>
+        <w:tc>
+          <w:tcPr>
+            <w:tcW w:w="943" w:type="dxa"/>
+          </w:tcPr>
+          <w:p>
+            <w:pPr>
+              <w:ind w:left="0" w:right="888" w:firstLine="0"/>
+            </w:pPr>
+            <w:r>
+              <w:t>C</w:t>
+            </w:r>
+          </w:p>
+        </w:tc>
+        <w:tc>
+          <w:tcPr>
+            <w:tcW w:w="936" w:type="dxa"/>
+          </w:tcPr>
+          <w:p>
+            <w:pPr>
+              <w:ind w:left="0" w:right="888" w:firstLine="0"/>
+            </w:pPr>
+            <w:r>
+              <w:t>X</w:t>
+            </w:r>
+          </w:p>
+        </w:tc>
+        <w:tc>
+          <w:tcPr>
+            <w:tcW w:w="934" w:type="dxa"/>
+          </w:tcPr>
+          <w:p>
+            <w:pPr>
+              <w:ind w:left="0" w:right="888" w:firstLine="0"/>
+            </w:pPr>
+          </w:p>
+        </w:tc>
+        <w:tc>
+          <w:tcPr>
+            <w:tcW w:w="926" w:type="dxa"/>
+          </w:tcPr>
+          <w:p>
+            <w:pPr>
+              <w:ind w:left="0" w:right="888" w:firstLine="0"/>
+            </w:pPr>
+          </w:p>
+        </w:tc>
+        <w:tc>
+          <w:tcPr>
+            <w:tcW w:w="943" w:type="dxa"/>
+          </w:tcPr>
+          <w:p>
+            <w:pPr>
+              <w:ind w:left="0" w:right="888" w:firstLine="0"/>
+            </w:pPr>
+          </w:p>
+        </w:tc>
+        <w:tc>
+          <w:tcPr>
+            <w:tcW w:w="929" w:type="dxa"/>
+          </w:tcPr>
+          <w:p>
+            <w:pPr>
+              <w:ind w:left="0" w:right="888" w:firstLine="0"/>
+            </w:pPr>
+          </w:p>
+        </w:tc>
+        <w:tc>
+          <w:tcPr>
+            <w:tcW w:w="922" w:type="dxa"/>
+          </w:tcPr>
+          <w:p>
+            <w:pPr>
+              <w:ind w:left="0" w:right="888" w:firstLine="0"/>
+            </w:pPr>
+          </w:p>
+        </w:tc>
+        <w:tc>
+          <w:tcPr>
+            <w:tcW w:w="934" w:type="dxa"/>
+          </w:tcPr>
+          <w:p>
+            <w:pPr>
+              <w:ind w:left="0" w:right="888" w:firstLine="0"/>
+            </w:pPr>
+          </w:p>
+        </w:tc>
+        <w:tc>
+          <w:tcPr>
+            <w:tcW w:w="938" w:type="dxa"/>
+          </w:tcPr>
+          <w:p>
+            <w:pPr>
+              <w:ind w:left="0" w:right="888" w:firstLine="0"/>
+            </w:pPr>
+          </w:p>
+        </w:tc>
+        <w:tc>
+          <w:tcPr>
+            <w:tcW w:w="916" w:type="dxa"/>
+          </w:tcPr>
+          <w:p>
+            <w:pPr>
+              <w:ind w:left="0" w:right="888" w:firstLine="0"/>
+            </w:pPr>
+          </w:p>
+        </w:tc>
+        <w:tc>
+          <w:tcPr>
+            <w:tcW w:w="922" w:type="dxa"/>
+          </w:tcPr>
+          <w:p>
+            <w:pPr>
+              <w:ind w:left="0" w:right="888" w:firstLine="0"/>
+            </w:pPr>
+          </w:p>
+        </w:tc>
+      </w:tr>
+      <w:tr>
+        <w:tc>
+          <w:tcPr>
+            <w:tcW w:w="943" w:type="dxa"/>
+          </w:tcPr>
+          <w:p>
+            <w:pPr>
+              <w:ind w:left="0" w:right="888" w:firstLine="0"/>
+            </w:pPr>
+            <w:r>
+              <w:t>D</w:t>
+            </w:r>
+          </w:p>
+        </w:tc>
+        <w:tc>
+          <w:tcPr>
+            <w:tcW w:w="936" w:type="dxa"/>
+          </w:tcPr>
+          <w:p>
+            <w:pPr>
+              <w:ind w:left="0" w:right="888" w:firstLine="0"/>
+            </w:pPr>
+          </w:p>
+        </w:tc>
+        <w:tc>
+          <w:tcPr>
+            <w:tcW w:w="934" w:type="dxa"/>
+          </w:tcPr>
+          <w:p>
+            <w:pPr>
+              <w:ind w:left="0" w:right="888" w:firstLine="0"/>
+            </w:pPr>
+          </w:p>
+        </w:tc>
+        <w:tc>
+          <w:tcPr>
+            <w:tcW w:w="926" w:type="dxa"/>
+          </w:tcPr>
+          <w:p>
+            <w:pPr>
+              <w:ind w:left="0" w:right="888" w:firstLine="0"/>
+            </w:pPr>
+          </w:p>
+        </w:tc>
+        <w:tc>
+          <w:tcPr>
+            <w:tcW w:w="943" w:type="dxa"/>
+          </w:tcPr>
+          <w:p>
+            <w:pPr>
+              <w:ind w:left="0" w:right="888" w:firstLine="0"/>
+            </w:pPr>
+          </w:p>
+        </w:tc>
+        <w:tc>
+          <w:tcPr>
+            <w:tcW w:w="929" w:type="dxa"/>
+          </w:tcPr>
+          <w:p>
+            <w:pPr>
+              <w:ind w:left="0" w:right="888" w:firstLine="0"/>
+            </w:pPr>
+          </w:p>
+        </w:tc>
+        <w:tc>
+          <w:tcPr>
+            <w:tcW w:w="922" w:type="dxa"/>
+          </w:tcPr>
+          <w:p>
+            <w:pPr>
+              <w:ind w:left="0" w:right="888" w:firstLine="0"/>
+            </w:pPr>
+          </w:p>
+        </w:tc>
+        <w:tc>
+          <w:tcPr>
+            <w:tcW w:w="934" w:type="dxa"/>
+          </w:tcPr>
+          <w:p>
+            <w:pPr>
+              <w:ind w:left="0" w:right="888" w:firstLine="0"/>
+            </w:pPr>
+          </w:p>
+        </w:tc>
+        <w:tc>
+          <w:tcPr>
+            <w:tcW w:w="938" w:type="dxa"/>
+          </w:tcPr>
+          <w:p>
+            <w:pPr>
+              <w:ind w:left="0" w:right="888" w:firstLine="0"/>
+            </w:pPr>
+          </w:p>
+        </w:tc>
+        <w:tc>
+          <w:tcPr>
+            <w:tcW w:w="916" w:type="dxa"/>
+          </w:tcPr>
+          <w:p>
+            <w:pPr>
+              <w:ind w:left="0" w:right="888" w:firstLine="0"/>
+            </w:pPr>
+          </w:p>
+        </w:tc>
+        <w:tc>
+          <w:tcPr>
+            <w:tcW w:w="922" w:type="dxa"/>
+          </w:tcPr>
+          <w:p>
+            <w:pPr>
+              <w:ind w:left="0" w:right="888" w:firstLine="0"/>
+            </w:pPr>
+            <w:r>
+              <w:t>X</w:t>
+            </w:r>
+          </w:p>
+        </w:tc>
+      </w:tr>
+      <w:tr>
+        <w:tc>
+          <w:tcPr>
+            <w:tcW w:w="943" w:type="dxa"/>
+          </w:tcPr>
+          <w:p>
+            <w:pPr>
+              <w:ind w:left="0" w:right="888" w:firstLine="0"/>
+            </w:pPr>
+            <w:r>
+              <w:t>E</w:t>
+            </w:r>
+          </w:p>
+        </w:tc>
+        <w:tc>
+          <w:tcPr>
+            <w:tcW w:w="936" w:type="dxa"/>
+          </w:tcPr>
+          <w:p>
+            <w:pPr>
+              <w:ind w:left="0" w:right="888" w:firstLine="0"/>
+            </w:pPr>
+            <w:r>
+              <w:t>X</w:t>
+            </w:r>
+          </w:p>
+        </w:tc>
+        <w:tc>
+          <w:tcPr>
+            <w:tcW w:w="934" w:type="dxa"/>
+          </w:tcPr>
+          <w:p>
+            <w:pPr>
+              <w:ind w:left="0" w:right="888" w:firstLine="0"/>
+            </w:pPr>
+            <w:r>
+              <w:t>X</w:t>
+            </w:r>
+          </w:p>
+        </w:tc>
+        <w:tc>
+          <w:tcPr>
+            <w:tcW w:w="926" w:type="dxa"/>
+          </w:tcPr>
+          <w:p>
+            <w:pPr>
+              <w:ind w:left="0" w:right="888" w:firstLine="0"/>
+            </w:pPr>
+          </w:p>
+        </w:tc>
+        <w:tc>
+          <w:tcPr>
+            <w:tcW w:w="943" w:type="dxa"/>
+          </w:tcPr>
+          <w:p>
+            <w:pPr>
+              <w:ind w:left="0" w:right="888" w:firstLine="0"/>
+            </w:pPr>
+          </w:p>
+        </w:tc>
+        <w:tc>
+          <w:tcPr>
+            <w:tcW w:w="929" w:type="dxa"/>
+          </w:tcPr>
+          <w:p>
+            <w:pPr>
+              <w:ind w:left="0" w:right="888" w:firstLine="0"/>
+            </w:pPr>
+          </w:p>
+        </w:tc>
+        <w:tc>
+          <w:tcPr>
+            <w:tcW w:w="922" w:type="dxa"/>
+          </w:tcPr>
+          <w:p>
+            <w:pPr>
+              <w:ind w:left="0" w:right="888" w:firstLine="0"/>
+            </w:pPr>
+            <w:r>
+              <w:t>X</w:t>
+            </w:r>
+          </w:p>
+        </w:tc>
+        <w:tc>
+          <w:tcPr>
+            <w:tcW w:w="934" w:type="dxa"/>
+          </w:tcPr>
+          <w:p>
+            <w:pPr>
+              <w:ind w:left="0" w:right="888" w:firstLine="0"/>
+            </w:pPr>
+          </w:p>
+        </w:tc>
+        <w:tc>
+          <w:tcPr>
+            <w:tcW w:w="938" w:type="dxa"/>
+          </w:tcPr>
+          <w:p>
+            <w:pPr>
+              <w:ind w:left="0" w:right="888" w:firstLine="0"/>
+            </w:pPr>
+          </w:p>
+        </w:tc>
+        <w:tc>
+          <w:tcPr>
+            <w:tcW w:w="916" w:type="dxa"/>
+          </w:tcPr>
+          <w:p>
+            <w:pPr>
+              <w:ind w:left="0" w:right="888" w:firstLine="0"/>
+            </w:pPr>
+          </w:p>
+        </w:tc>
+        <w:tc>
+          <w:tcPr>
+            <w:tcW w:w="922" w:type="dxa"/>
+          </w:tcPr>
+          <w:p>
+            <w:pPr>
+              <w:ind w:left="0" w:right="888" w:firstLine="0"/>
+            </w:pPr>
+          </w:p>
+        </w:tc>
+      </w:tr>
+      <w:tr>
+        <w:tc>
+          <w:tcPr>
+            <w:tcW w:w="943" w:type="dxa"/>
+          </w:tcPr>
+          <w:p>
+            <w:pPr>
+              <w:ind w:left="0" w:right="888" w:firstLine="0"/>
+            </w:pPr>
+            <w:r>
+              <w:t>F</w:t>
+            </w:r>
+          </w:p>
+        </w:tc>
+        <w:tc>
+          <w:tcPr>
+            <w:tcW w:w="936" w:type="dxa"/>
+          </w:tcPr>
+          <w:p>
+            <w:pPr>
+              <w:ind w:left="0" w:right="888" w:firstLine="0"/>
+            </w:pPr>
+          </w:p>
+        </w:tc>
+        <w:tc>
+          <w:tcPr>
+            <w:tcW w:w="934" w:type="dxa"/>
+          </w:tcPr>
+          <w:p>
+            <w:pPr>
+              <w:ind w:left="0" w:right="888" w:firstLine="0"/>
+            </w:pPr>
+          </w:p>
+        </w:tc>
+        <w:tc>
+          <w:tcPr>
+            <w:tcW w:w="926" w:type="dxa"/>
+          </w:tcPr>
+          <w:p>
+            <w:pPr>
+              <w:ind w:left="0" w:right="888" w:firstLine="0"/>
+            </w:pPr>
+          </w:p>
+        </w:tc>
+        <w:tc>
+          <w:tcPr>
+            <w:tcW w:w="943" w:type="dxa"/>
+          </w:tcPr>
+          <w:p>
+            <w:pPr>
+              <w:ind w:left="0" w:right="888" w:firstLine="0"/>
+            </w:pPr>
+          </w:p>
+        </w:tc>
+        <w:tc>
+          <w:tcPr>
+            <w:tcW w:w="929" w:type="dxa"/>
+          </w:tcPr>
+          <w:p>
+            <w:pPr>
+              <w:ind w:left="0" w:right="888" w:firstLine="0"/>
+            </w:pPr>
+            <w:r>
+              <w:t>X</w:t>
+            </w:r>
+          </w:p>
+        </w:tc>
+        <w:tc>
+          <w:tcPr>
+            <w:tcW w:w="922" w:type="dxa"/>
+          </w:tcPr>
+          <w:p>
+            <w:pPr>
+              <w:ind w:left="0" w:right="888" w:firstLine="0"/>
+            </w:pPr>
+          </w:p>
+        </w:tc>
+        <w:tc>
+          <w:tcPr>
+            <w:tcW w:w="934" w:type="dxa"/>
+          </w:tcPr>
+          <w:p>
+            <w:pPr>
+              <w:ind w:left="0" w:right="888" w:firstLine="0"/>
+            </w:pPr>
+            <w:r>
+              <w:t>X</w:t>
+            </w:r>
+          </w:p>
+        </w:tc>
+        <w:tc>
+          <w:tcPr>
+            <w:tcW w:w="938" w:type="dxa"/>
+          </w:tcPr>
+          <w:p>
+            <w:pPr>
+              <w:ind w:left="0" w:right="888" w:firstLine="0"/>
+            </w:pPr>
+          </w:p>
+        </w:tc>
+        <w:tc>
+          <w:tcPr>
+            <w:tcW w:w="916" w:type="dxa"/>
+          </w:tcPr>
+          <w:p>
+            <w:pPr>
+              <w:ind w:left="0" w:right="888" w:firstLine="0"/>
+            </w:pPr>
+          </w:p>
+        </w:tc>
+        <w:tc>
+          <w:tcPr>
+            <w:tcW w:w="922" w:type="dxa"/>
+          </w:tcPr>
+          <w:p>
+            <w:pPr>
+              <w:ind w:left="0" w:right="888" w:firstLine="0"/>
+            </w:pPr>
+          </w:p>
+        </w:tc>
+      </w:tr>
+      <w:tr>
+        <w:tc>
+          <w:tcPr>
+            <w:tcW w:w="943" w:type="dxa"/>
+          </w:tcPr>
+          <w:p>
+            <w:pPr>
+              <w:ind w:left="0" w:right="888" w:firstLine="0"/>
+            </w:pPr>
+            <w:r>
+              <w:t>G</w:t>
+            </w:r>
+          </w:p>
+        </w:tc>
+        <w:tc>
+          <w:tcPr>
+            <w:tcW w:w="936" w:type="dxa"/>
+          </w:tcPr>
+          <w:p>
+            <w:pPr>
+              <w:ind w:left="0" w:right="888" w:firstLine="0"/>
+            </w:pPr>
+          </w:p>
+        </w:tc>
+        <w:tc>
+          <w:tcPr>
+            <w:tcW w:w="934" w:type="dxa"/>
+          </w:tcPr>
+          <w:p>
+            <w:pPr>
+              <w:ind w:left="0" w:right="888" w:firstLine="0"/>
+            </w:pPr>
+          </w:p>
+        </w:tc>
+        <w:tc>
+          <w:tcPr>
+            <w:tcW w:w="926" w:type="dxa"/>
+          </w:tcPr>
+          <w:p>
+            <w:pPr>
+              <w:ind w:left="0" w:right="888" w:firstLine="0"/>
+            </w:pPr>
+          </w:p>
+        </w:tc>
+        <w:tc>
+          <w:tcPr>
+            <w:tcW w:w="943" w:type="dxa"/>
+          </w:tcPr>
+          <w:p>
+            <w:pPr>
+              <w:ind w:left="0" w:right="888" w:firstLine="0"/>
+            </w:pPr>
+          </w:p>
+        </w:tc>
+        <w:tc>
+          <w:tcPr>
+            <w:tcW w:w="929" w:type="dxa"/>
+          </w:tcPr>
+          <w:p>
+            <w:pPr>
+              <w:ind w:left="0" w:right="888" w:firstLine="0"/>
+            </w:pPr>
+          </w:p>
+        </w:tc>
+        <w:tc>
+          <w:tcPr>
+            <w:tcW w:w="922" w:type="dxa"/>
+          </w:tcPr>
+          <w:p>
+            <w:pPr>
+              <w:ind w:left="0" w:right="888" w:firstLine="0"/>
+            </w:pPr>
+            <w:r>
+              <w:t>X</w:t>
+            </w:r>
+          </w:p>
+        </w:tc>
+        <w:tc>
+          <w:tcPr>
+            <w:tcW w:w="934" w:type="dxa"/>
+          </w:tcPr>
+          <w:p>
+            <w:pPr>
+              <w:ind w:left="0" w:right="888" w:firstLine="0"/>
+            </w:pPr>
+          </w:p>
+        </w:tc>
+        <w:tc>
+          <w:tcPr>
+            <w:tcW w:w="938" w:type="dxa"/>
+          </w:tcPr>
+          <w:p>
+            <w:pPr>
+              <w:ind w:left="0" w:right="888" w:firstLine="0"/>
+            </w:pPr>
+            <w:r>
+              <w:t>X</w:t>
+            </w:r>
+          </w:p>
+        </w:tc>
+        <w:tc>
+          <w:tcPr>
+            <w:tcW w:w="916" w:type="dxa"/>
+          </w:tcPr>
+          <w:p>
+            <w:pPr>
+              <w:ind w:left="0" w:right="888" w:firstLine="0"/>
+            </w:pPr>
+          </w:p>
+        </w:tc>
+        <w:tc>
+          <w:tcPr>
+            <w:tcW w:w="922" w:type="dxa"/>
+          </w:tcPr>
+          <w:p>
+            <w:pPr>
+              <w:ind w:left="0" w:right="888" w:firstLine="0"/>
+            </w:pPr>
+          </w:p>
+        </w:tc>
+      </w:tr>
+      <w:tr>
+        <w:tc>
+          <w:tcPr>
+            <w:tcW w:w="943" w:type="dxa"/>
+          </w:tcPr>
+          <w:p>
+            <w:pPr>
+              <w:ind w:left="0" w:right="888" w:firstLine="0"/>
+            </w:pPr>
+            <w:r>
+              <w:t>K</w:t>
+            </w:r>
+          </w:p>
+        </w:tc>
+        <w:tc>
+          <w:tcPr>
+            <w:tcW w:w="936" w:type="dxa"/>
+          </w:tcPr>
+          <w:p>
+            <w:pPr>
+              <w:ind w:left="0" w:right="888" w:firstLine="0"/>
+            </w:pPr>
+          </w:p>
+        </w:tc>
+        <w:tc>
+          <w:tcPr>
+            <w:tcW w:w="934" w:type="dxa"/>
+          </w:tcPr>
+          <w:p>
+            <w:pPr>
+              <w:ind w:left="0" w:right="888" w:firstLine="0"/>
+            </w:pPr>
+          </w:p>
+        </w:tc>
+        <w:tc>
+          <w:tcPr>
+            <w:tcW w:w="926" w:type="dxa"/>
+          </w:tcPr>
+          <w:p>
+            <w:pPr>
+              <w:ind w:left="0" w:right="888" w:firstLine="0"/>
+            </w:pPr>
+          </w:p>
+        </w:tc>
+        <w:tc>
+          <w:tcPr>
+            <w:tcW w:w="943" w:type="dxa"/>
+          </w:tcPr>
+          <w:p>
+            <w:pPr>
+              <w:ind w:left="0" w:right="888" w:firstLine="0"/>
+            </w:pPr>
+          </w:p>
+        </w:tc>
+        <w:tc>
+          <w:tcPr>
+            <w:tcW w:w="929" w:type="dxa"/>
+          </w:tcPr>
+          <w:p>
+            <w:pPr>
+              <w:ind w:left="0" w:right="888" w:firstLine="0"/>
+            </w:pPr>
+          </w:p>
+        </w:tc>
+        <w:tc>
+          <w:tcPr>
+            <w:tcW w:w="922" w:type="dxa"/>
+          </w:tcPr>
+          <w:p>
+            <w:pPr>
+              <w:ind w:left="0" w:right="888" w:firstLine="0"/>
+            </w:pPr>
+          </w:p>
+        </w:tc>
+        <w:tc>
+          <w:tcPr>
+            <w:tcW w:w="934" w:type="dxa"/>
+          </w:tcPr>
+          <w:p>
+            <w:pPr>
+              <w:ind w:left="0" w:right="888" w:firstLine="0"/>
+            </w:pPr>
+            <w:r>
+              <w:t>X</w:t>
+            </w:r>
+          </w:p>
+        </w:tc>
+        <w:tc>
+          <w:tcPr>
+            <w:tcW w:w="938" w:type="dxa"/>
+          </w:tcPr>
+          <w:p>
+            <w:pPr>
+              <w:ind w:left="0" w:right="888" w:firstLine="0"/>
+            </w:pPr>
+          </w:p>
+        </w:tc>
+        <w:tc>
+          <w:tcPr>
+            <w:tcW w:w="916" w:type="dxa"/>
+          </w:tcPr>
+          <w:p>
+            <w:pPr>
+              <w:ind w:left="0" w:right="888" w:firstLine="0"/>
+            </w:pPr>
+          </w:p>
+        </w:tc>
+        <w:tc>
+          <w:tcPr>
+            <w:tcW w:w="922" w:type="dxa"/>
+          </w:tcPr>
+          <w:p>
+            <w:pPr>
+              <w:ind w:left="0" w:right="888" w:firstLine="0"/>
+            </w:pPr>
+            <w:r>
+              <w:t>X</w:t>
+            </w:r>
+          </w:p>
+        </w:tc>
+      </w:tr>
+      <w:tr>
+        <w:tc>
+          <w:tcPr>
+            <w:tcW w:w="943" w:type="dxa"/>
+          </w:tcPr>
+          <w:p>
+            <w:pPr>
+              <w:ind w:left="0" w:right="888" w:firstLine="0"/>
+            </w:pPr>
+            <w:r>
+              <w:lastRenderedPageBreak/>
+              <w:t>S</w:t>
+            </w:r>
+          </w:p>
+        </w:tc>
+        <w:tc>
+          <w:tcPr>
+            <w:tcW w:w="936" w:type="dxa"/>
+          </w:tcPr>
+          <w:p>
+            <w:pPr>
+              <w:ind w:left="0" w:right="888" w:firstLine="0"/>
+            </w:pPr>
+            <w:r>
+              <w:t>X</w:t>
+            </w:r>
+          </w:p>
+        </w:tc>
+        <w:tc>
+          <w:tcPr>
+            <w:tcW w:w="934" w:type="dxa"/>
+          </w:tcPr>
+          <w:p>
+            <w:pPr>
+              <w:ind w:left="0" w:right="888" w:firstLine="0"/>
+            </w:pPr>
+          </w:p>
+        </w:tc>
+        <w:tc>
+          <w:tcPr>
+            <w:tcW w:w="926" w:type="dxa"/>
+          </w:tcPr>
+          <w:p>
+            <w:pPr>
+              <w:ind w:left="0" w:right="888" w:firstLine="0"/>
+            </w:pPr>
+          </w:p>
+        </w:tc>
+        <w:tc>
+          <w:tcPr>
+            <w:tcW w:w="943" w:type="dxa"/>
+          </w:tcPr>
+          <w:p>
+            <w:pPr>
+              <w:ind w:left="0" w:right="888" w:firstLine="0"/>
+            </w:pPr>
+          </w:p>
+        </w:tc>
+        <w:tc>
+          <w:tcPr>
+            <w:tcW w:w="929" w:type="dxa"/>
+          </w:tcPr>
+          <w:p>
+            <w:pPr>
+              <w:ind w:left="0" w:right="888" w:firstLine="0"/>
+            </w:pPr>
+          </w:p>
+        </w:tc>
+        <w:tc>
+          <w:tcPr>
+            <w:tcW w:w="922" w:type="dxa"/>
+          </w:tcPr>
+          <w:p>
+            <w:pPr>
+              <w:ind w:left="0" w:right="888" w:firstLine="0"/>
+            </w:pPr>
+          </w:p>
+        </w:tc>
+        <w:tc>
+          <w:tcPr>
+            <w:tcW w:w="934" w:type="dxa"/>
+          </w:tcPr>
+          <w:p>
+            <w:pPr>
+              <w:ind w:left="0" w:right="888" w:firstLine="0"/>
+            </w:pPr>
+          </w:p>
+        </w:tc>
+        <w:tc>
+          <w:tcPr>
+            <w:tcW w:w="938" w:type="dxa"/>
+          </w:tcPr>
+          <w:p>
+            <w:pPr>
+              <w:ind w:left="0" w:right="888" w:firstLine="0"/>
+            </w:pPr>
+          </w:p>
+        </w:tc>
+        <w:tc>
+          <w:tcPr>
+            <w:tcW w:w="916" w:type="dxa"/>
+          </w:tcPr>
+          <w:p>
+            <w:pPr>
+              <w:ind w:left="0" w:right="888" w:firstLine="0"/>
+            </w:pPr>
+          </w:p>
+        </w:tc>
+        <w:tc>
+          <w:tcPr>
+            <w:tcW w:w="922" w:type="dxa"/>
+          </w:tcPr>
+          <w:p>
+            <w:pPr>
+              <w:ind w:left="0" w:right="888" w:firstLine="0"/>
+            </w:pPr>
+          </w:p>
+        </w:tc>
+      </w:tr>
+      <w:tr>
+        <w:tc>
+          <w:tcPr>
+            <w:tcW w:w="943" w:type="dxa"/>
+          </w:tcPr>
+          <w:p>
+            <w:pPr>
+              <w:ind w:left="0" w:right="888" w:firstLine="0"/>
+            </w:pPr>
+            <w:r>
+              <w:t>L</w:t>
+            </w:r>
+          </w:p>
+        </w:tc>
+        <w:tc>
+          <w:tcPr>
+            <w:tcW w:w="936" w:type="dxa"/>
+          </w:tcPr>
+          <w:p>
+            <w:pPr>
+              <w:ind w:left="0" w:right="888" w:firstLine="0"/>
+            </w:pPr>
+          </w:p>
+        </w:tc>
+        <w:tc>
+          <w:tcPr>
+            <w:tcW w:w="934" w:type="dxa"/>
+          </w:tcPr>
+          <w:p>
+            <w:pPr>
+              <w:ind w:left="0" w:right="888" w:firstLine="0"/>
+            </w:pPr>
+          </w:p>
+        </w:tc>
+        <w:tc>
+          <w:tcPr>
+            <w:tcW w:w="926" w:type="dxa"/>
+          </w:tcPr>
+          <w:p>
+            <w:pPr>
+              <w:ind w:left="0" w:right="888" w:firstLine="0"/>
+            </w:pPr>
+          </w:p>
+        </w:tc>
+        <w:tc>
+          <w:tcPr>
+            <w:tcW w:w="943" w:type="dxa"/>
+          </w:tcPr>
+          <w:p>
+            <w:pPr>
+              <w:ind w:left="0" w:right="888" w:firstLine="0"/>
+            </w:pPr>
+            <w:r>
+              <w:t>X</w:t>
+            </w:r>
+          </w:p>
+        </w:tc>
+        <w:tc>
+          <w:tcPr>
+            <w:tcW w:w="929" w:type="dxa"/>
+          </w:tcPr>
+          <w:p>
+            <w:pPr>
+              <w:ind w:left="0" w:right="888" w:firstLine="0"/>
+            </w:pPr>
+          </w:p>
+        </w:tc>
+        <w:tc>
+          <w:tcPr>
+            <w:tcW w:w="922" w:type="dxa"/>
+          </w:tcPr>
+          <w:p>
+            <w:pPr>
+              <w:ind w:left="0" w:right="888" w:firstLine="0"/>
+            </w:pPr>
+          </w:p>
+        </w:tc>
+        <w:tc>
+          <w:tcPr>
+            <w:tcW w:w="934" w:type="dxa"/>
+          </w:tcPr>
+          <w:p>
+            <w:pPr>
+              <w:ind w:left="0" w:right="888" w:firstLine="0"/>
+            </w:pPr>
+          </w:p>
+        </w:tc>
+        <w:tc>
+          <w:tcPr>
+            <w:tcW w:w="938" w:type="dxa"/>
+          </w:tcPr>
+          <w:p>
+            <w:pPr>
+              <w:ind w:left="0" w:right="888" w:firstLine="0"/>
+            </w:pPr>
+            <w:r>
+              <w:t>X</w:t>
+            </w:r>
+          </w:p>
+        </w:tc>
+        <w:tc>
+          <w:tcPr>
+            <w:tcW w:w="916" w:type="dxa"/>
+          </w:tcPr>
+          <w:p>
+            <w:pPr>
+              <w:ind w:left="0" w:right="888" w:firstLine="0"/>
+            </w:pPr>
+          </w:p>
+        </w:tc>
+        <w:tc>
+          <w:tcPr>
+            <w:tcW w:w="922" w:type="dxa"/>
+          </w:tcPr>
+          <w:p>
+            <w:pPr>
+              <w:ind w:left="0" w:right="888" w:firstLine="0"/>
+            </w:pPr>
+          </w:p>
+        </w:tc>
+      </w:tr>
+    </w:tbl>
+    <w:p>
+      <w:pPr>
+        <w:ind w:right="888"/>
+      </w:pPr>
+    </w:p>
+    <w:p>
+      <w:pPr>
+        <w:ind w:right="888"/>
+      </w:pPr>
     </w:p>
     <w:p>
       <w:pPr>
@@ -1029,10 +2489,49 @@
         <w:ind w:right="888" w:hanging="429"/>
       </w:pPr>
       <w:r>
-        <w:t>(2 points) Draw a graph in which Depth-First Search (DFS) would likely visit fewer nodes than Breadth-First Search (BFS). Label your</w:t>
-      </w:r>
-      <w:r>
-        <w:t xml:space="preserve"> starting node S and your destination node D.</w:t>
+        <w:t>(2 points) Draw a graph in which Depth-First Search (DFS) would likely visit fewer nodes than Breadth-First Search (BFS). Label your starting node S and your destination node D.</w:t>
+      </w:r>
+    </w:p>
+    <w:p>
+      <w:pPr>
+        <w:ind w:right="888"/>
+      </w:pPr>
+      <w:r>
+        <w:drawing>
+          <wp:inline distT="0" distB="0" distL="0" distR="0" wp14:anchorId="07CB7CA7" wp14:editId="2479BD01">
+            <wp:extent cx="4058216" cy="4277322"/>
+            <wp:effectExtent l="0" t="0" r="0" b="9525"/>
+            <wp:docPr id="1" name="Picture 1"/>
+            <wp:cNvGraphicFramePr>
+              <a:graphicFrameLocks xmlns:a="http://schemas.openxmlformats.org/drawingml/2006/main" noChangeAspect="1"/>
+            </wp:cNvGraphicFramePr>
+            <a:graphic xmlns:a="http://schemas.openxmlformats.org/drawingml/2006/main">
+              <a:graphicData uri="http://schemas.openxmlformats.org/drawingml/2006/picture">
+                <pic:pic xmlns:pic="http://schemas.openxmlformats.org/drawingml/2006/picture">
+                  <pic:nvPicPr>
+                    <pic:cNvPr id="1" name=""/>
+                    <pic:cNvPicPr/>
+                  </pic:nvPicPr>
+                  <pic:blipFill>
+                    <a:blip r:embed="rId9"/>
+                    <a:stretch>
+                      <a:fillRect/>
+                    </a:stretch>
+                  </pic:blipFill>
+                  <pic:spPr>
+                    <a:xfrm>
+                      <a:off x="0" y="0"/>
+                      <a:ext cx="4058216" cy="4277322"/>
+                    </a:xfrm>
+                    <a:prstGeom prst="rect">
+                      <a:avLst/>
+                    </a:prstGeom>
+                  </pic:spPr>
+                </pic:pic>
+              </a:graphicData>
+            </a:graphic>
+          </wp:inline>
+        </w:drawing>
       </w:r>
       <w:r>
         <w:br w:type="page"/>
@@ -1055,10 +2554,15 @@
         <w:ind w:left="426" w:right="888"/>
       </w:pPr>
       <w:r>
-        <w:t>You are Jerry the precocious mouse. As part of a scientific experiment, you find yourself at the start of a maze (see below). As an expert in graph algorithms, you’ve hear</w:t>
-      </w:r>
-      <w:r>
-        <w:t>d from your professor that everything can be converted into a graph. So you’re now interested in converting this maze into a graph!</w:t>
+        <w:t xml:space="preserve">You are Jerry the precocious mouse. As part of a scientific experiment, you find yourself at the start of a maze (see below). As an expert in graph algorithms, you’ve heard from your professor that everything can be converted into a graph. </w:t>
+      </w:r>
+      <w:proofErr w:type="gramStart"/>
+      <w:r>
+        <w:t>So</w:t>
+      </w:r>
+      <w:proofErr w:type="gramEnd"/>
+      <w:r>
+        <w:t xml:space="preserve"> you’re now interested in converting this maze into a graph!</w:t>
       </w:r>
     </w:p>
     <w:p>
@@ -1085,7 +2589,7 @@
                     <pic:cNvPicPr/>
                   </pic:nvPicPr>
                   <pic:blipFill>
-                    <a:blip r:embed="rId9"/>
+                    <a:blip r:embed="rId10"/>
                     <a:stretch>
                       <a:fillRect/>
                     </a:stretch>
@@ -1134,13 +2638,16 @@
     <w:p>
       <w:pPr>
         <w:numPr>
-          <w:ilvl w:val="0"/>
+          <w:ilvl w:val="1"/>
           <w:numId w:val="2"/>
         </w:numPr>
-        <w:ind w:left="921" w:right="888" w:hanging="429"/>
-      </w:pPr>
-      <w:r>
-        <w:t>(1 point) What would your edges represent in the graph?</w:t>
+        <w:ind w:right="888" w:hanging="429"/>
+      </w:pPr>
+      <w:r>
+        <w:t>25 including the start and destination on the graph</w:t>
+      </w:r>
+      <w:r>
+        <w:t>.</w:t>
       </w:r>
     </w:p>
     <w:p>
@@ -1152,10 +2659,48 @@
         <w:ind w:left="921" w:right="888" w:hanging="429"/>
       </w:pPr>
       <w:r>
-        <w:t xml:space="preserve">(2 points) What are properties of your graph? Please refer to the properties discussed in the ”Intro to Graphs” </w:t>
-      </w:r>
-      <w:r>
-        <w:t>lecture.</w:t>
+        <w:t>(1 point) What would your edges represent in the graph?</w:t>
+      </w:r>
+    </w:p>
+    <w:p>
+      <w:pPr>
+        <w:numPr>
+          <w:ilvl w:val="1"/>
+          <w:numId w:val="2"/>
+        </w:numPr>
+        <w:ind w:right="888" w:hanging="429"/>
+      </w:pPr>
+      <w:r>
+        <w:t>Edges would represent connected node</w:t>
+      </w:r>
+      <w:bookmarkStart w:id="0" w:name="_GoBack"/>
+      <w:bookmarkEnd w:id="0"/>
+      <w:r>
+        <w:t>s</w:t>
+      </w:r>
+    </w:p>
+    <w:p>
+      <w:pPr>
+        <w:numPr>
+          <w:ilvl w:val="0"/>
+          <w:numId w:val="2"/>
+        </w:numPr>
+        <w:ind w:left="921" w:right="888" w:hanging="429"/>
+      </w:pPr>
+      <w:r>
+        <w:t>(2 points) What are properties of your graph? Please refer to the properties discussed in the ”Intro to Graphs” lecture.</w:t>
+      </w:r>
+    </w:p>
+    <w:p>
+      <w:pPr>
+        <w:numPr>
+          <w:ilvl w:val="1"/>
+          <w:numId w:val="2"/>
+        </w:numPr>
+        <w:ind w:right="888" w:hanging="429"/>
+      </w:pPr>
+      <w:r>
+        <w:t>Connected, undirected, acyclic and unweighted.</w:t>
       </w:r>
     </w:p>
     <w:p>
@@ -1173,6 +2718,50 @@
     </w:p>
     <w:p>
       <w:pPr>
+        <w:spacing w:after="355" w:line="265" w:lineRule="auto"/>
+        <w:ind w:right="888"/>
+      </w:pPr>
+      <w:r>
+        <w:lastRenderedPageBreak/>
+        <w:drawing>
+          <wp:inline distT="0" distB="0" distL="0" distR="0" wp14:anchorId="1E24324F" wp14:editId="6DAABCDD">
+            <wp:extent cx="3820058" cy="4010585"/>
+            <wp:effectExtent l="0" t="0" r="9525" b="9525"/>
+            <wp:docPr id="2" name="Picture 2"/>
+            <wp:cNvGraphicFramePr>
+              <a:graphicFrameLocks xmlns:a="http://schemas.openxmlformats.org/drawingml/2006/main" noChangeAspect="1"/>
+            </wp:cNvGraphicFramePr>
+            <a:graphic xmlns:a="http://schemas.openxmlformats.org/drawingml/2006/main">
+              <a:graphicData uri="http://schemas.openxmlformats.org/drawingml/2006/picture">
+                <pic:pic xmlns:pic="http://schemas.openxmlformats.org/drawingml/2006/picture">
+                  <pic:nvPicPr>
+                    <pic:cNvPr id="1" name=""/>
+                    <pic:cNvPicPr/>
+                  </pic:nvPicPr>
+                  <pic:blipFill>
+                    <a:blip r:embed="rId11"/>
+                    <a:stretch>
+                      <a:fillRect/>
+                    </a:stretch>
+                  </pic:blipFill>
+                  <pic:spPr>
+                    <a:xfrm>
+                      <a:off x="0" y="0"/>
+                      <a:ext cx="3820058" cy="4010585"/>
+                    </a:xfrm>
+                    <a:prstGeom prst="rect">
+                      <a:avLst/>
+                    </a:prstGeom>
+                  </pic:spPr>
+                </pic:pic>
+              </a:graphicData>
+            </a:graphic>
+          </wp:inline>
+        </w:drawing>
+      </w:r>
+    </w:p>
+    <w:p>
+      <w:pPr>
         <w:spacing w:after="160" w:line="259" w:lineRule="auto"/>
         <w:ind w:left="0" w:firstLine="0"/>
         <w:jc w:val="left"/>
@@ -1205,10 +2794,15 @@
         <w:t xml:space="preserve">(You must submit code for all parts in this question!) </w:t>
       </w:r>
       <w:r>
-        <w:t>The scientists are incredibly amazed at your ability to solve the small maze t</w:t>
-      </w:r>
-      <w:r>
-        <w:t>hey gave you! So they are now asking you to create and solve your own random mazes, and they want to see if you can do it efficiently.</w:t>
+        <w:t xml:space="preserve">The scientists are incredibly amazed at your ability to solve the small maze they gave you! </w:t>
+      </w:r>
+      <w:proofErr w:type="gramStart"/>
+      <w:r>
+        <w:t>So</w:t>
+      </w:r>
+      <w:proofErr w:type="gramEnd"/>
+      <w:r>
+        <w:t xml:space="preserve"> they are now asking you to create and solve your own random mazes, and they want to see if you can do it efficiently.</w:t>
       </w:r>
     </w:p>
     <w:p>
@@ -1256,13 +2850,35 @@
         <w:rPr>
           <w:rFonts w:ascii="Calibri" w:eastAsia="Calibri" w:hAnsi="Calibri" w:cs="Calibri"/>
         </w:rPr>
-        <w:t>void addNod</w:t>
-      </w:r>
-      <w:r>
-        <w:rPr>
-          <w:rFonts w:ascii="Calibri" w:eastAsia="Calibri" w:hAnsi="Calibri" w:cs="Calibri"/>
-        </w:rPr>
-        <w:t xml:space="preserve">e(final String nodeVal) </w:t>
+        <w:t xml:space="preserve">void </w:t>
+      </w:r>
+      <w:proofErr w:type="spellStart"/>
+      <w:r>
+        <w:rPr>
+          <w:rFonts w:ascii="Calibri" w:eastAsia="Calibri" w:hAnsi="Calibri" w:cs="Calibri"/>
+        </w:rPr>
+        <w:t>addNode</w:t>
+      </w:r>
+      <w:proofErr w:type="spellEnd"/>
+      <w:r>
+        <w:rPr>
+          <w:rFonts w:ascii="Calibri" w:eastAsia="Calibri" w:hAnsi="Calibri" w:cs="Calibri"/>
+        </w:rPr>
+        <w:t xml:space="preserve">(final String </w:t>
+      </w:r>
+      <w:proofErr w:type="spellStart"/>
+      <w:r>
+        <w:rPr>
+          <w:rFonts w:ascii="Calibri" w:eastAsia="Calibri" w:hAnsi="Calibri" w:cs="Calibri"/>
+        </w:rPr>
+        <w:t>nodeVal</w:t>
+      </w:r>
+      <w:proofErr w:type="spellEnd"/>
+      <w:r>
+        <w:rPr>
+          <w:rFonts w:ascii="Calibri" w:eastAsia="Calibri" w:hAnsi="Calibri" w:cs="Calibri"/>
+        </w:rPr>
+        <w:t xml:space="preserve">) </w:t>
       </w:r>
       <w:r>
         <w:t>- This adds a new node to the graph.</w:t>
@@ -1282,7 +2898,21 @@
         <w:rPr>
           <w:rFonts w:ascii="Calibri" w:eastAsia="Calibri" w:hAnsi="Calibri" w:cs="Calibri"/>
         </w:rPr>
-        <w:t xml:space="preserve">void addUndirectedEdge(final Node first, final Node second) </w:t>
+        <w:t xml:space="preserve">void </w:t>
+      </w:r>
+      <w:proofErr w:type="spellStart"/>
+      <w:r>
+        <w:rPr>
+          <w:rFonts w:ascii="Calibri" w:eastAsia="Calibri" w:hAnsi="Calibri" w:cs="Calibri"/>
+        </w:rPr>
+        <w:t>addUndirectedEdge</w:t>
+      </w:r>
+      <w:proofErr w:type="spellEnd"/>
+      <w:r>
+        <w:rPr>
+          <w:rFonts w:ascii="Calibri" w:eastAsia="Calibri" w:hAnsi="Calibri" w:cs="Calibri"/>
+        </w:rPr>
+        <w:t xml:space="preserve">(final Node first, final Node second) </w:t>
       </w:r>
       <w:r>
         <w:t xml:space="preserve">- This adds an undirected edge between </w:t>
@@ -1320,7 +2950,21 @@
         <w:rPr>
           <w:rFonts w:ascii="Calibri" w:eastAsia="Calibri" w:hAnsi="Calibri" w:cs="Calibri"/>
         </w:rPr>
-        <w:t xml:space="preserve">void removeUndirectedEdge(final Node first, final Node second) </w:t>
+        <w:t xml:space="preserve">void </w:t>
+      </w:r>
+      <w:proofErr w:type="spellStart"/>
+      <w:r>
+        <w:rPr>
+          <w:rFonts w:ascii="Calibri" w:eastAsia="Calibri" w:hAnsi="Calibri" w:cs="Calibri"/>
+        </w:rPr>
+        <w:t>removeUndirectedEdge</w:t>
+      </w:r>
+      <w:proofErr w:type="spellEnd"/>
+      <w:r>
+        <w:rPr>
+          <w:rFonts w:ascii="Calibri" w:eastAsia="Calibri" w:hAnsi="Calibri" w:cs="Calibri"/>
+        </w:rPr>
+        <w:t xml:space="preserve">(final Node first, final Node second) </w:t>
       </w:r>
       <w:r>
         <w:t xml:space="preserve">- This removes an undirected edge between </w:t>
@@ -1358,7 +3002,21 @@
         <w:rPr>
           <w:rFonts w:ascii="Calibri" w:eastAsia="Calibri" w:hAnsi="Calibri" w:cs="Calibri"/>
         </w:rPr>
-        <w:t xml:space="preserve">HashSet&lt;Node&gt; getAllNodes() </w:t>
+        <w:t xml:space="preserve">HashSet&lt;Node&gt; </w:t>
+      </w:r>
+      <w:proofErr w:type="spellStart"/>
+      <w:r>
+        <w:rPr>
+          <w:rFonts w:ascii="Calibri" w:eastAsia="Calibri" w:hAnsi="Calibri" w:cs="Calibri"/>
+        </w:rPr>
+        <w:t>getAllNodes</w:t>
+      </w:r>
+      <w:proofErr w:type="spellEnd"/>
+      <w:r>
+        <w:rPr>
+          <w:rFonts w:ascii="Calibri" w:eastAsia="Calibri" w:hAnsi="Calibri" w:cs="Calibri"/>
+        </w:rPr>
+        <w:t xml:space="preserve">() </w:t>
       </w:r>
       <w:r>
         <w:t xml:space="preserve">- This returns a set of all </w:t>
@@ -1389,13 +3047,7 @@
         <w:rPr>
           <w:i/>
         </w:rPr>
-        <w:t>(You must submit code for thi</w:t>
-      </w:r>
-      <w:r>
-        <w:rPr>
-          <w:i/>
-        </w:rPr>
-        <w:t xml:space="preserve">s question!) </w:t>
+        <w:t xml:space="preserve">(You must submit code for this question!) </w:t>
       </w:r>
       <w:r>
         <w:t xml:space="preserve">In your </w:t>
@@ -1407,19 +3059,38 @@
         <w:t xml:space="preserve">Main </w:t>
       </w:r>
       <w:r>
-        <w:t xml:space="preserve">class, create a nonrecursive method called </w:t>
-      </w:r>
-      <w:r>
-        <w:rPr>
-          <w:rFonts w:ascii="Calibri" w:eastAsia="Calibri" w:hAnsi="Calibri" w:cs="Calibri"/>
-        </w:rPr>
-        <w:t xml:space="preserve">Graph createRandomUnweightedGraphIter(int n) </w:t>
-      </w:r>
-      <w:r>
-        <w:t>that creates n random nodes with randomly assigned unweighted, bidirectional edges. You should use some of the methods you implemented in part</w:t>
-      </w:r>
-      <w:r>
-        <w:t xml:space="preserve"> (a). Make sure you’re either implementing an adjacency list or an adjacency matrix to keep track of your edges!</w:t>
+        <w:t xml:space="preserve">class, create a </w:t>
+      </w:r>
+      <w:proofErr w:type="spellStart"/>
+      <w:r>
+        <w:t>nonrecursive</w:t>
+      </w:r>
+      <w:proofErr w:type="spellEnd"/>
+      <w:r>
+        <w:t xml:space="preserve"> method called </w:t>
+      </w:r>
+      <w:r>
+        <w:rPr>
+          <w:rFonts w:ascii="Calibri" w:eastAsia="Calibri" w:hAnsi="Calibri" w:cs="Calibri"/>
+        </w:rPr>
+        <w:t xml:space="preserve">Graph </w:t>
+      </w:r>
+      <w:proofErr w:type="spellStart"/>
+      <w:r>
+        <w:rPr>
+          <w:rFonts w:ascii="Calibri" w:eastAsia="Calibri" w:hAnsi="Calibri" w:cs="Calibri"/>
+        </w:rPr>
+        <w:t>createRandomUnweightedGraphIter</w:t>
+      </w:r>
+      <w:proofErr w:type="spellEnd"/>
+      <w:r>
+        <w:rPr>
+          <w:rFonts w:ascii="Calibri" w:eastAsia="Calibri" w:hAnsi="Calibri" w:cs="Calibri"/>
+        </w:rPr>
+        <w:t xml:space="preserve">(int n) </w:t>
+      </w:r>
+      <w:r>
+        <w:t>that creates n random nodes with randomly assigned unweighted, bidirectional edges. You should use some of the methods you implemented in part (a). Make sure you’re either implementing an adjacency list or an adjacency matrix to keep track of your edges!</w:t>
       </w:r>
     </w:p>
     <w:p>
@@ -1456,13 +3127,24 @@
         <w:rPr>
           <w:rFonts w:ascii="Calibri" w:eastAsia="Calibri" w:hAnsi="Calibri" w:cs="Calibri"/>
         </w:rPr>
-        <w:t xml:space="preserve">Graph createLinkedList(int n) </w:t>
-      </w:r>
-      <w:r>
-        <w:t>tha</w:t>
-      </w:r>
-      <w:r>
-        <w:t xml:space="preserve">t creates a </w:t>
+        <w:t xml:space="preserve">Graph </w:t>
+      </w:r>
+      <w:proofErr w:type="spellStart"/>
+      <w:r>
+        <w:rPr>
+          <w:rFonts w:ascii="Calibri" w:eastAsia="Calibri" w:hAnsi="Calibri" w:cs="Calibri"/>
+        </w:rPr>
+        <w:t>createLinkedList</w:t>
+      </w:r>
+      <w:proofErr w:type="spellEnd"/>
+      <w:r>
+        <w:rPr>
+          <w:rFonts w:ascii="Calibri" w:eastAsia="Calibri" w:hAnsi="Calibri" w:cs="Calibri"/>
+        </w:rPr>
+        <w:t xml:space="preserve">(int n) </w:t>
+      </w:r>
+      <w:r>
+        <w:t xml:space="preserve">that creates a </w:t>
       </w:r>
       <w:r>
         <w:rPr>
@@ -1495,29 +3177,61 @@
       <w:r>
         <w:t xml:space="preserve">In a class called </w:t>
       </w:r>
+      <w:proofErr w:type="spellStart"/>
       <w:r>
         <w:rPr>
           <w:rFonts w:ascii="Calibri" w:eastAsia="Calibri" w:hAnsi="Calibri" w:cs="Calibri"/>
         </w:rPr>
         <w:t>GraphSearch</w:t>
       </w:r>
+      <w:proofErr w:type="spellEnd"/>
       <w:r>
         <w:t xml:space="preserve">, implement </w:t>
       </w:r>
-      <w:r>
-        <w:rPr>
-          <w:rFonts w:ascii="Calibri" w:eastAsia="Calibri" w:hAnsi="Calibri" w:cs="Calibri"/>
-        </w:rPr>
-        <w:t>ArrayList&lt;Node&gt; DFSRec(final Node start, final Node end)</w:t>
+      <w:proofErr w:type="spellStart"/>
+      <w:r>
+        <w:rPr>
+          <w:rFonts w:ascii="Calibri" w:eastAsia="Calibri" w:hAnsi="Calibri" w:cs="Calibri"/>
+        </w:rPr>
+        <w:t>ArrayList</w:t>
+      </w:r>
+      <w:proofErr w:type="spellEnd"/>
+      <w:r>
+        <w:rPr>
+          <w:rFonts w:ascii="Calibri" w:eastAsia="Calibri" w:hAnsi="Calibri" w:cs="Calibri"/>
+        </w:rPr>
+        <w:t xml:space="preserve">&lt;Node&gt; </w:t>
+      </w:r>
+      <w:proofErr w:type="spellStart"/>
+      <w:r>
+        <w:rPr>
+          <w:rFonts w:ascii="Calibri" w:eastAsia="Calibri" w:hAnsi="Calibri" w:cs="Calibri"/>
+        </w:rPr>
+        <w:t>DFSRec</w:t>
+      </w:r>
+      <w:proofErr w:type="spellEnd"/>
+      <w:r>
+        <w:rPr>
+          <w:rFonts w:ascii="Calibri" w:eastAsia="Calibri" w:hAnsi="Calibri" w:cs="Calibri"/>
+        </w:rPr>
+        <w:t>(final Node start, final Node end)</w:t>
       </w:r>
       <w:r>
         <w:t xml:space="preserve">, which recursively returns an </w:t>
       </w:r>
-      <w:r>
-        <w:rPr>
-          <w:rFonts w:ascii="Calibri" w:eastAsia="Calibri" w:hAnsi="Calibri" w:cs="Calibri"/>
-        </w:rPr>
-        <w:t xml:space="preserve">ArrayList </w:t>
+      <w:proofErr w:type="spellStart"/>
+      <w:r>
+        <w:rPr>
+          <w:rFonts w:ascii="Calibri" w:eastAsia="Calibri" w:hAnsi="Calibri" w:cs="Calibri"/>
+        </w:rPr>
+        <w:t>ArrayList</w:t>
+      </w:r>
+      <w:proofErr w:type="spellEnd"/>
+      <w:r>
+        <w:rPr>
+          <w:rFonts w:ascii="Calibri" w:eastAsia="Calibri" w:hAnsi="Calibri" w:cs="Calibri"/>
+        </w:rPr>
+        <w:t xml:space="preserve"> </w:t>
       </w:r>
       <w:r>
         <w:t xml:space="preserve">of the </w:t>
@@ -1538,10 +3252,7 @@
         <w:t xml:space="preserve">Graph </w:t>
       </w:r>
       <w:r>
-        <w:t>in a valid Depth-First Search order. The first nod</w:t>
-      </w:r>
-      <w:r>
-        <w:t xml:space="preserve">e in the array should be </w:t>
+        <w:t xml:space="preserve">in a valid Depth-First Search order. The first node in the array should be </w:t>
       </w:r>
       <w:r>
         <w:rPr>
@@ -1610,35 +3321,67 @@
       <w:r>
         <w:t xml:space="preserve">In your </w:t>
       </w:r>
-      <w:r>
-        <w:rPr>
-          <w:rFonts w:ascii="Calibri" w:eastAsia="Calibri" w:hAnsi="Calibri" w:cs="Calibri"/>
-        </w:rPr>
-        <w:t xml:space="preserve">GraphSearch </w:t>
+      <w:proofErr w:type="spellStart"/>
+      <w:r>
+        <w:rPr>
+          <w:rFonts w:ascii="Calibri" w:eastAsia="Calibri" w:hAnsi="Calibri" w:cs="Calibri"/>
+        </w:rPr>
+        <w:t>GraphSearch</w:t>
+      </w:r>
+      <w:proofErr w:type="spellEnd"/>
+      <w:r>
+        <w:rPr>
+          <w:rFonts w:ascii="Calibri" w:eastAsia="Calibri" w:hAnsi="Calibri" w:cs="Calibri"/>
+        </w:rPr>
+        <w:t xml:space="preserve"> </w:t>
       </w:r>
       <w:r>
         <w:t xml:space="preserve">class, implement </w:t>
       </w:r>
-      <w:r>
-        <w:rPr>
-          <w:rFonts w:ascii="Calibri" w:eastAsia="Calibri" w:hAnsi="Calibri" w:cs="Calibri"/>
-        </w:rPr>
-        <w:t>ArrayList&lt;Node&gt; DFSIter(final Node start, final N</w:t>
-      </w:r>
-      <w:r>
-        <w:rPr>
-          <w:rFonts w:ascii="Calibri" w:eastAsia="Calibri" w:hAnsi="Calibri" w:cs="Calibri"/>
-        </w:rPr>
-        <w:t>ode end)</w:t>
+      <w:proofErr w:type="spellStart"/>
+      <w:r>
+        <w:rPr>
+          <w:rFonts w:ascii="Calibri" w:eastAsia="Calibri" w:hAnsi="Calibri" w:cs="Calibri"/>
+        </w:rPr>
+        <w:t>ArrayList</w:t>
+      </w:r>
+      <w:proofErr w:type="spellEnd"/>
+      <w:r>
+        <w:rPr>
+          <w:rFonts w:ascii="Calibri" w:eastAsia="Calibri" w:hAnsi="Calibri" w:cs="Calibri"/>
+        </w:rPr>
+        <w:t xml:space="preserve">&lt;Node&gt; </w:t>
+      </w:r>
+      <w:proofErr w:type="spellStart"/>
+      <w:r>
+        <w:rPr>
+          <w:rFonts w:ascii="Calibri" w:eastAsia="Calibri" w:hAnsi="Calibri" w:cs="Calibri"/>
+        </w:rPr>
+        <w:t>DFSIter</w:t>
+      </w:r>
+      <w:proofErr w:type="spellEnd"/>
+      <w:r>
+        <w:rPr>
+          <w:rFonts w:ascii="Calibri" w:eastAsia="Calibri" w:hAnsi="Calibri" w:cs="Calibri"/>
+        </w:rPr>
+        <w:t>(final Node start, final Node end)</w:t>
       </w:r>
       <w:r>
         <w:t xml:space="preserve">, which iteratively returns an </w:t>
       </w:r>
-      <w:r>
-        <w:rPr>
-          <w:rFonts w:ascii="Calibri" w:eastAsia="Calibri" w:hAnsi="Calibri" w:cs="Calibri"/>
-        </w:rPr>
-        <w:t xml:space="preserve">ArrayList </w:t>
+      <w:proofErr w:type="spellStart"/>
+      <w:r>
+        <w:rPr>
+          <w:rFonts w:ascii="Calibri" w:eastAsia="Calibri" w:hAnsi="Calibri" w:cs="Calibri"/>
+        </w:rPr>
+        <w:t>ArrayList</w:t>
+      </w:r>
+      <w:proofErr w:type="spellEnd"/>
+      <w:r>
+        <w:rPr>
+          <w:rFonts w:ascii="Calibri" w:eastAsia="Calibri" w:hAnsi="Calibri" w:cs="Calibri"/>
+        </w:rPr>
+        <w:t xml:space="preserve"> </w:t>
       </w:r>
       <w:r>
         <w:t xml:space="preserve">of the </w:t>
@@ -1723,40 +3466,72 @@
         <w:rPr>
           <w:i/>
         </w:rPr>
-        <w:t>(Yo</w:t>
-      </w:r>
-      <w:r>
-        <w:rPr>
-          <w:i/>
-        </w:rPr>
-        <w:t xml:space="preserve">u must submit code for this question!) </w:t>
+        <w:t xml:space="preserve">(You must submit code for this question!) </w:t>
       </w:r>
       <w:r>
         <w:t xml:space="preserve">In your </w:t>
       </w:r>
-      <w:r>
-        <w:rPr>
-          <w:rFonts w:ascii="Calibri" w:eastAsia="Calibri" w:hAnsi="Calibri" w:cs="Calibri"/>
-        </w:rPr>
-        <w:t xml:space="preserve">GraphSearch </w:t>
+      <w:proofErr w:type="spellStart"/>
+      <w:r>
+        <w:rPr>
+          <w:rFonts w:ascii="Calibri" w:eastAsia="Calibri" w:hAnsi="Calibri" w:cs="Calibri"/>
+        </w:rPr>
+        <w:t>GraphSearch</w:t>
+      </w:r>
+      <w:proofErr w:type="spellEnd"/>
+      <w:r>
+        <w:rPr>
+          <w:rFonts w:ascii="Calibri" w:eastAsia="Calibri" w:hAnsi="Calibri" w:cs="Calibri"/>
+        </w:rPr>
+        <w:t xml:space="preserve"> </w:t>
       </w:r>
       <w:r>
         <w:t xml:space="preserve">class, implement </w:t>
       </w:r>
-      <w:r>
-        <w:rPr>
-          <w:rFonts w:ascii="Calibri" w:eastAsia="Calibri" w:hAnsi="Calibri" w:cs="Calibri"/>
-        </w:rPr>
-        <w:t>ArrayList&lt;Node&gt; BFTRec(final Graph graph)</w:t>
+      <w:proofErr w:type="spellStart"/>
+      <w:r>
+        <w:rPr>
+          <w:rFonts w:ascii="Calibri" w:eastAsia="Calibri" w:hAnsi="Calibri" w:cs="Calibri"/>
+        </w:rPr>
+        <w:t>ArrayList</w:t>
+      </w:r>
+      <w:proofErr w:type="spellEnd"/>
+      <w:r>
+        <w:rPr>
+          <w:rFonts w:ascii="Calibri" w:eastAsia="Calibri" w:hAnsi="Calibri" w:cs="Calibri"/>
+        </w:rPr>
+        <w:t xml:space="preserve">&lt;Node&gt; </w:t>
+      </w:r>
+      <w:proofErr w:type="spellStart"/>
+      <w:r>
+        <w:rPr>
+          <w:rFonts w:ascii="Calibri" w:eastAsia="Calibri" w:hAnsi="Calibri" w:cs="Calibri"/>
+        </w:rPr>
+        <w:t>BFTRec</w:t>
+      </w:r>
+      <w:proofErr w:type="spellEnd"/>
+      <w:r>
+        <w:rPr>
+          <w:rFonts w:ascii="Calibri" w:eastAsia="Calibri" w:hAnsi="Calibri" w:cs="Calibri"/>
+        </w:rPr>
+        <w:t>(final Graph graph)</w:t>
       </w:r>
       <w:r>
         <w:t xml:space="preserve">, which recursively returns an </w:t>
       </w:r>
-      <w:r>
-        <w:rPr>
-          <w:rFonts w:ascii="Calibri" w:eastAsia="Calibri" w:hAnsi="Calibri" w:cs="Calibri"/>
-        </w:rPr>
-        <w:t xml:space="preserve">ArrayList </w:t>
+      <w:proofErr w:type="spellStart"/>
+      <w:r>
+        <w:rPr>
+          <w:rFonts w:ascii="Calibri" w:eastAsia="Calibri" w:hAnsi="Calibri" w:cs="Calibri"/>
+        </w:rPr>
+        <w:t>ArrayList</w:t>
+      </w:r>
+      <w:proofErr w:type="spellEnd"/>
+      <w:r>
+        <w:rPr>
+          <w:rFonts w:ascii="Calibri" w:eastAsia="Calibri" w:hAnsi="Calibri" w:cs="Calibri"/>
+        </w:rPr>
+        <w:t xml:space="preserve"> </w:t>
       </w:r>
       <w:r>
         <w:t xml:space="preserve">of the </w:t>
@@ -1795,40 +3570,72 @@
         <w:rPr>
           <w:i/>
         </w:rPr>
-        <w:t>(You must submit co</w:t>
-      </w:r>
-      <w:r>
-        <w:rPr>
-          <w:i/>
-        </w:rPr>
-        <w:t xml:space="preserve">de for this question!) </w:t>
+        <w:t xml:space="preserve">(You must submit code for this question!) </w:t>
       </w:r>
       <w:r>
         <w:t xml:space="preserve">In your </w:t>
       </w:r>
-      <w:r>
-        <w:rPr>
-          <w:rFonts w:ascii="Calibri" w:eastAsia="Calibri" w:hAnsi="Calibri" w:cs="Calibri"/>
-        </w:rPr>
-        <w:t xml:space="preserve">GraphSearch </w:t>
+      <w:proofErr w:type="spellStart"/>
+      <w:r>
+        <w:rPr>
+          <w:rFonts w:ascii="Calibri" w:eastAsia="Calibri" w:hAnsi="Calibri" w:cs="Calibri"/>
+        </w:rPr>
+        <w:t>GraphSearch</w:t>
+      </w:r>
+      <w:proofErr w:type="spellEnd"/>
+      <w:r>
+        <w:rPr>
+          <w:rFonts w:ascii="Calibri" w:eastAsia="Calibri" w:hAnsi="Calibri" w:cs="Calibri"/>
+        </w:rPr>
+        <w:t xml:space="preserve"> </w:t>
       </w:r>
       <w:r>
         <w:t xml:space="preserve">class, implement </w:t>
       </w:r>
-      <w:r>
-        <w:rPr>
-          <w:rFonts w:ascii="Calibri" w:eastAsia="Calibri" w:hAnsi="Calibri" w:cs="Calibri"/>
-        </w:rPr>
-        <w:t>ArrayList&lt;Node&gt; BFTIter(final Graph graph)</w:t>
+      <w:proofErr w:type="spellStart"/>
+      <w:r>
+        <w:rPr>
+          <w:rFonts w:ascii="Calibri" w:eastAsia="Calibri" w:hAnsi="Calibri" w:cs="Calibri"/>
+        </w:rPr>
+        <w:t>ArrayList</w:t>
+      </w:r>
+      <w:proofErr w:type="spellEnd"/>
+      <w:r>
+        <w:rPr>
+          <w:rFonts w:ascii="Calibri" w:eastAsia="Calibri" w:hAnsi="Calibri" w:cs="Calibri"/>
+        </w:rPr>
+        <w:t xml:space="preserve">&lt;Node&gt; </w:t>
+      </w:r>
+      <w:proofErr w:type="spellStart"/>
+      <w:r>
+        <w:rPr>
+          <w:rFonts w:ascii="Calibri" w:eastAsia="Calibri" w:hAnsi="Calibri" w:cs="Calibri"/>
+        </w:rPr>
+        <w:t>BFTIter</w:t>
+      </w:r>
+      <w:proofErr w:type="spellEnd"/>
+      <w:r>
+        <w:rPr>
+          <w:rFonts w:ascii="Calibri" w:eastAsia="Calibri" w:hAnsi="Calibri" w:cs="Calibri"/>
+        </w:rPr>
+        <w:t>(final Graph graph)</w:t>
       </w:r>
       <w:r>
         <w:t xml:space="preserve">, which iteratively returns an </w:t>
       </w:r>
-      <w:r>
-        <w:rPr>
-          <w:rFonts w:ascii="Calibri" w:eastAsia="Calibri" w:hAnsi="Calibri" w:cs="Calibri"/>
-        </w:rPr>
-        <w:t xml:space="preserve">ArrayList </w:t>
+      <w:proofErr w:type="spellStart"/>
+      <w:r>
+        <w:rPr>
+          <w:rFonts w:ascii="Calibri" w:eastAsia="Calibri" w:hAnsi="Calibri" w:cs="Calibri"/>
+        </w:rPr>
+        <w:t>ArrayList</w:t>
+      </w:r>
+      <w:proofErr w:type="spellEnd"/>
+      <w:r>
+        <w:rPr>
+          <w:rFonts w:ascii="Calibri" w:eastAsia="Calibri" w:hAnsi="Calibri" w:cs="Calibri"/>
+        </w:rPr>
+        <w:t xml:space="preserve"> </w:t>
       </w:r>
       <w:r>
         <w:t xml:space="preserve">of </w:t>
@@ -1886,23 +3693,19 @@
         <w:rPr>
           <w:i/>
         </w:rPr>
-        <w:t xml:space="preserve">(You may submit a screenshot for </w:t>
-      </w:r>
-      <w:r>
-        <w:rPr>
-          <w:i/>
-        </w:rPr>
-        <w:t xml:space="preserve">this question, but you’re not required to.) </w:t>
+        <w:t xml:space="preserve">(You may submit a screenshot for this question, but you’re not required to.) </w:t>
       </w:r>
       <w:r>
         <w:t xml:space="preserve">Using the methods above in </w:t>
       </w:r>
+      <w:proofErr w:type="spellStart"/>
       <w:r>
         <w:rPr>
           <w:rFonts w:ascii="Calibri" w:eastAsia="Calibri" w:hAnsi="Calibri" w:cs="Calibri"/>
         </w:rPr>
         <w:t>GraphSearch</w:t>
       </w:r>
+      <w:proofErr w:type="spellEnd"/>
       <w:r>
         <w:t xml:space="preserve">, in your </w:t>
       </w:r>
@@ -1922,11 +3725,33 @@
         <w:ind w:left="895" w:right="627" w:firstLine="0"/>
         <w:jc w:val="left"/>
       </w:pPr>
-      <w:r>
-        <w:rPr>
-          <w:rFonts w:ascii="Calibri" w:eastAsia="Calibri" w:hAnsi="Calibri" w:cs="Calibri"/>
-        </w:rPr>
-        <w:t>ArrayList&lt;Node&gt; BFTRecLinkedList(final Graph graph)</w:t>
+      <w:proofErr w:type="spellStart"/>
+      <w:r>
+        <w:rPr>
+          <w:rFonts w:ascii="Calibri" w:eastAsia="Calibri" w:hAnsi="Calibri" w:cs="Calibri"/>
+        </w:rPr>
+        <w:t>ArrayList</w:t>
+      </w:r>
+      <w:proofErr w:type="spellEnd"/>
+      <w:r>
+        <w:rPr>
+          <w:rFonts w:ascii="Calibri" w:eastAsia="Calibri" w:hAnsi="Calibri" w:cs="Calibri"/>
+        </w:rPr>
+        <w:t xml:space="preserve">&lt;Node&gt; </w:t>
+      </w:r>
+      <w:proofErr w:type="spellStart"/>
+      <w:r>
+        <w:rPr>
+          <w:rFonts w:ascii="Calibri" w:eastAsia="Calibri" w:hAnsi="Calibri" w:cs="Calibri"/>
+        </w:rPr>
+        <w:t>BFTRecLinkedList</w:t>
+      </w:r>
+      <w:proofErr w:type="spellEnd"/>
+      <w:r>
+        <w:rPr>
+          <w:rFonts w:ascii="Calibri" w:eastAsia="Calibri" w:hAnsi="Calibri" w:cs="Calibri"/>
+        </w:rPr>
+        <w:t>(final Graph graph)</w:t>
       </w:r>
       <w:r>
         <w:t xml:space="preserve">. This should run a BFT recursively on a </w:t>
@@ -1968,10 +3793,7 @@
         <w:t xml:space="preserve">LinkedList </w:t>
       </w:r>
       <w:r>
-        <w:t>of size 100 and see if it works. If it does, what might cause your function to work on size 100 but not size 10,000? Use asymptotic complexity to justify</w:t>
-      </w:r>
-      <w:r>
-        <w:t xml:space="preserve"> your answer. If you didn’t run into issues, please explain why someone might run into issues with this. Use asymptotic complexity to justify your answer.</w:t>
+        <w:t>of size 100 and see if it works. If it does, what might cause your function to work on size 100 but not size 10,000? Use asymptotic complexity to justify your answer. If you didn’t run into issues, please explain why someone might run into issues with this. Use asymptotic complexity to justify your answer.</w:t>
       </w:r>
     </w:p>
     <w:p>
@@ -1986,12 +3808,14 @@
       <w:r>
         <w:t xml:space="preserve">(2 points) Using the methods above in </w:t>
       </w:r>
+      <w:proofErr w:type="spellStart"/>
       <w:r>
         <w:rPr>
           <w:rFonts w:ascii="Calibri" w:eastAsia="Calibri" w:hAnsi="Calibri" w:cs="Calibri"/>
         </w:rPr>
         <w:t>GraphSearch</w:t>
       </w:r>
+      <w:proofErr w:type="spellEnd"/>
       <w:r>
         <w:t xml:space="preserve">, in your </w:t>
       </w:r>
@@ -2011,11 +3835,33 @@
         <w:ind w:left="895" w:right="627" w:firstLine="0"/>
         <w:jc w:val="left"/>
       </w:pPr>
-      <w:r>
-        <w:rPr>
-          <w:rFonts w:ascii="Calibri" w:eastAsia="Calibri" w:hAnsi="Calibri" w:cs="Calibri"/>
-        </w:rPr>
-        <w:t>ArrayList&lt;Node&gt; BFTIterLinkedList(final Graph graph)</w:t>
+      <w:proofErr w:type="spellStart"/>
+      <w:r>
+        <w:rPr>
+          <w:rFonts w:ascii="Calibri" w:eastAsia="Calibri" w:hAnsi="Calibri" w:cs="Calibri"/>
+        </w:rPr>
+        <w:t>ArrayList</w:t>
+      </w:r>
+      <w:proofErr w:type="spellEnd"/>
+      <w:r>
+        <w:rPr>
+          <w:rFonts w:ascii="Calibri" w:eastAsia="Calibri" w:hAnsi="Calibri" w:cs="Calibri"/>
+        </w:rPr>
+        <w:t xml:space="preserve">&lt;Node&gt; </w:t>
+      </w:r>
+      <w:proofErr w:type="spellStart"/>
+      <w:r>
+        <w:rPr>
+          <w:rFonts w:ascii="Calibri" w:eastAsia="Calibri" w:hAnsi="Calibri" w:cs="Calibri"/>
+        </w:rPr>
+        <w:t>BFTIterLinkedList</w:t>
+      </w:r>
+      <w:proofErr w:type="spellEnd"/>
+      <w:r>
+        <w:rPr>
+          <w:rFonts w:ascii="Calibri" w:eastAsia="Calibri" w:hAnsi="Calibri" w:cs="Calibri"/>
+        </w:rPr>
+        <w:t>(final Graph graph)</w:t>
       </w:r>
       <w:r>
         <w:t xml:space="preserve">. This should run a BFT </w:t>
@@ -2071,7 +3917,15 @@
       </w:pPr>
       <w:r>
         <w:lastRenderedPageBreak/>
-        <w:t>Thank U, Vertext (15 points)</w:t>
+        <w:t xml:space="preserve">Thank U, </w:t>
+      </w:r>
+      <w:proofErr w:type="spellStart"/>
+      <w:r>
+        <w:t>Vertext</w:t>
+      </w:r>
+      <w:proofErr w:type="spellEnd"/>
+      <w:r>
+        <w:t xml:space="preserve"> (15 points)</w:t>
       </w:r>
     </w:p>
     <w:p>
@@ -2080,10 +3934,7 @@
         <w:ind w:left="426" w:right="888"/>
       </w:pPr>
       <w:r>
-        <w:t>Wo</w:t>
-      </w:r>
-      <w:r>
-        <w:t>w, you’ve really outdone yourself this time! You’re so good at solving basic mazes that the scientists want you to try a new challenge. This time, there are multiple changes:</w:t>
+        <w:t>Wow, you’ve really outdone yourself this time! You’re so good at solving basic mazes that the scientists want you to try a new challenge. This time, there are multiple changes:</w:t>
       </w:r>
     </w:p>
     <w:p>
@@ -2112,10 +3963,7 @@
         <w:t xml:space="preserve">• </w:t>
       </w:r>
       <w:r>
-        <w:t>There is now cheese on every single square</w:t>
-      </w:r>
-      <w:r>
-        <w:t xml:space="preserve">, not just at the end </w:t>
+        <w:t xml:space="preserve">There is now cheese on every single square, not just at the end </w:t>
       </w:r>
       <w:r>
         <w:rPr>
@@ -2132,10 +3980,7 @@
         <w:ind w:left="426" w:right="888"/>
       </w:pPr>
       <w:r>
-        <w:t>As a genius in graph algorithms (and quite a greedy little mo</w:t>
-      </w:r>
-      <w:r>
-        <w:t>use), you have decided that you’re going to handle this by making a DAG, solving it using a topological sort, and gobbling up all the cheese along the way!</w:t>
+        <w:t>As a genius in graph algorithms (and quite a greedy little mouse), you have decided that you’re going to handle this by making a DAG, solving it using a topological sort, and gobbling up all the cheese along the way!</w:t>
       </w:r>
     </w:p>
     <w:p>
@@ -2147,10 +3992,7 @@
         <w:ind w:right="888" w:hanging="429"/>
       </w:pPr>
       <w:r>
-        <w:t>(1 point) Describe in words the properties of a DAG. Describe in words what will change about the ed</w:t>
-      </w:r>
-      <w:r>
-        <w:t>ges and nodes in your new graph as compared to your previous graph.</w:t>
+        <w:t>(1 point) Describe in words the properties of a DAG. Describe in words what will change about the edges and nodes in your new graph as compared to your previous graph.</w:t>
       </w:r>
     </w:p>
     <w:p>
@@ -2174,11 +4016,19 @@
       <w:r>
         <w:t xml:space="preserve">Write a class </w:t>
       </w:r>
-      <w:r>
-        <w:rPr>
-          <w:rFonts w:ascii="Calibri" w:eastAsia="Calibri" w:hAnsi="Calibri" w:cs="Calibri"/>
-        </w:rPr>
-        <w:t xml:space="preserve">DirectedGraph </w:t>
+      <w:proofErr w:type="spellStart"/>
+      <w:r>
+        <w:rPr>
+          <w:rFonts w:ascii="Calibri" w:eastAsia="Calibri" w:hAnsi="Calibri" w:cs="Calibri"/>
+        </w:rPr>
+        <w:t>DirectedGraph</w:t>
+      </w:r>
+      <w:proofErr w:type="spellEnd"/>
+      <w:r>
+        <w:rPr>
+          <w:rFonts w:ascii="Calibri" w:eastAsia="Calibri" w:hAnsi="Calibri" w:cs="Calibri"/>
+        </w:rPr>
+        <w:t xml:space="preserve"> </w:t>
       </w:r>
       <w:r>
         <w:t xml:space="preserve">that supports the following methods. You may use similar code as </w:t>
@@ -2190,10 +4040,7 @@
         <w:t xml:space="preserve">Graph </w:t>
       </w:r>
       <w:r>
-        <w:t>above (or better yet, use an Interfa</w:t>
-      </w:r>
-      <w:r>
-        <w:t>ce to group these classes together).</w:t>
+        <w:t>above (or better yet, use an Interface to group these classes together).</w:t>
       </w:r>
     </w:p>
     <w:p>
@@ -2210,7 +4057,35 @@
         <w:rPr>
           <w:rFonts w:ascii="Calibri" w:eastAsia="Calibri" w:hAnsi="Calibri" w:cs="Calibri"/>
         </w:rPr>
-        <w:t xml:space="preserve">void addNode(final String nodeVal) </w:t>
+        <w:t xml:space="preserve">void </w:t>
+      </w:r>
+      <w:proofErr w:type="spellStart"/>
+      <w:r>
+        <w:rPr>
+          <w:rFonts w:ascii="Calibri" w:eastAsia="Calibri" w:hAnsi="Calibri" w:cs="Calibri"/>
+        </w:rPr>
+        <w:t>addNode</w:t>
+      </w:r>
+      <w:proofErr w:type="spellEnd"/>
+      <w:r>
+        <w:rPr>
+          <w:rFonts w:ascii="Calibri" w:eastAsia="Calibri" w:hAnsi="Calibri" w:cs="Calibri"/>
+        </w:rPr>
+        <w:t xml:space="preserve">(final String </w:t>
+      </w:r>
+      <w:proofErr w:type="spellStart"/>
+      <w:r>
+        <w:rPr>
+          <w:rFonts w:ascii="Calibri" w:eastAsia="Calibri" w:hAnsi="Calibri" w:cs="Calibri"/>
+        </w:rPr>
+        <w:t>nodeVal</w:t>
+      </w:r>
+      <w:proofErr w:type="spellEnd"/>
+      <w:r>
+        <w:rPr>
+          <w:rFonts w:ascii="Calibri" w:eastAsia="Calibri" w:hAnsi="Calibri" w:cs="Calibri"/>
+        </w:rPr>
+        <w:t xml:space="preserve">) </w:t>
       </w:r>
       <w:r>
         <w:t>- This adds a new node to the graph.</w:t>
@@ -2230,7 +4105,21 @@
         <w:rPr>
           <w:rFonts w:ascii="Calibri" w:eastAsia="Calibri" w:hAnsi="Calibri" w:cs="Calibri"/>
         </w:rPr>
-        <w:t xml:space="preserve">void addDirectedEdge(final Node first, final Node second) </w:t>
+        <w:t xml:space="preserve">void </w:t>
+      </w:r>
+      <w:proofErr w:type="spellStart"/>
+      <w:r>
+        <w:rPr>
+          <w:rFonts w:ascii="Calibri" w:eastAsia="Calibri" w:hAnsi="Calibri" w:cs="Calibri"/>
+        </w:rPr>
+        <w:t>addDirectedEdge</w:t>
+      </w:r>
+      <w:proofErr w:type="spellEnd"/>
+      <w:r>
+        <w:rPr>
+          <w:rFonts w:ascii="Calibri" w:eastAsia="Calibri" w:hAnsi="Calibri" w:cs="Calibri"/>
+        </w:rPr>
+        <w:t xml:space="preserve">(final Node first, final Node second) </w:t>
       </w:r>
       <w:r>
         <w:t xml:space="preserve">- This adds a directed edge between </w:t>
@@ -2268,10 +4157,32 @@
         <w:rPr>
           <w:rFonts w:ascii="Calibri" w:eastAsia="Calibri" w:hAnsi="Calibri" w:cs="Calibri"/>
         </w:rPr>
-        <w:t xml:space="preserve">void removeDirectedEdge(final Node first, final Node second) </w:t>
-      </w:r>
-      <w:r>
-        <w:t xml:space="preserve">- This removes an directed edge between </w:t>
+        <w:t xml:space="preserve">void </w:t>
+      </w:r>
+      <w:proofErr w:type="spellStart"/>
+      <w:r>
+        <w:rPr>
+          <w:rFonts w:ascii="Calibri" w:eastAsia="Calibri" w:hAnsi="Calibri" w:cs="Calibri"/>
+        </w:rPr>
+        <w:t>removeDirectedEdge</w:t>
+      </w:r>
+      <w:proofErr w:type="spellEnd"/>
+      <w:r>
+        <w:rPr>
+          <w:rFonts w:ascii="Calibri" w:eastAsia="Calibri" w:hAnsi="Calibri" w:cs="Calibri"/>
+        </w:rPr>
+        <w:t xml:space="preserve">(final Node first, final Node second) </w:t>
+      </w:r>
+      <w:r>
+        <w:t xml:space="preserve">- This removes </w:t>
+      </w:r>
+      <w:proofErr w:type="gramStart"/>
+      <w:r>
+        <w:t>an</w:t>
+      </w:r>
+      <w:proofErr w:type="gramEnd"/>
+      <w:r>
+        <w:t xml:space="preserve"> directed edge between </w:t>
       </w:r>
       <w:r>
         <w:rPr>
@@ -2306,7 +4217,21 @@
         <w:rPr>
           <w:rFonts w:ascii="Calibri" w:eastAsia="Calibri" w:hAnsi="Calibri" w:cs="Calibri"/>
         </w:rPr>
-        <w:t xml:space="preserve">HashSet&lt;Node&gt; getAllNodes() </w:t>
+        <w:t xml:space="preserve">HashSet&lt;Node&gt; </w:t>
+      </w:r>
+      <w:proofErr w:type="spellStart"/>
+      <w:r>
+        <w:rPr>
+          <w:rFonts w:ascii="Calibri" w:eastAsia="Calibri" w:hAnsi="Calibri" w:cs="Calibri"/>
+        </w:rPr>
+        <w:t>getAllNodes</w:t>
+      </w:r>
+      <w:proofErr w:type="spellEnd"/>
+      <w:r>
+        <w:rPr>
+          <w:rFonts w:ascii="Calibri" w:eastAsia="Calibri" w:hAnsi="Calibri" w:cs="Calibri"/>
+        </w:rPr>
+        <w:t xml:space="preserve">() </w:t>
       </w:r>
       <w:r>
         <w:t xml:space="preserve">- This returns a set of all </w:t>
@@ -2336,13 +4261,7 @@
         <w:rPr>
           <w:i/>
         </w:rPr>
-        <w:t>(You mu</w:t>
-      </w:r>
-      <w:r>
-        <w:rPr>
-          <w:i/>
-        </w:rPr>
-        <w:t xml:space="preserve">st submit code for this question!) </w:t>
+        <w:t xml:space="preserve">(You must submit code for this question!) </w:t>
       </w:r>
       <w:r>
         <w:t xml:space="preserve">In your </w:t>
@@ -2356,17 +4275,44 @@
       <w:r>
         <w:t xml:space="preserve">class, create a non-recursive method called </w:t>
       </w:r>
-      <w:r>
-        <w:rPr>
-          <w:rFonts w:ascii="Calibri" w:eastAsia="Calibri" w:hAnsi="Calibri" w:cs="Calibri"/>
-        </w:rPr>
-        <w:t xml:space="preserve">DirectedGraph createRandomDAGIter(final int n) </w:t>
-      </w:r>
-      <w:r>
-        <w:t>that creates n random nodes with randomly assigned unweighted, directed edges. You should use some of the methods you</w:t>
-      </w:r>
-      <w:r>
-        <w:t xml:space="preserve"> implemented in part (a) of this question. Make sure you’re either implementing an adjacency list or an adjacency matrix to keep track of your edges, and keeping track of directionality!</w:t>
+      <w:proofErr w:type="spellStart"/>
+      <w:r>
+        <w:rPr>
+          <w:rFonts w:ascii="Calibri" w:eastAsia="Calibri" w:hAnsi="Calibri" w:cs="Calibri"/>
+        </w:rPr>
+        <w:t>DirectedGraph</w:t>
+      </w:r>
+      <w:proofErr w:type="spellEnd"/>
+      <w:r>
+        <w:rPr>
+          <w:rFonts w:ascii="Calibri" w:eastAsia="Calibri" w:hAnsi="Calibri" w:cs="Calibri"/>
+        </w:rPr>
+        <w:t xml:space="preserve"> </w:t>
+      </w:r>
+      <w:proofErr w:type="spellStart"/>
+      <w:r>
+        <w:rPr>
+          <w:rFonts w:ascii="Calibri" w:eastAsia="Calibri" w:hAnsi="Calibri" w:cs="Calibri"/>
+        </w:rPr>
+        <w:t>createRandomDAGIter</w:t>
+      </w:r>
+      <w:proofErr w:type="spellEnd"/>
+      <w:r>
+        <w:rPr>
+          <w:rFonts w:ascii="Calibri" w:eastAsia="Calibri" w:hAnsi="Calibri" w:cs="Calibri"/>
+        </w:rPr>
+        <w:t xml:space="preserve">(final int n) </w:t>
+      </w:r>
+      <w:r>
+        <w:t xml:space="preserve">that creates n random nodes with randomly assigned unweighted, directed edges. You should use some of the methods you implemented in part (a) of this question. Make sure you’re either implementing an adjacency list or an adjacency matrix to keep track of your </w:t>
+      </w:r>
+      <w:proofErr w:type="gramStart"/>
+      <w:r>
+        <w:t>edges, and</w:t>
+      </w:r>
+      <w:proofErr w:type="gramEnd"/>
+      <w:r>
+        <w:t xml:space="preserve"> keeping track of directionality!</w:t>
       </w:r>
     </w:p>
     <w:p>
@@ -2389,23 +4335,69 @@
       <w:r>
         <w:t xml:space="preserve">In a class called </w:t>
       </w:r>
+      <w:proofErr w:type="spellStart"/>
       <w:r>
         <w:rPr>
           <w:rFonts w:ascii="Calibri" w:eastAsia="Calibri" w:hAnsi="Calibri" w:cs="Calibri"/>
         </w:rPr>
         <w:t>TopSort</w:t>
       </w:r>
+      <w:proofErr w:type="spellEnd"/>
       <w:r>
         <w:t xml:space="preserve">, implement </w:t>
       </w:r>
-      <w:r>
-        <w:rPr>
-          <w:rFonts w:ascii="Calibri" w:eastAsia="Calibri" w:hAnsi="Calibri" w:cs="Calibri"/>
-        </w:rPr>
-        <w:t>ArrayList&lt;Node&gt; Kahns(final DirectedGraph graph)</w:t>
-      </w:r>
-      <w:r>
-        <w:t>. This should do a valid toplogical sort of the graph using Kahn’s algorithm.</w:t>
+      <w:proofErr w:type="spellStart"/>
+      <w:r>
+        <w:rPr>
+          <w:rFonts w:ascii="Calibri" w:eastAsia="Calibri" w:hAnsi="Calibri" w:cs="Calibri"/>
+        </w:rPr>
+        <w:t>ArrayList</w:t>
+      </w:r>
+      <w:proofErr w:type="spellEnd"/>
+      <w:r>
+        <w:rPr>
+          <w:rFonts w:ascii="Calibri" w:eastAsia="Calibri" w:hAnsi="Calibri" w:cs="Calibri"/>
+        </w:rPr>
+        <w:t xml:space="preserve">&lt;Node&gt; </w:t>
+      </w:r>
+      <w:proofErr w:type="spellStart"/>
+      <w:r>
+        <w:rPr>
+          <w:rFonts w:ascii="Calibri" w:eastAsia="Calibri" w:hAnsi="Calibri" w:cs="Calibri"/>
+        </w:rPr>
+        <w:t>Kahns</w:t>
+      </w:r>
+      <w:proofErr w:type="spellEnd"/>
+      <w:r>
+        <w:rPr>
+          <w:rFonts w:ascii="Calibri" w:eastAsia="Calibri" w:hAnsi="Calibri" w:cs="Calibri"/>
+        </w:rPr>
+        <w:t xml:space="preserve">(final </w:t>
+      </w:r>
+      <w:proofErr w:type="spellStart"/>
+      <w:r>
+        <w:rPr>
+          <w:rFonts w:ascii="Calibri" w:eastAsia="Calibri" w:hAnsi="Calibri" w:cs="Calibri"/>
+        </w:rPr>
+        <w:t>DirectedGraph</w:t>
+      </w:r>
+      <w:proofErr w:type="spellEnd"/>
+      <w:r>
+        <w:rPr>
+          <w:rFonts w:ascii="Calibri" w:eastAsia="Calibri" w:hAnsi="Calibri" w:cs="Calibri"/>
+        </w:rPr>
+        <w:t xml:space="preserve"> graph)</w:t>
+      </w:r>
+      <w:r>
+        <w:t xml:space="preserve">. This should do a valid </w:t>
+      </w:r>
+      <w:proofErr w:type="spellStart"/>
+      <w:r>
+        <w:t>toplogical</w:t>
+      </w:r>
+      <w:proofErr w:type="spellEnd"/>
+      <w:r>
+        <w:t xml:space="preserve"> sort of the graph using Kahn’s algorithm.</w:t>
       </w:r>
     </w:p>
     <w:p>
@@ -2429,29 +4421,77 @@
       <w:r>
         <w:t xml:space="preserve">In a class called </w:t>
       </w:r>
+      <w:proofErr w:type="spellStart"/>
       <w:r>
         <w:rPr>
           <w:rFonts w:ascii="Calibri" w:eastAsia="Calibri" w:hAnsi="Calibri" w:cs="Calibri"/>
         </w:rPr>
         <w:t>TopSort</w:t>
       </w:r>
+      <w:proofErr w:type="spellEnd"/>
       <w:r>
         <w:t xml:space="preserve">, implement </w:t>
       </w:r>
-      <w:r>
-        <w:rPr>
-          <w:rFonts w:ascii="Calibri" w:eastAsia="Calibri" w:hAnsi="Calibri" w:cs="Calibri"/>
-        </w:rPr>
-        <w:t>Arr</w:t>
-      </w:r>
-      <w:r>
-        <w:rPr>
-          <w:rFonts w:ascii="Calibri" w:eastAsia="Calibri" w:hAnsi="Calibri" w:cs="Calibri"/>
-        </w:rPr>
-        <w:t>ayList&lt;Node&gt; mDFS(final DirectedGraph graph)</w:t>
-      </w:r>
-      <w:r>
-        <w:t>. This should do a valid toplogical sort of the graph using the mDFS algorithm.</w:t>
+      <w:proofErr w:type="spellStart"/>
+      <w:r>
+        <w:rPr>
+          <w:rFonts w:ascii="Calibri" w:eastAsia="Calibri" w:hAnsi="Calibri" w:cs="Calibri"/>
+        </w:rPr>
+        <w:t>ArrayList</w:t>
+      </w:r>
+      <w:proofErr w:type="spellEnd"/>
+      <w:r>
+        <w:rPr>
+          <w:rFonts w:ascii="Calibri" w:eastAsia="Calibri" w:hAnsi="Calibri" w:cs="Calibri"/>
+        </w:rPr>
+        <w:t xml:space="preserve">&lt;Node&gt; </w:t>
+      </w:r>
+      <w:proofErr w:type="spellStart"/>
+      <w:r>
+        <w:rPr>
+          <w:rFonts w:ascii="Calibri" w:eastAsia="Calibri" w:hAnsi="Calibri" w:cs="Calibri"/>
+        </w:rPr>
+        <w:t>mDFS</w:t>
+      </w:r>
+      <w:proofErr w:type="spellEnd"/>
+      <w:r>
+        <w:rPr>
+          <w:rFonts w:ascii="Calibri" w:eastAsia="Calibri" w:hAnsi="Calibri" w:cs="Calibri"/>
+        </w:rPr>
+        <w:t xml:space="preserve">(final </w:t>
+      </w:r>
+      <w:proofErr w:type="spellStart"/>
+      <w:r>
+        <w:rPr>
+          <w:rFonts w:ascii="Calibri" w:eastAsia="Calibri" w:hAnsi="Calibri" w:cs="Calibri"/>
+        </w:rPr>
+        <w:t>DirectedGraph</w:t>
+      </w:r>
+      <w:proofErr w:type="spellEnd"/>
+      <w:r>
+        <w:rPr>
+          <w:rFonts w:ascii="Calibri" w:eastAsia="Calibri" w:hAnsi="Calibri" w:cs="Calibri"/>
+        </w:rPr>
+        <w:t xml:space="preserve"> graph)</w:t>
+      </w:r>
+      <w:r>
+        <w:t xml:space="preserve">. This should do a valid </w:t>
+      </w:r>
+      <w:proofErr w:type="spellStart"/>
+      <w:r>
+        <w:t>toplogical</w:t>
+      </w:r>
+      <w:proofErr w:type="spellEnd"/>
+      <w:r>
+        <w:t xml:space="preserve"> sort of the graph using the </w:t>
+      </w:r>
+      <w:proofErr w:type="spellStart"/>
+      <w:r>
+        <w:t>mDFS</w:t>
+      </w:r>
+      <w:proofErr w:type="spellEnd"/>
+      <w:r>
+        <w:t xml:space="preserve"> algorithm.</w:t>
       </w:r>
     </w:p>
     <w:p>
@@ -2461,7 +4501,15 @@
         <w:ind w:left="401" w:right="888" w:hanging="299"/>
       </w:pPr>
       <w:r>
-        <w:t>Uno, Do’, Tre’, Cuatro, I Node You Want Me (20 points)</w:t>
+        <w:t xml:space="preserve">Uno, </w:t>
+      </w:r>
+      <w:proofErr w:type="gramStart"/>
+      <w:r>
+        <w:t>Do</w:t>
+      </w:r>
+      <w:proofErr w:type="gramEnd"/>
+      <w:r>
+        <w:t>’, Tre’, Cuatro, I Node You Want Me (20 points)</w:t>
       </w:r>
     </w:p>
     <w:p>
@@ -2469,13 +4517,15 @@
         <w:ind w:left="426" w:right="888"/>
       </w:pPr>
       <w:r>
-        <w:t>As another challenge, the scientists have decided to put treadmills between d</w:t>
-      </w:r>
-      <w:r>
-        <w:t xml:space="preserve">ifferent cells in the maze, which is now connected again (with only one start and one end). So to move from one cell to another is not the same amount of effort, nor is it a symmetrical relationship! As a lazy mouse, you decide that you want to get to the </w:t>
-      </w:r>
-      <w:r>
-        <w:t>end of the maze with as little effort as possible. Luckily, you’ve attended CS435 lectures, so you decide to implement Dijkstra’s Algorithm to help you do exactly that!</w:t>
+        <w:t xml:space="preserve">As another challenge, the scientists have decided to put treadmills between different cells in the maze, which is now connected again (with only one start and one end). </w:t>
+      </w:r>
+      <w:proofErr w:type="gramStart"/>
+      <w:r>
+        <w:t>So</w:t>
+      </w:r>
+      <w:proofErr w:type="gramEnd"/>
+      <w:r>
+        <w:t xml:space="preserve"> to move from one cell to another is not the same amount of effort, nor is it a symmetrical relationship! As a lazy mouse, you decide that you want to get to the end of the maze with as little effort as possible. Luckily, you’ve attended CS435 lectures, so you decide to implement Dijkstra’s Algorithm to help you do exactly that!</w:t>
       </w:r>
     </w:p>
     <w:p>
@@ -2488,10 +4538,7 @@
         <w:ind w:right="888" w:hanging="429"/>
       </w:pPr>
       <w:r>
-        <w:t>(1 point) What properties of the graph make it possible for you to use Dijkstra’s on th</w:t>
-      </w:r>
-      <w:r>
-        <w:t>is graph?</w:t>
+        <w:t>(1 point) What properties of the graph make it possible for you to use Dijkstra’s on this graph?</w:t>
       </w:r>
     </w:p>
     <w:p>
@@ -2515,11 +4562,19 @@
       <w:r>
         <w:t xml:space="preserve">Write a class </w:t>
       </w:r>
-      <w:r>
-        <w:rPr>
-          <w:rFonts w:ascii="Calibri" w:eastAsia="Calibri" w:hAnsi="Calibri" w:cs="Calibri"/>
-        </w:rPr>
-        <w:t xml:space="preserve">WeightedGraph </w:t>
+      <w:proofErr w:type="spellStart"/>
+      <w:r>
+        <w:rPr>
+          <w:rFonts w:ascii="Calibri" w:eastAsia="Calibri" w:hAnsi="Calibri" w:cs="Calibri"/>
+        </w:rPr>
+        <w:t>WeightedGraph</w:t>
+      </w:r>
+      <w:proofErr w:type="spellEnd"/>
+      <w:r>
+        <w:rPr>
+          <w:rFonts w:ascii="Calibri" w:eastAsia="Calibri" w:hAnsi="Calibri" w:cs="Calibri"/>
+        </w:rPr>
+        <w:t xml:space="preserve"> </w:t>
       </w:r>
       <w:r>
         <w:t xml:space="preserve">that supports the following methods. You may use similar code as </w:t>
@@ -2533,11 +4588,19 @@
       <w:r>
         <w:t xml:space="preserve">or </w:t>
       </w:r>
-      <w:r>
-        <w:rPr>
-          <w:rFonts w:ascii="Calibri" w:eastAsia="Calibri" w:hAnsi="Calibri" w:cs="Calibri"/>
-        </w:rPr>
-        <w:t xml:space="preserve">DirectedGraph </w:t>
+      <w:proofErr w:type="spellStart"/>
+      <w:r>
+        <w:rPr>
+          <w:rFonts w:ascii="Calibri" w:eastAsia="Calibri" w:hAnsi="Calibri" w:cs="Calibri"/>
+        </w:rPr>
+        <w:t>DirectedGraph</w:t>
+      </w:r>
+      <w:proofErr w:type="spellEnd"/>
+      <w:r>
+        <w:rPr>
+          <w:rFonts w:ascii="Calibri" w:eastAsia="Calibri" w:hAnsi="Calibri" w:cs="Calibri"/>
+        </w:rPr>
+        <w:t xml:space="preserve"> </w:t>
       </w:r>
       <w:r>
         <w:t>above (or better yet, use an Interface to group these classes together).</w:t>
@@ -2556,13 +4619,35 @@
         <w:rPr>
           <w:rFonts w:ascii="Calibri" w:eastAsia="Calibri" w:hAnsi="Calibri" w:cs="Calibri"/>
         </w:rPr>
-        <w:t>void</w:t>
-      </w:r>
-      <w:r>
-        <w:rPr>
-          <w:rFonts w:ascii="Calibri" w:eastAsia="Calibri" w:hAnsi="Calibri" w:cs="Calibri"/>
-        </w:rPr>
-        <w:t xml:space="preserve"> addNode(final String nodeVal) </w:t>
+        <w:t xml:space="preserve">void </w:t>
+      </w:r>
+      <w:proofErr w:type="spellStart"/>
+      <w:r>
+        <w:rPr>
+          <w:rFonts w:ascii="Calibri" w:eastAsia="Calibri" w:hAnsi="Calibri" w:cs="Calibri"/>
+        </w:rPr>
+        <w:t>addNode</w:t>
+      </w:r>
+      <w:proofErr w:type="spellEnd"/>
+      <w:r>
+        <w:rPr>
+          <w:rFonts w:ascii="Calibri" w:eastAsia="Calibri" w:hAnsi="Calibri" w:cs="Calibri"/>
+        </w:rPr>
+        <w:t xml:space="preserve">(final String </w:t>
+      </w:r>
+      <w:proofErr w:type="spellStart"/>
+      <w:r>
+        <w:rPr>
+          <w:rFonts w:ascii="Calibri" w:eastAsia="Calibri" w:hAnsi="Calibri" w:cs="Calibri"/>
+        </w:rPr>
+        <w:t>nodeVal</w:t>
+      </w:r>
+      <w:proofErr w:type="spellEnd"/>
+      <w:r>
+        <w:rPr>
+          <w:rFonts w:ascii="Calibri" w:eastAsia="Calibri" w:hAnsi="Calibri" w:cs="Calibri"/>
+        </w:rPr>
+        <w:t xml:space="preserve">) </w:t>
       </w:r>
       <w:r>
         <w:t>- This adds a new node to the graph.</w:t>
@@ -2581,7 +4666,35 @@
         <w:rPr>
           <w:rFonts w:ascii="Calibri" w:eastAsia="Calibri" w:hAnsi="Calibri" w:cs="Calibri"/>
         </w:rPr>
-        <w:t xml:space="preserve">void addWeightedEdge(final Node first, final Node second, final int edgeWeight) </w:t>
+        <w:t xml:space="preserve">void </w:t>
+      </w:r>
+      <w:proofErr w:type="spellStart"/>
+      <w:r>
+        <w:rPr>
+          <w:rFonts w:ascii="Calibri" w:eastAsia="Calibri" w:hAnsi="Calibri" w:cs="Calibri"/>
+        </w:rPr>
+        <w:t>addWeightedEdge</w:t>
+      </w:r>
+      <w:proofErr w:type="spellEnd"/>
+      <w:r>
+        <w:rPr>
+          <w:rFonts w:ascii="Calibri" w:eastAsia="Calibri" w:hAnsi="Calibri" w:cs="Calibri"/>
+        </w:rPr>
+        <w:t xml:space="preserve">(final Node first, final Node second, final int </w:t>
+      </w:r>
+      <w:proofErr w:type="spellStart"/>
+      <w:r>
+        <w:rPr>
+          <w:rFonts w:ascii="Calibri" w:eastAsia="Calibri" w:hAnsi="Calibri" w:cs="Calibri"/>
+        </w:rPr>
+        <w:t>edgeWeight</w:t>
+      </w:r>
+      <w:proofErr w:type="spellEnd"/>
+      <w:r>
+        <w:rPr>
+          <w:rFonts w:ascii="Calibri" w:eastAsia="Calibri" w:hAnsi="Calibri" w:cs="Calibri"/>
+        </w:rPr>
+        <w:t xml:space="preserve">) </w:t>
       </w:r>
       <w:r>
         <w:t xml:space="preserve">- This adds a directed, weighted edge between </w:t>
@@ -2618,10 +4731,32 @@
         <w:rPr>
           <w:rFonts w:ascii="Calibri" w:eastAsia="Calibri" w:hAnsi="Calibri" w:cs="Calibri"/>
         </w:rPr>
-        <w:t xml:space="preserve">void removeDirectedEdge(final Node first, final Node second) </w:t>
-      </w:r>
-      <w:r>
-        <w:t xml:space="preserve">- This removes an directed, weighted edge between </w:t>
+        <w:t xml:space="preserve">void </w:t>
+      </w:r>
+      <w:proofErr w:type="spellStart"/>
+      <w:r>
+        <w:rPr>
+          <w:rFonts w:ascii="Calibri" w:eastAsia="Calibri" w:hAnsi="Calibri" w:cs="Calibri"/>
+        </w:rPr>
+        <w:t>removeDirectedEdge</w:t>
+      </w:r>
+      <w:proofErr w:type="spellEnd"/>
+      <w:r>
+        <w:rPr>
+          <w:rFonts w:ascii="Calibri" w:eastAsia="Calibri" w:hAnsi="Calibri" w:cs="Calibri"/>
+        </w:rPr>
+        <w:t xml:space="preserve">(final Node first, final Node second) </w:t>
+      </w:r>
+      <w:r>
+        <w:t xml:space="preserve">- This removes </w:t>
+      </w:r>
+      <w:proofErr w:type="gramStart"/>
+      <w:r>
+        <w:t>an</w:t>
+      </w:r>
+      <w:proofErr w:type="gramEnd"/>
+      <w:r>
+        <w:t xml:space="preserve"> directed, weighted edge between </w:t>
       </w:r>
       <w:r>
         <w:rPr>
@@ -2655,7 +4790,21 @@
         <w:rPr>
           <w:rFonts w:ascii="Calibri" w:eastAsia="Calibri" w:hAnsi="Calibri" w:cs="Calibri"/>
         </w:rPr>
-        <w:t xml:space="preserve">HashSet&lt;Node&gt; getAllNodes() </w:t>
+        <w:t xml:space="preserve">HashSet&lt;Node&gt; </w:t>
+      </w:r>
+      <w:proofErr w:type="spellStart"/>
+      <w:r>
+        <w:rPr>
+          <w:rFonts w:ascii="Calibri" w:eastAsia="Calibri" w:hAnsi="Calibri" w:cs="Calibri"/>
+        </w:rPr>
+        <w:t>getAllNodes</w:t>
+      </w:r>
+      <w:proofErr w:type="spellEnd"/>
+      <w:r>
+        <w:rPr>
+          <w:rFonts w:ascii="Calibri" w:eastAsia="Calibri" w:hAnsi="Calibri" w:cs="Calibri"/>
+        </w:rPr>
+        <w:t xml:space="preserve">() </w:t>
       </w:r>
       <w:r>
         <w:t xml:space="preserve">- This returns a set of all </w:t>
@@ -2686,13 +4835,7 @@
         <w:rPr>
           <w:i/>
         </w:rPr>
-        <w:t>(You must submit co</w:t>
-      </w:r>
-      <w:r>
-        <w:rPr>
-          <w:i/>
-        </w:rPr>
-        <w:t xml:space="preserve">de for this question!) </w:t>
+        <w:t xml:space="preserve">(You must submit code for this question!) </w:t>
       </w:r>
       <w:r>
         <w:t xml:space="preserve">In your </w:t>
@@ -2704,19 +4847,54 @@
         <w:t xml:space="preserve">Main </w:t>
       </w:r>
       <w:r>
-        <w:t xml:space="preserve">class, create a nonrecursive method called </w:t>
-      </w:r>
-      <w:r>
-        <w:rPr>
-          <w:rFonts w:ascii="Calibri" w:eastAsia="Calibri" w:hAnsi="Calibri" w:cs="Calibri"/>
-        </w:rPr>
-        <w:t>WeightedGraph createRandomCompleteWeightedGraph(final int n)</w:t>
-      </w:r>
-      <w:r>
-        <w:t>. This should make a complete weighted graph, which means that each node has a randomly weighted positive integer edg</w:t>
-      </w:r>
-      <w:r>
-        <w:t>e to every other edge in the graph. Make sure you’re either implementing an adjacency list or an adjacency matrix to keep track of your weighted edges, and keeping track of directionality!</w:t>
+        <w:t xml:space="preserve">class, create a </w:t>
+      </w:r>
+      <w:proofErr w:type="spellStart"/>
+      <w:r>
+        <w:t>nonrecursive</w:t>
+      </w:r>
+      <w:proofErr w:type="spellEnd"/>
+      <w:r>
+        <w:t xml:space="preserve"> method called </w:t>
+      </w:r>
+      <w:proofErr w:type="spellStart"/>
+      <w:r>
+        <w:rPr>
+          <w:rFonts w:ascii="Calibri" w:eastAsia="Calibri" w:hAnsi="Calibri" w:cs="Calibri"/>
+        </w:rPr>
+        <w:t>WeightedGraph</w:t>
+      </w:r>
+      <w:proofErr w:type="spellEnd"/>
+      <w:r>
+        <w:rPr>
+          <w:rFonts w:ascii="Calibri" w:eastAsia="Calibri" w:hAnsi="Calibri" w:cs="Calibri"/>
+        </w:rPr>
+        <w:t xml:space="preserve"> </w:t>
+      </w:r>
+      <w:proofErr w:type="spellStart"/>
+      <w:r>
+        <w:rPr>
+          <w:rFonts w:ascii="Calibri" w:eastAsia="Calibri" w:hAnsi="Calibri" w:cs="Calibri"/>
+        </w:rPr>
+        <w:t>createRandomCompleteWeightedGraph</w:t>
+      </w:r>
+      <w:proofErr w:type="spellEnd"/>
+      <w:r>
+        <w:rPr>
+          <w:rFonts w:ascii="Calibri" w:eastAsia="Calibri" w:hAnsi="Calibri" w:cs="Calibri"/>
+        </w:rPr>
+        <w:t>(final int n)</w:t>
+      </w:r>
+      <w:r>
+        <w:t xml:space="preserve">. This should make a complete weighted graph, which means that each node has a randomly weighted positive integer edge to every other edge in the graph. Make sure you’re either implementing an adjacency list or an adjacency matrix to keep track of your weighted </w:t>
+      </w:r>
+      <w:proofErr w:type="gramStart"/>
+      <w:r>
+        <w:t>edges, and</w:t>
+      </w:r>
+      <w:proofErr w:type="gramEnd"/>
+      <w:r>
+        <w:t xml:space="preserve"> keeping track of directionality!</w:t>
       </w:r>
     </w:p>
     <w:p>
@@ -2747,22 +4925,46 @@
         <w:t xml:space="preserve">Main </w:t>
       </w:r>
       <w:r>
-        <w:t>c</w:t>
-      </w:r>
-      <w:r>
-        <w:t xml:space="preserve">lass, create a non-recursive method called </w:t>
-      </w:r>
-      <w:r>
-        <w:rPr>
-          <w:rFonts w:ascii="Calibri" w:eastAsia="Calibri" w:hAnsi="Calibri" w:cs="Calibri"/>
-        </w:rPr>
-        <w:t>WeightedGraph createLinkedList(final int n)</w:t>
-      </w:r>
-      <w:r>
-        <w:t>. This should make a weighted graph with n nodes, each having a single edge to the next node of uniform weight (perhaps weight 1). This can look very similar to the metho</w:t>
-      </w:r>
-      <w:r>
-        <w:t>d you implemented in part 3c. Make sure you’re either implementing an adjacency list or an adjacency matrix to keep track of your edges, and keeping track of directionality!</w:t>
+        <w:t xml:space="preserve">class, create a non-recursive method called </w:t>
+      </w:r>
+      <w:proofErr w:type="spellStart"/>
+      <w:r>
+        <w:rPr>
+          <w:rFonts w:ascii="Calibri" w:eastAsia="Calibri" w:hAnsi="Calibri" w:cs="Calibri"/>
+        </w:rPr>
+        <w:t>WeightedGraph</w:t>
+      </w:r>
+      <w:proofErr w:type="spellEnd"/>
+      <w:r>
+        <w:rPr>
+          <w:rFonts w:ascii="Calibri" w:eastAsia="Calibri" w:hAnsi="Calibri" w:cs="Calibri"/>
+        </w:rPr>
+        <w:t xml:space="preserve"> </w:t>
+      </w:r>
+      <w:proofErr w:type="spellStart"/>
+      <w:r>
+        <w:rPr>
+          <w:rFonts w:ascii="Calibri" w:eastAsia="Calibri" w:hAnsi="Calibri" w:cs="Calibri"/>
+        </w:rPr>
+        <w:t>createLinkedList</w:t>
+      </w:r>
+      <w:proofErr w:type="spellEnd"/>
+      <w:r>
+        <w:rPr>
+          <w:rFonts w:ascii="Calibri" w:eastAsia="Calibri" w:hAnsi="Calibri" w:cs="Calibri"/>
+        </w:rPr>
+        <w:t>(final int n)</w:t>
+      </w:r>
+      <w:r>
+        <w:t xml:space="preserve">. This should make a weighted graph with n nodes, each having a single edge to the next node of uniform weight (perhaps weight 1). This can look very similar to the method you implemented in part 3c. Make sure you’re either implementing an adjacency list or an adjacency matrix to keep track of your </w:t>
+      </w:r>
+      <w:proofErr w:type="gramStart"/>
+      <w:r>
+        <w:t>edges, and</w:t>
+      </w:r>
+      <w:proofErr w:type="gramEnd"/>
+      <w:r>
+        <w:t xml:space="preserve"> keeping track of directionality!</w:t>
       </w:r>
     </w:p>
     <w:p>
@@ -2786,18 +4988,14 @@
       <w:r>
         <w:t xml:space="preserve">In a class called </w:t>
       </w:r>
-      <w:r>
-        <w:rPr>
-          <w:rFonts w:ascii="Calibri" w:eastAsia="Calibri" w:hAnsi="Calibri" w:cs="Calibri"/>
-        </w:rPr>
-        <w:t>TreadmillM</w:t>
-      </w:r>
-      <w:r>
-        <w:rPr>
-          <w:rFonts w:ascii="Calibri" w:eastAsia="Calibri" w:hAnsi="Calibri" w:cs="Calibri"/>
-        </w:rPr>
-        <w:t>azeSolver</w:t>
-      </w:r>
+      <w:proofErr w:type="spellStart"/>
+      <w:r>
+        <w:rPr>
+          <w:rFonts w:ascii="Calibri" w:eastAsia="Calibri" w:hAnsi="Calibri" w:cs="Calibri"/>
+        </w:rPr>
+        <w:t>TreadmillMazeSolver</w:t>
+      </w:r>
+      <w:proofErr w:type="spellEnd"/>
       <w:r>
         <w:t xml:space="preserve">, implement </w:t>
       </w:r>
@@ -2805,10 +5003,32 @@
         <w:rPr>
           <w:rFonts w:ascii="Calibri" w:eastAsia="Calibri" w:hAnsi="Calibri" w:cs="Calibri"/>
         </w:rPr>
-        <w:t>HashMap&lt;Node, Integer&gt; dijkstras(final Node start)</w:t>
-      </w:r>
-      <w:r>
-        <w:t>. This should return a dictionary mapping each Node node in the graph to the minimum value from start to get to node.</w:t>
+        <w:t xml:space="preserve">HashMap&lt;Node, Integer&gt; </w:t>
+      </w:r>
+      <w:proofErr w:type="spellStart"/>
+      <w:r>
+        <w:rPr>
+          <w:rFonts w:ascii="Calibri" w:eastAsia="Calibri" w:hAnsi="Calibri" w:cs="Calibri"/>
+        </w:rPr>
+        <w:t>dijkstras</w:t>
+      </w:r>
+      <w:proofErr w:type="spellEnd"/>
+      <w:r>
+        <w:rPr>
+          <w:rFonts w:ascii="Calibri" w:eastAsia="Calibri" w:hAnsi="Calibri" w:cs="Calibri"/>
+        </w:rPr>
+        <w:t>(final Node start)</w:t>
+      </w:r>
+      <w:r>
+        <w:t xml:space="preserve">. This should return a dictionary mapping each Node </w:t>
+      </w:r>
+      <w:proofErr w:type="spellStart"/>
+      <w:r>
+        <w:t>node</w:t>
+      </w:r>
+      <w:proofErr w:type="spellEnd"/>
+      <w:r>
+        <w:t xml:space="preserve"> in the graph to the minimum value from start to get to node.</w:t>
       </w:r>
     </w:p>
     <w:p>
@@ -2826,10 +5046,7 @@
         <w:ind w:left="426" w:right="888"/>
       </w:pPr>
       <w:r>
-        <w:t>You now want to compare whether y</w:t>
-      </w:r>
-      <w:r>
-        <w:t>ou can go even faster by using a greedy path-finding algorithm!</w:t>
+        <w:t>You now want to compare whether you can go even faster by using a greedy path-finding algorithm!</w:t>
       </w:r>
     </w:p>
     <w:p>
@@ -2841,7 +5058,23 @@
         <w:ind w:right="888" w:hanging="429"/>
       </w:pPr>
       <w:r>
-        <w:t>(3 points) What is an admissable and consistent heuristic that you can use to help you solve the maze using A*? Justify why it’s both admissable and consistent.</w:t>
+        <w:t xml:space="preserve">(3 points) What is an </w:t>
+      </w:r>
+      <w:proofErr w:type="spellStart"/>
+      <w:r>
+        <w:t>admissable</w:t>
+      </w:r>
+      <w:proofErr w:type="spellEnd"/>
+      <w:r>
+        <w:t xml:space="preserve"> and consistent heuristic that you can use to help you solve the maze using A*? Justify why it’s both </w:t>
+      </w:r>
+      <w:proofErr w:type="spellStart"/>
+      <w:r>
+        <w:t>admissable</w:t>
+      </w:r>
+      <w:proofErr w:type="spellEnd"/>
+      <w:r>
+        <w:t xml:space="preserve"> and consistent.</w:t>
       </w:r>
     </w:p>
     <w:p>
@@ -2859,31 +5092,63 @@
         <w:rPr>
           <w:i/>
         </w:rPr>
-        <w:t>(You must submit co</w:t>
-      </w:r>
-      <w:r>
-        <w:rPr>
-          <w:i/>
-        </w:rPr>
-        <w:t xml:space="preserve">de for this question!) </w:t>
+        <w:t xml:space="preserve">(You must submit code for this question!) </w:t>
       </w:r>
       <w:r>
         <w:t xml:space="preserve">In </w:t>
       </w:r>
+      <w:proofErr w:type="spellStart"/>
       <w:r>
         <w:rPr>
           <w:rFonts w:ascii="Calibri" w:eastAsia="Calibri" w:hAnsi="Calibri" w:cs="Calibri"/>
         </w:rPr>
         <w:t>TreadmillMazeSolver</w:t>
       </w:r>
+      <w:proofErr w:type="spellEnd"/>
       <w:r>
         <w:t xml:space="preserve">, implement </w:t>
       </w:r>
-      <w:r>
-        <w:rPr>
-          <w:rFonts w:ascii="Calibri" w:eastAsia="Calibri" w:hAnsi="Calibri" w:cs="Calibri"/>
-        </w:rPr>
-        <w:t>ArrayList&lt;Node&gt; astar(final WeightedGraph graph)</w:t>
+      <w:proofErr w:type="spellStart"/>
+      <w:r>
+        <w:rPr>
+          <w:rFonts w:ascii="Calibri" w:eastAsia="Calibri" w:hAnsi="Calibri" w:cs="Calibri"/>
+        </w:rPr>
+        <w:t>ArrayList</w:t>
+      </w:r>
+      <w:proofErr w:type="spellEnd"/>
+      <w:r>
+        <w:rPr>
+          <w:rFonts w:ascii="Calibri" w:eastAsia="Calibri" w:hAnsi="Calibri" w:cs="Calibri"/>
+        </w:rPr>
+        <w:t xml:space="preserve">&lt;Node&gt; </w:t>
+      </w:r>
+      <w:proofErr w:type="spellStart"/>
+      <w:r>
+        <w:rPr>
+          <w:rFonts w:ascii="Calibri" w:eastAsia="Calibri" w:hAnsi="Calibri" w:cs="Calibri"/>
+        </w:rPr>
+        <w:t>astar</w:t>
+      </w:r>
+      <w:proofErr w:type="spellEnd"/>
+      <w:r>
+        <w:rPr>
+          <w:rFonts w:ascii="Calibri" w:eastAsia="Calibri" w:hAnsi="Calibri" w:cs="Calibri"/>
+        </w:rPr>
+        <w:t xml:space="preserve">(final </w:t>
+      </w:r>
+      <w:proofErr w:type="spellStart"/>
+      <w:r>
+        <w:rPr>
+          <w:rFonts w:ascii="Calibri" w:eastAsia="Calibri" w:hAnsi="Calibri" w:cs="Calibri"/>
+        </w:rPr>
+        <w:t>WeightedGraph</w:t>
+      </w:r>
+      <w:proofErr w:type="spellEnd"/>
+      <w:r>
+        <w:rPr>
+          <w:rFonts w:ascii="Calibri" w:eastAsia="Calibri" w:hAnsi="Calibri" w:cs="Calibri"/>
+        </w:rPr>
+        <w:t xml:space="preserve"> graph)</w:t>
       </w:r>
       <w:r>
         <w:t>. Ensure that you are using the heuristic you established in part (a).</w:t>
@@ -2919,20 +5184,64 @@
       <w:r>
         <w:t xml:space="preserve">class, run </w:t>
       </w:r>
-      <w:r>
-        <w:rPr>
-          <w:rFonts w:ascii="Calibri" w:eastAsia="Calibri" w:hAnsi="Calibri" w:cs="Calibri"/>
-        </w:rPr>
-        <w:t xml:space="preserve">dijkstras(createRandomCompleteWeightedGraph(10,000) </w:t>
+      <w:proofErr w:type="spellStart"/>
+      <w:r>
+        <w:rPr>
+          <w:rFonts w:ascii="Calibri" w:eastAsia="Calibri" w:hAnsi="Calibri" w:cs="Calibri"/>
+        </w:rPr>
+        <w:t>dijkstras</w:t>
+      </w:r>
+      <w:proofErr w:type="spellEnd"/>
+      <w:r>
+        <w:rPr>
+          <w:rFonts w:ascii="Calibri" w:eastAsia="Calibri" w:hAnsi="Calibri" w:cs="Calibri"/>
+        </w:rPr>
+        <w:t>(</w:t>
+      </w:r>
+      <w:proofErr w:type="spellStart"/>
+      <w:r>
+        <w:rPr>
+          <w:rFonts w:ascii="Calibri" w:eastAsia="Calibri" w:hAnsi="Calibri" w:cs="Calibri"/>
+        </w:rPr>
+        <w:t>createRandomCompleteWeightedGraph</w:t>
+      </w:r>
+      <w:proofErr w:type="spellEnd"/>
+      <w:r>
+        <w:rPr>
+          <w:rFonts w:ascii="Calibri" w:eastAsia="Calibri" w:hAnsi="Calibri" w:cs="Calibri"/>
+        </w:rPr>
+        <w:t xml:space="preserve">(10,000) </w:t>
       </w:r>
       <w:r>
         <w:t xml:space="preserve">and </w:t>
       </w:r>
-      <w:r>
-        <w:rPr>
-          <w:rFonts w:ascii="Calibri" w:eastAsia="Calibri" w:hAnsi="Calibri" w:cs="Calibri"/>
-        </w:rPr>
-        <w:t>astar(createRandomCompleteWeightedGraph(10,000)</w:t>
+      <w:proofErr w:type="spellStart"/>
+      <w:r>
+        <w:rPr>
+          <w:rFonts w:ascii="Calibri" w:eastAsia="Calibri" w:hAnsi="Calibri" w:cs="Calibri"/>
+        </w:rPr>
+        <w:t>astar</w:t>
+      </w:r>
+      <w:proofErr w:type="spellEnd"/>
+      <w:r>
+        <w:rPr>
+          <w:rFonts w:ascii="Calibri" w:eastAsia="Calibri" w:hAnsi="Calibri" w:cs="Calibri"/>
+        </w:rPr>
+        <w:t>(</w:t>
+      </w:r>
+      <w:proofErr w:type="spellStart"/>
+      <w:r>
+        <w:rPr>
+          <w:rFonts w:ascii="Calibri" w:eastAsia="Calibri" w:hAnsi="Calibri" w:cs="Calibri"/>
+        </w:rPr>
+        <w:t>createRandomCompleteWeightedGraph</w:t>
+      </w:r>
+      <w:proofErr w:type="spellEnd"/>
+      <w:r>
+        <w:rPr>
+          <w:rFonts w:ascii="Calibri" w:eastAsia="Calibri" w:hAnsi="Calibri" w:cs="Calibri"/>
+        </w:rPr>
+        <w:t>(10,000)</w:t>
       </w:r>
       <w:r>
         <w:t>. Do they both return the same path?</w:t>
@@ -2944,8 +5253,13 @@
         <w:spacing w:after="413"/>
         <w:ind w:left="401" w:right="888" w:hanging="299"/>
       </w:pPr>
-      <w:r>
-        <w:t>Edgextra Credit (2 points extra credit)</w:t>
+      <w:proofErr w:type="spellStart"/>
+      <w:r>
+        <w:t>Edgextra</w:t>
+      </w:r>
+      <w:proofErr w:type="spellEnd"/>
+      <w:r>
+        <w:t xml:space="preserve"> Credit (2 points extra credit)</w:t>
       </w:r>
     </w:p>
     <w:p>
@@ -2974,20 +5288,64 @@
       <w:r>
         <w:t xml:space="preserve">class, run </w:t>
       </w:r>
-      <w:r>
-        <w:rPr>
-          <w:rFonts w:ascii="Calibri" w:eastAsia="Calibri" w:hAnsi="Calibri" w:cs="Calibri"/>
-        </w:rPr>
-        <w:t xml:space="preserve">dijkstras(createRandomCompleteWeightedGraph(10,000) </w:t>
+      <w:proofErr w:type="spellStart"/>
+      <w:r>
+        <w:rPr>
+          <w:rFonts w:ascii="Calibri" w:eastAsia="Calibri" w:hAnsi="Calibri" w:cs="Calibri"/>
+        </w:rPr>
+        <w:t>dijkstras</w:t>
+      </w:r>
+      <w:proofErr w:type="spellEnd"/>
+      <w:r>
+        <w:rPr>
+          <w:rFonts w:ascii="Calibri" w:eastAsia="Calibri" w:hAnsi="Calibri" w:cs="Calibri"/>
+        </w:rPr>
+        <w:t>(</w:t>
+      </w:r>
+      <w:proofErr w:type="spellStart"/>
+      <w:r>
+        <w:rPr>
+          <w:rFonts w:ascii="Calibri" w:eastAsia="Calibri" w:hAnsi="Calibri" w:cs="Calibri"/>
+        </w:rPr>
+        <w:t>createRandomCompleteWeightedGraph</w:t>
+      </w:r>
+      <w:proofErr w:type="spellEnd"/>
+      <w:r>
+        <w:rPr>
+          <w:rFonts w:ascii="Calibri" w:eastAsia="Calibri" w:hAnsi="Calibri" w:cs="Calibri"/>
+        </w:rPr>
+        <w:t xml:space="preserve">(10,000) </w:t>
       </w:r>
       <w:r>
         <w:t xml:space="preserve">and </w:t>
       </w:r>
-      <w:r>
-        <w:rPr>
-          <w:rFonts w:ascii="Calibri" w:eastAsia="Calibri" w:hAnsi="Calibri" w:cs="Calibri"/>
-        </w:rPr>
-        <w:t>astar(createRandomCompleteWeightedGraph(10,000)</w:t>
+      <w:proofErr w:type="spellStart"/>
+      <w:r>
+        <w:rPr>
+          <w:rFonts w:ascii="Calibri" w:eastAsia="Calibri" w:hAnsi="Calibri" w:cs="Calibri"/>
+        </w:rPr>
+        <w:t>astar</w:t>
+      </w:r>
+      <w:proofErr w:type="spellEnd"/>
+      <w:r>
+        <w:rPr>
+          <w:rFonts w:ascii="Calibri" w:eastAsia="Calibri" w:hAnsi="Calibri" w:cs="Calibri"/>
+        </w:rPr>
+        <w:t>(</w:t>
+      </w:r>
+      <w:proofErr w:type="spellStart"/>
+      <w:r>
+        <w:rPr>
+          <w:rFonts w:ascii="Calibri" w:eastAsia="Calibri" w:hAnsi="Calibri" w:cs="Calibri"/>
+        </w:rPr>
+        <w:t>createRandomCompleteWeightedGraph</w:t>
+      </w:r>
+      <w:proofErr w:type="spellEnd"/>
+      <w:r>
+        <w:rPr>
+          <w:rFonts w:ascii="Calibri" w:eastAsia="Calibri" w:hAnsi="Calibri" w:cs="Calibri"/>
+        </w:rPr>
+        <w:t>(10,000)</w:t>
       </w:r>
       <w:r>
         <w:t xml:space="preserve">. Add time packages in </w:t>
@@ -2999,10 +5357,15 @@
         <w:t xml:space="preserve">Java </w:t>
       </w:r>
       <w:r>
-        <w:t>to determine how fast each runs (in</w:t>
-      </w:r>
-      <w:r>
-        <w:t xml:space="preserve"> milliseconds/picoseconds). Is there a noticeable difference in the time it takes to run each?</w:t>
+        <w:t xml:space="preserve">to determine how fast each </w:t>
+      </w:r>
+      <w:proofErr w:type="gramStart"/>
+      <w:r>
+        <w:t>runs</w:t>
+      </w:r>
+      <w:proofErr w:type="gramEnd"/>
+      <w:r>
+        <w:t xml:space="preserve"> (in milliseconds/picoseconds). Is there a noticeable difference in the time it takes to run each?</w:t>
       </w:r>
     </w:p>
     <w:p>
@@ -3034,10 +5397,7 @@
         <w:t xml:space="preserve">th </w:t>
       </w:r>
       <w:r>
-        <w:t>and add comments on how to improve it. You must provide at least 10 comments leaving actionable technical feedback to get full credit on this part. Leaving even a single rude, mean, or counterproductive comment will earn you 0 points on this part. Comments</w:t>
-      </w:r>
-      <w:r>
-        <w:t xml:space="preserve"> such as “Everything looks good” are not eligible for any points.</w:t>
+        <w:t>and add comments on how to improve it. You must provide at least 10 comments leaving actionable technical feedback to get full credit on this part. Leaving even a single rude, mean, or counterproductive comment will earn you 0 points on this part. Comments such as “Everything looks good” are not eligible for any points.</w:t>
       </w:r>
     </w:p>
     <w:p>
@@ -3068,10 +5428,7 @@
         <w:ind w:left="908" w:right="888" w:hanging="416"/>
       </w:pPr>
       <w:r>
-        <w:t>(a) After submitting your code, at least three students will be indi</w:t>
-      </w:r>
-      <w:r>
-        <w:t>vidually reading and reviewing your code. Comments will be added to your code. At some point before April 20</w:t>
+        <w:t>(a) After submitting your code, at least three students will be individually reading and reviewing your code. Comments will be added to your code. At some point before April 20</w:t>
       </w:r>
       <w:r>
         <w:rPr>
@@ -3085,19 +5442,16 @@
       </w:r>
       <w:r>
         <w:lastRenderedPageBreak/>
-        <w:t>to the same repository. If you sufficiently address all points made in cod</w:t>
-      </w:r>
-      <w:r>
-        <w:t>e review, you will receive full credit on this part of the project.</w:t>
+        <w:t>to the same repository. If you sufficiently address all points made in code review, you will receive full credit on this part of the project.</w:t>
       </w:r>
     </w:p>
     <w:sectPr>
-      <w:headerReference w:type="even" r:id="rId10"/>
-      <w:headerReference w:type="default" r:id="rId11"/>
-      <w:footerReference w:type="even" r:id="rId12"/>
-      <w:footerReference w:type="default" r:id="rId13"/>
-      <w:headerReference w:type="first" r:id="rId14"/>
-      <w:footerReference w:type="first" r:id="rId15"/>
+      <w:headerReference w:type="even" r:id="rId12"/>
+      <w:headerReference w:type="default" r:id="rId13"/>
+      <w:footerReference w:type="even" r:id="rId14"/>
+      <w:footerReference w:type="default" r:id="rId15"/>
+      <w:headerReference w:type="first" r:id="rId16"/>
+      <w:footerReference w:type="first" r:id="rId17"/>
       <w:pgSz w:w="12240" w:h="15840"/>
       <w:pgMar w:top="1513" w:right="537" w:bottom="1394" w:left="1440" w:header="871" w:footer="582" w:gutter="0"/>
       <w:cols w:space="720"/>
@@ -3161,21 +5515,11 @@
     <w:r>
       <w:t xml:space="preserve"> of </w:t>
     </w:r>
-    <w:r>
-      <w:fldChar w:fldCharType="begin"/>
-    </w:r>
-    <w:r>
-      <w:instrText xml:space="preserve"> NUMPAGES   \* MERGEFORMAT </w:instrText>
-    </w:r>
-    <w:r>
-      <w:fldChar w:fldCharType="separate"/>
-    </w:r>
-    <w:r>
-      <w:t>9</w:t>
-    </w:r>
-    <w:r>
-      <w:fldChar w:fldCharType="end"/>
-    </w:r>
+    <w:fldSimple w:instr=" NUMPAGES   \* MERGEFORMAT ">
+      <w:r>
+        <w:t>9</w:t>
+      </w:r>
+    </w:fldSimple>
   </w:p>
 </w:ftr>
 </file>
@@ -3209,21 +5553,11 @@
     <w:r>
       <w:t xml:space="preserve"> of </w:t>
     </w:r>
-    <w:r>
-      <w:fldChar w:fldCharType="begin"/>
-    </w:r>
-    <w:r>
-      <w:instrText xml:space="preserve"> NUMPAGES   \* MERGEFORMAT </w:instrText>
-    </w:r>
-    <w:r>
-      <w:fldChar w:fldCharType="separate"/>
-    </w:r>
-    <w:r>
-      <w:t>9</w:t>
-    </w:r>
-    <w:r>
-      <w:fldChar w:fldCharType="end"/>
-    </w:r>
+    <w:fldSimple w:instr=" NUMPAGES   \* MERGEFORMAT ">
+      <w:r>
+        <w:t>9</w:t>
+      </w:r>
+    </w:fldSimple>
   </w:p>
 </w:ftr>
 </file>
@@ -3257,21 +5591,11 @@
     <w:r>
       <w:t xml:space="preserve"> of </w:t>
     </w:r>
-    <w:r>
-      <w:fldChar w:fldCharType="begin"/>
-    </w:r>
-    <w:r>
-      <w:instrText xml:space="preserve"> NUMPAGES   \* MERGEFORMAT </w:instrText>
-    </w:r>
-    <w:r>
-      <w:fldChar w:fldCharType="separate"/>
-    </w:r>
-    <w:r>
-      <w:t>9</w:t>
-    </w:r>
-    <w:r>
-      <w:fldChar w:fldCharType="end"/>
-    </w:r>
+    <w:fldSimple w:instr=" NUMPAGES   \* MERGEFORMAT ">
+      <w:r>
+        <w:t>9</w:t>
+      </w:r>
+    </w:fldSimple>
   </w:p>
 </w:ftr>
 </file>
@@ -5956,6 +8280,7 @@
   <w:style w:type="character" w:default="1" w:styleId="DefaultParagraphFont">
     <w:name w:val="Default Paragraph Font"/>
     <w:uiPriority w:val="1"/>
+    <w:semiHidden/>
     <w:unhideWhenUsed/>
   </w:style>
   <w:style w:type="table" w:default="1" w:styleId="TableNormal">
@@ -6025,6 +8350,25 @@
       <w:color w:val="605E5C"/>
       <w:shd w:val="clear" w:color="auto" w:fill="E1DFDD"/>
     </w:rPr>
+  </w:style>
+  <w:style w:type="table" w:styleId="TableGrid0">
+    <w:name w:val="Table Grid"/>
+    <w:basedOn w:val="TableNormal"/>
+    <w:uiPriority w:val="39"/>
+    <w:rsid w:val="00694D18"/>
+    <w:pPr>
+      <w:spacing w:after="0" w:line="240" w:lineRule="auto"/>
+    </w:pPr>
+    <w:tblPr>
+      <w:tblBorders>
+        <w:top w:val="single" w:sz="4" w:space="0" w:color="auto"/>
+        <w:left w:val="single" w:sz="4" w:space="0" w:color="auto"/>
+        <w:bottom w:val="single" w:sz="4" w:space="0" w:color="auto"/>
+        <w:right w:val="single" w:sz="4" w:space="0" w:color="auto"/>
+        <w:insideH w:val="single" w:sz="4" w:space="0" w:color="auto"/>
+        <w:insideV w:val="single" w:sz="4" w:space="0" w:color="auto"/>
+      </w:tblBorders>
+    </w:tblPr>
   </w:style>
 </w:styles>
 </file>

</xml_diff>

<commit_message>
Fixed issues with linked list creation
</commit_message>
<xml_diff>
--- a/Project 2 - Graphs.docx
+++ b/Project 2 - Graphs.docx
@@ -35,13 +35,8 @@
         <w:ind w:left="0" w:firstLine="0"/>
         <w:jc w:val="left"/>
       </w:pPr>
-      <w:proofErr w:type="spellStart"/>
-      <w:r>
-        <w:t>Github</w:t>
-      </w:r>
-      <w:proofErr w:type="spellEnd"/>
-      <w:r>
-        <w:t xml:space="preserve"> URL:</w:t>
+      <w:r>
+        <w:t>Github URL:</w:t>
       </w:r>
       <w:r>
         <w:t xml:space="preserve"> </w:t>
@@ -159,35 +154,13 @@
         <w:ind w:left="0" w:right="888" w:firstLine="351"/>
       </w:pPr>
       <w:r>
-        <w:t xml:space="preserve">For this project, you will be responsible for uploading all code in a </w:t>
-      </w:r>
-      <w:proofErr w:type="spellStart"/>
-      <w:r>
-        <w:t>Github</w:t>
-      </w:r>
-      <w:proofErr w:type="spellEnd"/>
-      <w:r>
-        <w:t xml:space="preserve"> repository. Please print this and turn in all written answers here. </w:t>
+        <w:t xml:space="preserve">For this project, you will be responsible for uploading all code in a Github repository. Please print this and turn in all written answers here. </w:t>
       </w:r>
       <w:r>
         <w:rPr>
           <w:b/>
         </w:rPr>
-        <w:t xml:space="preserve">Do not turn in written code here! Code must be submitted via a link to a </w:t>
-      </w:r>
-      <w:proofErr w:type="spellStart"/>
-      <w:r>
-        <w:rPr>
-          <w:b/>
-        </w:rPr>
-        <w:t>Github</w:t>
-      </w:r>
-      <w:proofErr w:type="spellEnd"/>
-      <w:r>
-        <w:rPr>
-          <w:b/>
-        </w:rPr>
-        <w:t xml:space="preserve"> repository!</w:t>
+        <w:t>Do not turn in written code here! Code must be submitted via a link to a Github repository!</w:t>
       </w:r>
     </w:p>
     <w:p>
@@ -196,15 +169,7 @@
         <w:ind w:right="888"/>
       </w:pPr>
       <w:r>
-        <w:t xml:space="preserve">You will be required to give 3 peers a high-quality code review for full credit. Please refer to the slides from the code review conversation to determine what types of </w:t>
-      </w:r>
-      <w:proofErr w:type="gramStart"/>
-      <w:r>
-        <w:t>high quality</w:t>
-      </w:r>
-      <w:proofErr w:type="gramEnd"/>
-      <w:r>
-        <w:t xml:space="preserve"> comments to leave.</w:t>
+        <w:t>You will be required to give 3 peers a high-quality code review for full credit. Please refer to the slides from the code review conversation to determine what types of high quality comments to leave.</w:t>
       </w:r>
     </w:p>
     <w:p>
@@ -213,21 +178,8 @@
         <w:ind w:right="888"/>
       </w:pPr>
       <w:r>
-        <w:t xml:space="preserve">Note: For this project, you may use whatever programming language you want. However, we will implement this project in Java, Python, and C++, so using one of those languages would make it significantly easier to get help from </w:t>
-      </w:r>
-      <w:proofErr w:type="spellStart"/>
-      <w:r>
-        <w:t>Sresht</w:t>
-      </w:r>
-      <w:proofErr w:type="spellEnd"/>
-      <w:r>
-        <w:t xml:space="preserve"> and the </w:t>
-      </w:r>
-      <w:proofErr w:type="spellStart"/>
-      <w:r>
-        <w:t>TAs.</w:t>
-      </w:r>
-      <w:proofErr w:type="spellEnd"/>
+        <w:t>Note: For this project, you may use whatever programming language you want. However, we will implement this project in Java, Python, and C++, so using one of those languages would make it significantly easier to get help from Sresht and the TAs.</w:t>
+      </w:r>
     </w:p>
     <w:tbl>
       <w:tblPr>
@@ -963,22 +915,9 @@
         <w:spacing w:after="123"/>
         <w:ind w:left="401" w:right="888" w:hanging="299"/>
       </w:pPr>
-      <w:proofErr w:type="spellStart"/>
       <w:r>
         <w:lastRenderedPageBreak/>
-        <w:t>Gonna</w:t>
-      </w:r>
-      <w:proofErr w:type="spellEnd"/>
-      <w:r>
-        <w:t xml:space="preserve"> Take My Horse </w:t>
-      </w:r>
-      <w:proofErr w:type="gramStart"/>
-      <w:r>
-        <w:t>To</w:t>
-      </w:r>
-      <w:proofErr w:type="gramEnd"/>
-      <w:r>
-        <w:t xml:space="preserve"> The Old Town Node (5 points)</w:t>
+        <w:t>Gonna Take My Horse To The Old Town Node (5 points)</w:t>
       </w:r>
     </w:p>
     <w:p>
@@ -2554,15 +2493,7 @@
         <w:ind w:left="426" w:right="888"/>
       </w:pPr>
       <w:r>
-        <w:t xml:space="preserve">You are Jerry the precocious mouse. As part of a scientific experiment, you find yourself at the start of a maze (see below). As an expert in graph algorithms, you’ve heard from your professor that everything can be converted into a graph. </w:t>
-      </w:r>
-      <w:proofErr w:type="gramStart"/>
-      <w:r>
-        <w:t>So</w:t>
-      </w:r>
-      <w:proofErr w:type="gramEnd"/>
-      <w:r>
-        <w:t xml:space="preserve"> you’re now interested in converting this maze into a graph!</w:t>
+        <w:t>You are Jerry the precocious mouse. As part of a scientific experiment, you find yourself at the start of a maze (see below). As an expert in graph algorithms, you’ve heard from your professor that everything can be converted into a graph. So you’re now interested in converting this maze into a graph!</w:t>
       </w:r>
     </w:p>
     <w:p>
@@ -2671,12 +2602,7 @@
         <w:ind w:right="888" w:hanging="429"/>
       </w:pPr>
       <w:r>
-        <w:t>Edges would represent connected node</w:t>
-      </w:r>
-      <w:bookmarkStart w:id="0" w:name="_GoBack"/>
-      <w:bookmarkEnd w:id="0"/>
-      <w:r>
-        <w:t>s</w:t>
+        <w:t>Edges would represent connected nodes</w:t>
       </w:r>
     </w:p>
     <w:p>
@@ -2794,15 +2720,7 @@
         <w:t xml:space="preserve">(You must submit code for all parts in this question!) </w:t>
       </w:r>
       <w:r>
-        <w:t xml:space="preserve">The scientists are incredibly amazed at your ability to solve the small maze they gave you! </w:t>
-      </w:r>
-      <w:proofErr w:type="gramStart"/>
-      <w:r>
-        <w:t>So</w:t>
-      </w:r>
-      <w:proofErr w:type="gramEnd"/>
-      <w:r>
-        <w:t xml:space="preserve"> they are now asking you to create and solve your own random mazes, and they want to see if you can do it efficiently.</w:t>
+        <w:t>The scientists are incredibly amazed at your ability to solve the small maze they gave you! So they are now asking you to create and solve your own random mazes, and they want to see if you can do it efficiently.</w:t>
       </w:r>
     </w:p>
     <w:p>
@@ -2850,35 +2768,7 @@
         <w:rPr>
           <w:rFonts w:ascii="Calibri" w:eastAsia="Calibri" w:hAnsi="Calibri" w:cs="Calibri"/>
         </w:rPr>
-        <w:t xml:space="preserve">void </w:t>
-      </w:r>
-      <w:proofErr w:type="spellStart"/>
-      <w:r>
-        <w:rPr>
-          <w:rFonts w:ascii="Calibri" w:eastAsia="Calibri" w:hAnsi="Calibri" w:cs="Calibri"/>
-        </w:rPr>
-        <w:t>addNode</w:t>
-      </w:r>
-      <w:proofErr w:type="spellEnd"/>
-      <w:r>
-        <w:rPr>
-          <w:rFonts w:ascii="Calibri" w:eastAsia="Calibri" w:hAnsi="Calibri" w:cs="Calibri"/>
-        </w:rPr>
-        <w:t xml:space="preserve">(final String </w:t>
-      </w:r>
-      <w:proofErr w:type="spellStart"/>
-      <w:r>
-        <w:rPr>
-          <w:rFonts w:ascii="Calibri" w:eastAsia="Calibri" w:hAnsi="Calibri" w:cs="Calibri"/>
-        </w:rPr>
-        <w:t>nodeVal</w:t>
-      </w:r>
-      <w:proofErr w:type="spellEnd"/>
-      <w:r>
-        <w:rPr>
-          <w:rFonts w:ascii="Calibri" w:eastAsia="Calibri" w:hAnsi="Calibri" w:cs="Calibri"/>
-        </w:rPr>
-        <w:t xml:space="preserve">) </w:t>
+        <w:t xml:space="preserve">void addNode(final String nodeVal) </w:t>
       </w:r>
       <w:r>
         <w:t>- This adds a new node to the graph.</w:t>
@@ -2898,21 +2788,7 @@
         <w:rPr>
           <w:rFonts w:ascii="Calibri" w:eastAsia="Calibri" w:hAnsi="Calibri" w:cs="Calibri"/>
         </w:rPr>
-        <w:t xml:space="preserve">void </w:t>
-      </w:r>
-      <w:proofErr w:type="spellStart"/>
-      <w:r>
-        <w:rPr>
-          <w:rFonts w:ascii="Calibri" w:eastAsia="Calibri" w:hAnsi="Calibri" w:cs="Calibri"/>
-        </w:rPr>
-        <w:t>addUndirectedEdge</w:t>
-      </w:r>
-      <w:proofErr w:type="spellEnd"/>
-      <w:r>
-        <w:rPr>
-          <w:rFonts w:ascii="Calibri" w:eastAsia="Calibri" w:hAnsi="Calibri" w:cs="Calibri"/>
-        </w:rPr>
-        <w:t xml:space="preserve">(final Node first, final Node second) </w:t>
+        <w:t xml:space="preserve">void addUndirectedEdge(final Node first, final Node second) </w:t>
       </w:r>
       <w:r>
         <w:t xml:space="preserve">- This adds an undirected edge between </w:t>
@@ -2950,21 +2826,7 @@
         <w:rPr>
           <w:rFonts w:ascii="Calibri" w:eastAsia="Calibri" w:hAnsi="Calibri" w:cs="Calibri"/>
         </w:rPr>
-        <w:t xml:space="preserve">void </w:t>
-      </w:r>
-      <w:proofErr w:type="spellStart"/>
-      <w:r>
-        <w:rPr>
-          <w:rFonts w:ascii="Calibri" w:eastAsia="Calibri" w:hAnsi="Calibri" w:cs="Calibri"/>
-        </w:rPr>
-        <w:t>removeUndirectedEdge</w:t>
-      </w:r>
-      <w:proofErr w:type="spellEnd"/>
-      <w:r>
-        <w:rPr>
-          <w:rFonts w:ascii="Calibri" w:eastAsia="Calibri" w:hAnsi="Calibri" w:cs="Calibri"/>
-        </w:rPr>
-        <w:t xml:space="preserve">(final Node first, final Node second) </w:t>
+        <w:t xml:space="preserve">void removeUndirectedEdge(final Node first, final Node second) </w:t>
       </w:r>
       <w:r>
         <w:t xml:space="preserve">- This removes an undirected edge between </w:t>
@@ -3002,21 +2864,7 @@
         <w:rPr>
           <w:rFonts w:ascii="Calibri" w:eastAsia="Calibri" w:hAnsi="Calibri" w:cs="Calibri"/>
         </w:rPr>
-        <w:t xml:space="preserve">HashSet&lt;Node&gt; </w:t>
-      </w:r>
-      <w:proofErr w:type="spellStart"/>
-      <w:r>
-        <w:rPr>
-          <w:rFonts w:ascii="Calibri" w:eastAsia="Calibri" w:hAnsi="Calibri" w:cs="Calibri"/>
-        </w:rPr>
-        <w:t>getAllNodes</w:t>
-      </w:r>
-      <w:proofErr w:type="spellEnd"/>
-      <w:r>
-        <w:rPr>
-          <w:rFonts w:ascii="Calibri" w:eastAsia="Calibri" w:hAnsi="Calibri" w:cs="Calibri"/>
-        </w:rPr>
-        <w:t xml:space="preserve">() </w:t>
+        <w:t xml:space="preserve">HashSet&lt;Node&gt; getAllNodes() </w:t>
       </w:r>
       <w:r>
         <w:t xml:space="preserve">- This returns a set of all </w:t>
@@ -3059,35 +2907,13 @@
         <w:t xml:space="preserve">Main </w:t>
       </w:r>
       <w:r>
-        <w:t xml:space="preserve">class, create a </w:t>
-      </w:r>
-      <w:proofErr w:type="spellStart"/>
-      <w:r>
-        <w:t>nonrecursive</w:t>
-      </w:r>
-      <w:proofErr w:type="spellEnd"/>
-      <w:r>
-        <w:t xml:space="preserve"> method called </w:t>
-      </w:r>
-      <w:r>
-        <w:rPr>
-          <w:rFonts w:ascii="Calibri" w:eastAsia="Calibri" w:hAnsi="Calibri" w:cs="Calibri"/>
-        </w:rPr>
-        <w:t xml:space="preserve">Graph </w:t>
-      </w:r>
-      <w:proofErr w:type="spellStart"/>
-      <w:r>
-        <w:rPr>
-          <w:rFonts w:ascii="Calibri" w:eastAsia="Calibri" w:hAnsi="Calibri" w:cs="Calibri"/>
-        </w:rPr>
-        <w:t>createRandomUnweightedGraphIter</w:t>
-      </w:r>
-      <w:proofErr w:type="spellEnd"/>
-      <w:r>
-        <w:rPr>
-          <w:rFonts w:ascii="Calibri" w:eastAsia="Calibri" w:hAnsi="Calibri" w:cs="Calibri"/>
-        </w:rPr>
-        <w:t xml:space="preserve">(int n) </w:t>
+        <w:t xml:space="preserve">class, create a nonrecursive method called </w:t>
+      </w:r>
+      <w:r>
+        <w:rPr>
+          <w:rFonts w:ascii="Calibri" w:eastAsia="Calibri" w:hAnsi="Calibri" w:cs="Calibri"/>
+        </w:rPr>
+        <w:t xml:space="preserve">Graph createRandomUnweightedGraphIter(int n) </w:t>
       </w:r>
       <w:r>
         <w:t>that creates n random nodes with randomly assigned unweighted, bidirectional edges. You should use some of the methods you implemented in part (a). Make sure you’re either implementing an adjacency list or an adjacency matrix to keep track of your edges!</w:t>
@@ -3127,21 +2953,7 @@
         <w:rPr>
           <w:rFonts w:ascii="Calibri" w:eastAsia="Calibri" w:hAnsi="Calibri" w:cs="Calibri"/>
         </w:rPr>
-        <w:t xml:space="preserve">Graph </w:t>
-      </w:r>
-      <w:proofErr w:type="spellStart"/>
-      <w:r>
-        <w:rPr>
-          <w:rFonts w:ascii="Calibri" w:eastAsia="Calibri" w:hAnsi="Calibri" w:cs="Calibri"/>
-        </w:rPr>
-        <w:t>createLinkedList</w:t>
-      </w:r>
-      <w:proofErr w:type="spellEnd"/>
-      <w:r>
-        <w:rPr>
-          <w:rFonts w:ascii="Calibri" w:eastAsia="Calibri" w:hAnsi="Calibri" w:cs="Calibri"/>
-        </w:rPr>
-        <w:t xml:space="preserve">(int n) </w:t>
+        <w:t xml:space="preserve">Graph createLinkedList(int n) </w:t>
       </w:r>
       <w:r>
         <w:t xml:space="preserve">that creates a </w:t>
@@ -3177,61 +2989,29 @@
       <w:r>
         <w:t xml:space="preserve">In a class called </w:t>
       </w:r>
-      <w:proofErr w:type="spellStart"/>
       <w:r>
         <w:rPr>
           <w:rFonts w:ascii="Calibri" w:eastAsia="Calibri" w:hAnsi="Calibri" w:cs="Calibri"/>
         </w:rPr>
         <w:t>GraphSearch</w:t>
       </w:r>
-      <w:proofErr w:type="spellEnd"/>
       <w:r>
         <w:t xml:space="preserve">, implement </w:t>
       </w:r>
-      <w:proofErr w:type="spellStart"/>
-      <w:r>
-        <w:rPr>
-          <w:rFonts w:ascii="Calibri" w:eastAsia="Calibri" w:hAnsi="Calibri" w:cs="Calibri"/>
-        </w:rPr>
-        <w:t>ArrayList</w:t>
-      </w:r>
-      <w:proofErr w:type="spellEnd"/>
-      <w:r>
-        <w:rPr>
-          <w:rFonts w:ascii="Calibri" w:eastAsia="Calibri" w:hAnsi="Calibri" w:cs="Calibri"/>
-        </w:rPr>
-        <w:t xml:space="preserve">&lt;Node&gt; </w:t>
-      </w:r>
-      <w:proofErr w:type="spellStart"/>
-      <w:r>
-        <w:rPr>
-          <w:rFonts w:ascii="Calibri" w:eastAsia="Calibri" w:hAnsi="Calibri" w:cs="Calibri"/>
-        </w:rPr>
-        <w:t>DFSRec</w:t>
-      </w:r>
-      <w:proofErr w:type="spellEnd"/>
-      <w:r>
-        <w:rPr>
-          <w:rFonts w:ascii="Calibri" w:eastAsia="Calibri" w:hAnsi="Calibri" w:cs="Calibri"/>
-        </w:rPr>
-        <w:t>(final Node start, final Node end)</w:t>
+      <w:r>
+        <w:rPr>
+          <w:rFonts w:ascii="Calibri" w:eastAsia="Calibri" w:hAnsi="Calibri" w:cs="Calibri"/>
+        </w:rPr>
+        <w:t>ArrayList&lt;Node&gt; DFSRec(final Node start, final Node end)</w:t>
       </w:r>
       <w:r>
         <w:t xml:space="preserve">, which recursively returns an </w:t>
       </w:r>
-      <w:proofErr w:type="spellStart"/>
-      <w:r>
-        <w:rPr>
-          <w:rFonts w:ascii="Calibri" w:eastAsia="Calibri" w:hAnsi="Calibri" w:cs="Calibri"/>
-        </w:rPr>
-        <w:t>ArrayList</w:t>
-      </w:r>
-      <w:proofErr w:type="spellEnd"/>
-      <w:r>
-        <w:rPr>
-          <w:rFonts w:ascii="Calibri" w:eastAsia="Calibri" w:hAnsi="Calibri" w:cs="Calibri"/>
-        </w:rPr>
-        <w:t xml:space="preserve"> </w:t>
+      <w:r>
+        <w:rPr>
+          <w:rFonts w:ascii="Calibri" w:eastAsia="Calibri" w:hAnsi="Calibri" w:cs="Calibri"/>
+        </w:rPr>
+        <w:t xml:space="preserve">ArrayList </w:t>
       </w:r>
       <w:r>
         <w:t xml:space="preserve">of the </w:t>
@@ -3321,67 +3101,29 @@
       <w:r>
         <w:t xml:space="preserve">In your </w:t>
       </w:r>
-      <w:proofErr w:type="spellStart"/>
-      <w:r>
-        <w:rPr>
-          <w:rFonts w:ascii="Calibri" w:eastAsia="Calibri" w:hAnsi="Calibri" w:cs="Calibri"/>
-        </w:rPr>
-        <w:t>GraphSearch</w:t>
-      </w:r>
-      <w:proofErr w:type="spellEnd"/>
-      <w:r>
-        <w:rPr>
-          <w:rFonts w:ascii="Calibri" w:eastAsia="Calibri" w:hAnsi="Calibri" w:cs="Calibri"/>
-        </w:rPr>
-        <w:t xml:space="preserve"> </w:t>
+      <w:r>
+        <w:rPr>
+          <w:rFonts w:ascii="Calibri" w:eastAsia="Calibri" w:hAnsi="Calibri" w:cs="Calibri"/>
+        </w:rPr>
+        <w:t xml:space="preserve">GraphSearch </w:t>
       </w:r>
       <w:r>
         <w:t xml:space="preserve">class, implement </w:t>
       </w:r>
-      <w:proofErr w:type="spellStart"/>
-      <w:r>
-        <w:rPr>
-          <w:rFonts w:ascii="Calibri" w:eastAsia="Calibri" w:hAnsi="Calibri" w:cs="Calibri"/>
-        </w:rPr>
-        <w:t>ArrayList</w:t>
-      </w:r>
-      <w:proofErr w:type="spellEnd"/>
-      <w:r>
-        <w:rPr>
-          <w:rFonts w:ascii="Calibri" w:eastAsia="Calibri" w:hAnsi="Calibri" w:cs="Calibri"/>
-        </w:rPr>
-        <w:t xml:space="preserve">&lt;Node&gt; </w:t>
-      </w:r>
-      <w:proofErr w:type="spellStart"/>
-      <w:r>
-        <w:rPr>
-          <w:rFonts w:ascii="Calibri" w:eastAsia="Calibri" w:hAnsi="Calibri" w:cs="Calibri"/>
-        </w:rPr>
-        <w:t>DFSIter</w:t>
-      </w:r>
-      <w:proofErr w:type="spellEnd"/>
-      <w:r>
-        <w:rPr>
-          <w:rFonts w:ascii="Calibri" w:eastAsia="Calibri" w:hAnsi="Calibri" w:cs="Calibri"/>
-        </w:rPr>
-        <w:t>(final Node start, final Node end)</w:t>
+      <w:r>
+        <w:rPr>
+          <w:rFonts w:ascii="Calibri" w:eastAsia="Calibri" w:hAnsi="Calibri" w:cs="Calibri"/>
+        </w:rPr>
+        <w:t>ArrayList&lt;Node&gt; DFSIter(final Node start, final Node end)</w:t>
       </w:r>
       <w:r>
         <w:t xml:space="preserve">, which iteratively returns an </w:t>
       </w:r>
-      <w:proofErr w:type="spellStart"/>
-      <w:r>
-        <w:rPr>
-          <w:rFonts w:ascii="Calibri" w:eastAsia="Calibri" w:hAnsi="Calibri" w:cs="Calibri"/>
-        </w:rPr>
-        <w:t>ArrayList</w:t>
-      </w:r>
-      <w:proofErr w:type="spellEnd"/>
-      <w:r>
-        <w:rPr>
-          <w:rFonts w:ascii="Calibri" w:eastAsia="Calibri" w:hAnsi="Calibri" w:cs="Calibri"/>
-        </w:rPr>
-        <w:t xml:space="preserve"> </w:t>
+      <w:r>
+        <w:rPr>
+          <w:rFonts w:ascii="Calibri" w:eastAsia="Calibri" w:hAnsi="Calibri" w:cs="Calibri"/>
+        </w:rPr>
+        <w:t xml:space="preserve">ArrayList </w:t>
       </w:r>
       <w:r>
         <w:t xml:space="preserve">of the </w:t>
@@ -3471,67 +3213,29 @@
       <w:r>
         <w:t xml:space="preserve">In your </w:t>
       </w:r>
-      <w:proofErr w:type="spellStart"/>
-      <w:r>
-        <w:rPr>
-          <w:rFonts w:ascii="Calibri" w:eastAsia="Calibri" w:hAnsi="Calibri" w:cs="Calibri"/>
-        </w:rPr>
-        <w:t>GraphSearch</w:t>
-      </w:r>
-      <w:proofErr w:type="spellEnd"/>
-      <w:r>
-        <w:rPr>
-          <w:rFonts w:ascii="Calibri" w:eastAsia="Calibri" w:hAnsi="Calibri" w:cs="Calibri"/>
-        </w:rPr>
-        <w:t xml:space="preserve"> </w:t>
+      <w:r>
+        <w:rPr>
+          <w:rFonts w:ascii="Calibri" w:eastAsia="Calibri" w:hAnsi="Calibri" w:cs="Calibri"/>
+        </w:rPr>
+        <w:t xml:space="preserve">GraphSearch </w:t>
       </w:r>
       <w:r>
         <w:t xml:space="preserve">class, implement </w:t>
       </w:r>
-      <w:proofErr w:type="spellStart"/>
-      <w:r>
-        <w:rPr>
-          <w:rFonts w:ascii="Calibri" w:eastAsia="Calibri" w:hAnsi="Calibri" w:cs="Calibri"/>
-        </w:rPr>
-        <w:t>ArrayList</w:t>
-      </w:r>
-      <w:proofErr w:type="spellEnd"/>
-      <w:r>
-        <w:rPr>
-          <w:rFonts w:ascii="Calibri" w:eastAsia="Calibri" w:hAnsi="Calibri" w:cs="Calibri"/>
-        </w:rPr>
-        <w:t xml:space="preserve">&lt;Node&gt; </w:t>
-      </w:r>
-      <w:proofErr w:type="spellStart"/>
-      <w:r>
-        <w:rPr>
-          <w:rFonts w:ascii="Calibri" w:eastAsia="Calibri" w:hAnsi="Calibri" w:cs="Calibri"/>
-        </w:rPr>
-        <w:t>BFTRec</w:t>
-      </w:r>
-      <w:proofErr w:type="spellEnd"/>
-      <w:r>
-        <w:rPr>
-          <w:rFonts w:ascii="Calibri" w:eastAsia="Calibri" w:hAnsi="Calibri" w:cs="Calibri"/>
-        </w:rPr>
-        <w:t>(final Graph graph)</w:t>
+      <w:r>
+        <w:rPr>
+          <w:rFonts w:ascii="Calibri" w:eastAsia="Calibri" w:hAnsi="Calibri" w:cs="Calibri"/>
+        </w:rPr>
+        <w:t>ArrayList&lt;Node&gt; BFTRec(final Graph graph)</w:t>
       </w:r>
       <w:r>
         <w:t xml:space="preserve">, which recursively returns an </w:t>
       </w:r>
-      <w:proofErr w:type="spellStart"/>
-      <w:r>
-        <w:rPr>
-          <w:rFonts w:ascii="Calibri" w:eastAsia="Calibri" w:hAnsi="Calibri" w:cs="Calibri"/>
-        </w:rPr>
-        <w:t>ArrayList</w:t>
-      </w:r>
-      <w:proofErr w:type="spellEnd"/>
-      <w:r>
-        <w:rPr>
-          <w:rFonts w:ascii="Calibri" w:eastAsia="Calibri" w:hAnsi="Calibri" w:cs="Calibri"/>
-        </w:rPr>
-        <w:t xml:space="preserve"> </w:t>
+      <w:r>
+        <w:rPr>
+          <w:rFonts w:ascii="Calibri" w:eastAsia="Calibri" w:hAnsi="Calibri" w:cs="Calibri"/>
+        </w:rPr>
+        <w:t xml:space="preserve">ArrayList </w:t>
       </w:r>
       <w:r>
         <w:t xml:space="preserve">of the </w:t>
@@ -3575,67 +3279,29 @@
       <w:r>
         <w:t xml:space="preserve">In your </w:t>
       </w:r>
-      <w:proofErr w:type="spellStart"/>
-      <w:r>
-        <w:rPr>
-          <w:rFonts w:ascii="Calibri" w:eastAsia="Calibri" w:hAnsi="Calibri" w:cs="Calibri"/>
-        </w:rPr>
-        <w:t>GraphSearch</w:t>
-      </w:r>
-      <w:proofErr w:type="spellEnd"/>
-      <w:r>
-        <w:rPr>
-          <w:rFonts w:ascii="Calibri" w:eastAsia="Calibri" w:hAnsi="Calibri" w:cs="Calibri"/>
-        </w:rPr>
-        <w:t xml:space="preserve"> </w:t>
+      <w:r>
+        <w:rPr>
+          <w:rFonts w:ascii="Calibri" w:eastAsia="Calibri" w:hAnsi="Calibri" w:cs="Calibri"/>
+        </w:rPr>
+        <w:t xml:space="preserve">GraphSearch </w:t>
       </w:r>
       <w:r>
         <w:t xml:space="preserve">class, implement </w:t>
       </w:r>
-      <w:proofErr w:type="spellStart"/>
-      <w:r>
-        <w:rPr>
-          <w:rFonts w:ascii="Calibri" w:eastAsia="Calibri" w:hAnsi="Calibri" w:cs="Calibri"/>
-        </w:rPr>
-        <w:t>ArrayList</w:t>
-      </w:r>
-      <w:proofErr w:type="spellEnd"/>
-      <w:r>
-        <w:rPr>
-          <w:rFonts w:ascii="Calibri" w:eastAsia="Calibri" w:hAnsi="Calibri" w:cs="Calibri"/>
-        </w:rPr>
-        <w:t xml:space="preserve">&lt;Node&gt; </w:t>
-      </w:r>
-      <w:proofErr w:type="spellStart"/>
-      <w:r>
-        <w:rPr>
-          <w:rFonts w:ascii="Calibri" w:eastAsia="Calibri" w:hAnsi="Calibri" w:cs="Calibri"/>
-        </w:rPr>
-        <w:t>BFTIter</w:t>
-      </w:r>
-      <w:proofErr w:type="spellEnd"/>
-      <w:r>
-        <w:rPr>
-          <w:rFonts w:ascii="Calibri" w:eastAsia="Calibri" w:hAnsi="Calibri" w:cs="Calibri"/>
-        </w:rPr>
-        <w:t>(final Graph graph)</w:t>
+      <w:r>
+        <w:rPr>
+          <w:rFonts w:ascii="Calibri" w:eastAsia="Calibri" w:hAnsi="Calibri" w:cs="Calibri"/>
+        </w:rPr>
+        <w:t>ArrayList&lt;Node&gt; BFTIter(final Graph graph)</w:t>
       </w:r>
       <w:r>
         <w:t xml:space="preserve">, which iteratively returns an </w:t>
       </w:r>
-      <w:proofErr w:type="spellStart"/>
-      <w:r>
-        <w:rPr>
-          <w:rFonts w:ascii="Calibri" w:eastAsia="Calibri" w:hAnsi="Calibri" w:cs="Calibri"/>
-        </w:rPr>
-        <w:t>ArrayList</w:t>
-      </w:r>
-      <w:proofErr w:type="spellEnd"/>
-      <w:r>
-        <w:rPr>
-          <w:rFonts w:ascii="Calibri" w:eastAsia="Calibri" w:hAnsi="Calibri" w:cs="Calibri"/>
-        </w:rPr>
-        <w:t xml:space="preserve"> </w:t>
+      <w:r>
+        <w:rPr>
+          <w:rFonts w:ascii="Calibri" w:eastAsia="Calibri" w:hAnsi="Calibri" w:cs="Calibri"/>
+        </w:rPr>
+        <w:t xml:space="preserve">ArrayList </w:t>
       </w:r>
       <w:r>
         <w:t xml:space="preserve">of </w:t>
@@ -3698,14 +3364,12 @@
       <w:r>
         <w:t xml:space="preserve">Using the methods above in </w:t>
       </w:r>
-      <w:proofErr w:type="spellStart"/>
       <w:r>
         <w:rPr>
           <w:rFonts w:ascii="Calibri" w:eastAsia="Calibri" w:hAnsi="Calibri" w:cs="Calibri"/>
         </w:rPr>
         <w:t>GraphSearch</w:t>
       </w:r>
-      <w:proofErr w:type="spellEnd"/>
       <w:r>
         <w:t xml:space="preserve">, in your </w:t>
       </w:r>
@@ -3725,33 +3389,11 @@
         <w:ind w:left="895" w:right="627" w:firstLine="0"/>
         <w:jc w:val="left"/>
       </w:pPr>
-      <w:proofErr w:type="spellStart"/>
-      <w:r>
-        <w:rPr>
-          <w:rFonts w:ascii="Calibri" w:eastAsia="Calibri" w:hAnsi="Calibri" w:cs="Calibri"/>
-        </w:rPr>
-        <w:t>ArrayList</w:t>
-      </w:r>
-      <w:proofErr w:type="spellEnd"/>
-      <w:r>
-        <w:rPr>
-          <w:rFonts w:ascii="Calibri" w:eastAsia="Calibri" w:hAnsi="Calibri" w:cs="Calibri"/>
-        </w:rPr>
-        <w:t xml:space="preserve">&lt;Node&gt; </w:t>
-      </w:r>
-      <w:proofErr w:type="spellStart"/>
-      <w:r>
-        <w:rPr>
-          <w:rFonts w:ascii="Calibri" w:eastAsia="Calibri" w:hAnsi="Calibri" w:cs="Calibri"/>
-        </w:rPr>
-        <w:t>BFTRecLinkedList</w:t>
-      </w:r>
-      <w:proofErr w:type="spellEnd"/>
-      <w:r>
-        <w:rPr>
-          <w:rFonts w:ascii="Calibri" w:eastAsia="Calibri" w:hAnsi="Calibri" w:cs="Calibri"/>
-        </w:rPr>
-        <w:t>(final Graph graph)</w:t>
+      <w:r>
+        <w:rPr>
+          <w:rFonts w:ascii="Calibri" w:eastAsia="Calibri" w:hAnsi="Calibri" w:cs="Calibri"/>
+        </w:rPr>
+        <w:t>ArrayList&lt;Node&gt; BFTRecLinkedList(final Graph graph)</w:t>
       </w:r>
       <w:r>
         <w:t xml:space="preserve">. This should run a BFT recursively on a </w:t>
@@ -3795,6 +3437,29 @@
       <w:r>
         <w:t>of size 100 and see if it works. If it does, what might cause your function to work on size 100 but not size 10,000? Use asymptotic complexity to justify your answer. If you didn’t run into issues, please explain why someone might run into issues with this. Use asymptotic complexity to justify your answer.</w:t>
       </w:r>
+    </w:p>
+    <w:p>
+      <w:pPr>
+        <w:numPr>
+          <w:ilvl w:val="0"/>
+          <w:numId w:val="3"/>
+        </w:numPr>
+        <w:ind w:right="888" w:hanging="247"/>
+      </w:pPr>
+      <w:r>
+        <w:t>This caused issues because t</w:t>
+      </w:r>
+      <w:r>
+        <w:t xml:space="preserve">he recursive function will </w:t>
+      </w:r>
+      <w:r>
+        <w:t>once for every node in the linkedlist, which would be 10,000 times.</w:t>
+      </w:r>
+      <w:r>
+        <w:t xml:space="preserve"> This would result in a space complexity of O(# of nodes).</w:t>
+      </w:r>
+      <w:bookmarkStart w:id="0" w:name="_GoBack"/>
+      <w:bookmarkEnd w:id="0"/>
     </w:p>
     <w:p>
       <w:pPr>
@@ -3808,14 +3473,12 @@
       <w:r>
         <w:t xml:space="preserve">(2 points) Using the methods above in </w:t>
       </w:r>
-      <w:proofErr w:type="spellStart"/>
       <w:r>
         <w:rPr>
           <w:rFonts w:ascii="Calibri" w:eastAsia="Calibri" w:hAnsi="Calibri" w:cs="Calibri"/>
         </w:rPr>
         <w:t>GraphSearch</w:t>
       </w:r>
-      <w:proofErr w:type="spellEnd"/>
       <w:r>
         <w:t xml:space="preserve">, in your </w:t>
       </w:r>
@@ -3835,33 +3498,11 @@
         <w:ind w:left="895" w:right="627" w:firstLine="0"/>
         <w:jc w:val="left"/>
       </w:pPr>
-      <w:proofErr w:type="spellStart"/>
-      <w:r>
-        <w:rPr>
-          <w:rFonts w:ascii="Calibri" w:eastAsia="Calibri" w:hAnsi="Calibri" w:cs="Calibri"/>
-        </w:rPr>
-        <w:t>ArrayList</w:t>
-      </w:r>
-      <w:proofErr w:type="spellEnd"/>
-      <w:r>
-        <w:rPr>
-          <w:rFonts w:ascii="Calibri" w:eastAsia="Calibri" w:hAnsi="Calibri" w:cs="Calibri"/>
-        </w:rPr>
-        <w:t xml:space="preserve">&lt;Node&gt; </w:t>
-      </w:r>
-      <w:proofErr w:type="spellStart"/>
-      <w:r>
-        <w:rPr>
-          <w:rFonts w:ascii="Calibri" w:eastAsia="Calibri" w:hAnsi="Calibri" w:cs="Calibri"/>
-        </w:rPr>
-        <w:t>BFTIterLinkedList</w:t>
-      </w:r>
-      <w:proofErr w:type="spellEnd"/>
-      <w:r>
-        <w:rPr>
-          <w:rFonts w:ascii="Calibri" w:eastAsia="Calibri" w:hAnsi="Calibri" w:cs="Calibri"/>
-        </w:rPr>
-        <w:t>(final Graph graph)</w:t>
+      <w:r>
+        <w:rPr>
+          <w:rFonts w:ascii="Calibri" w:eastAsia="Calibri" w:hAnsi="Calibri" w:cs="Calibri"/>
+        </w:rPr>
+        <w:t>ArrayList&lt;Node&gt; BFTIterLinkedList(final Graph graph)</w:t>
       </w:r>
       <w:r>
         <w:t xml:space="preserve">. This should run a BFT </w:t>
@@ -3905,6 +3546,21 @@
       <w:r>
         <w:t>Why should this code not result in issues, but the recursive function might?</w:t>
       </w:r>
+    </w:p>
+    <w:p>
+      <w:pPr>
+        <w:numPr>
+          <w:ilvl w:val="2"/>
+          <w:numId w:val="3"/>
+        </w:numPr>
+        <w:ind w:right="888" w:hanging="247"/>
+      </w:pPr>
+      <w:r>
+        <w:t>The recursive function will recurse 10,000 times, possibly exceeding the computer’s capabilities, implicit space total, or recursion limit</w:t>
+      </w:r>
+      <w:r>
+        <w:t>, whereas the iterative method will not use any implicit space and chug along until the whole list is complete.</w:t>
+      </w:r>
       <w:r>
         <w:br w:type="page"/>
       </w:r>
@@ -3917,15 +3573,7 @@
       </w:pPr>
       <w:r>
         <w:lastRenderedPageBreak/>
-        <w:t xml:space="preserve">Thank U, </w:t>
-      </w:r>
-      <w:proofErr w:type="spellStart"/>
-      <w:r>
-        <w:t>Vertext</w:t>
-      </w:r>
-      <w:proofErr w:type="spellEnd"/>
-      <w:r>
-        <w:t xml:space="preserve"> (15 points)</w:t>
+        <w:t>Thank U, Vertext (15 points)</w:t>
       </w:r>
     </w:p>
     <w:p>
@@ -4016,19 +3664,11 @@
       <w:r>
         <w:t xml:space="preserve">Write a class </w:t>
       </w:r>
-      <w:proofErr w:type="spellStart"/>
-      <w:r>
-        <w:rPr>
-          <w:rFonts w:ascii="Calibri" w:eastAsia="Calibri" w:hAnsi="Calibri" w:cs="Calibri"/>
-        </w:rPr>
-        <w:t>DirectedGraph</w:t>
-      </w:r>
-      <w:proofErr w:type="spellEnd"/>
-      <w:r>
-        <w:rPr>
-          <w:rFonts w:ascii="Calibri" w:eastAsia="Calibri" w:hAnsi="Calibri" w:cs="Calibri"/>
-        </w:rPr>
-        <w:t xml:space="preserve"> </w:t>
+      <w:r>
+        <w:rPr>
+          <w:rFonts w:ascii="Calibri" w:eastAsia="Calibri" w:hAnsi="Calibri" w:cs="Calibri"/>
+        </w:rPr>
+        <w:t xml:space="preserve">DirectedGraph </w:t>
       </w:r>
       <w:r>
         <w:t xml:space="preserve">that supports the following methods. You may use similar code as </w:t>
@@ -4057,35 +3697,7 @@
         <w:rPr>
           <w:rFonts w:ascii="Calibri" w:eastAsia="Calibri" w:hAnsi="Calibri" w:cs="Calibri"/>
         </w:rPr>
-        <w:t xml:space="preserve">void </w:t>
-      </w:r>
-      <w:proofErr w:type="spellStart"/>
-      <w:r>
-        <w:rPr>
-          <w:rFonts w:ascii="Calibri" w:eastAsia="Calibri" w:hAnsi="Calibri" w:cs="Calibri"/>
-        </w:rPr>
-        <w:t>addNode</w:t>
-      </w:r>
-      <w:proofErr w:type="spellEnd"/>
-      <w:r>
-        <w:rPr>
-          <w:rFonts w:ascii="Calibri" w:eastAsia="Calibri" w:hAnsi="Calibri" w:cs="Calibri"/>
-        </w:rPr>
-        <w:t xml:space="preserve">(final String </w:t>
-      </w:r>
-      <w:proofErr w:type="spellStart"/>
-      <w:r>
-        <w:rPr>
-          <w:rFonts w:ascii="Calibri" w:eastAsia="Calibri" w:hAnsi="Calibri" w:cs="Calibri"/>
-        </w:rPr>
-        <w:t>nodeVal</w:t>
-      </w:r>
-      <w:proofErr w:type="spellEnd"/>
-      <w:r>
-        <w:rPr>
-          <w:rFonts w:ascii="Calibri" w:eastAsia="Calibri" w:hAnsi="Calibri" w:cs="Calibri"/>
-        </w:rPr>
-        <w:t xml:space="preserve">) </w:t>
+        <w:t xml:space="preserve">void addNode(final String nodeVal) </w:t>
       </w:r>
       <w:r>
         <w:t>- This adds a new node to the graph.</w:t>
@@ -4105,21 +3717,7 @@
         <w:rPr>
           <w:rFonts w:ascii="Calibri" w:eastAsia="Calibri" w:hAnsi="Calibri" w:cs="Calibri"/>
         </w:rPr>
-        <w:t xml:space="preserve">void </w:t>
-      </w:r>
-      <w:proofErr w:type="spellStart"/>
-      <w:r>
-        <w:rPr>
-          <w:rFonts w:ascii="Calibri" w:eastAsia="Calibri" w:hAnsi="Calibri" w:cs="Calibri"/>
-        </w:rPr>
-        <w:t>addDirectedEdge</w:t>
-      </w:r>
-      <w:proofErr w:type="spellEnd"/>
-      <w:r>
-        <w:rPr>
-          <w:rFonts w:ascii="Calibri" w:eastAsia="Calibri" w:hAnsi="Calibri" w:cs="Calibri"/>
-        </w:rPr>
-        <w:t xml:space="preserve">(final Node first, final Node second) </w:t>
+        <w:t xml:space="preserve">void addDirectedEdge(final Node first, final Node second) </w:t>
       </w:r>
       <w:r>
         <w:t xml:space="preserve">- This adds a directed edge between </w:t>
@@ -4157,32 +3755,10 @@
         <w:rPr>
           <w:rFonts w:ascii="Calibri" w:eastAsia="Calibri" w:hAnsi="Calibri" w:cs="Calibri"/>
         </w:rPr>
-        <w:t xml:space="preserve">void </w:t>
-      </w:r>
-      <w:proofErr w:type="spellStart"/>
-      <w:r>
-        <w:rPr>
-          <w:rFonts w:ascii="Calibri" w:eastAsia="Calibri" w:hAnsi="Calibri" w:cs="Calibri"/>
-        </w:rPr>
-        <w:t>removeDirectedEdge</w:t>
-      </w:r>
-      <w:proofErr w:type="spellEnd"/>
-      <w:r>
-        <w:rPr>
-          <w:rFonts w:ascii="Calibri" w:eastAsia="Calibri" w:hAnsi="Calibri" w:cs="Calibri"/>
-        </w:rPr>
-        <w:t xml:space="preserve">(final Node first, final Node second) </w:t>
-      </w:r>
-      <w:r>
-        <w:t xml:space="preserve">- This removes </w:t>
-      </w:r>
-      <w:proofErr w:type="gramStart"/>
-      <w:r>
-        <w:t>an</w:t>
-      </w:r>
-      <w:proofErr w:type="gramEnd"/>
-      <w:r>
-        <w:t xml:space="preserve"> directed edge between </w:t>
+        <w:t xml:space="preserve">void removeDirectedEdge(final Node first, final Node second) </w:t>
+      </w:r>
+      <w:r>
+        <w:t xml:space="preserve">- This removes an directed edge between </w:t>
       </w:r>
       <w:r>
         <w:rPr>
@@ -4217,21 +3793,7 @@
         <w:rPr>
           <w:rFonts w:ascii="Calibri" w:eastAsia="Calibri" w:hAnsi="Calibri" w:cs="Calibri"/>
         </w:rPr>
-        <w:t xml:space="preserve">HashSet&lt;Node&gt; </w:t>
-      </w:r>
-      <w:proofErr w:type="spellStart"/>
-      <w:r>
-        <w:rPr>
-          <w:rFonts w:ascii="Calibri" w:eastAsia="Calibri" w:hAnsi="Calibri" w:cs="Calibri"/>
-        </w:rPr>
-        <w:t>getAllNodes</w:t>
-      </w:r>
-      <w:proofErr w:type="spellEnd"/>
-      <w:r>
-        <w:rPr>
-          <w:rFonts w:ascii="Calibri" w:eastAsia="Calibri" w:hAnsi="Calibri" w:cs="Calibri"/>
-        </w:rPr>
-        <w:t xml:space="preserve">() </w:t>
+        <w:t xml:space="preserve">HashSet&lt;Node&gt; getAllNodes() </w:t>
       </w:r>
       <w:r>
         <w:t xml:space="preserve">- This returns a set of all </w:t>
@@ -4275,44 +3837,14 @@
       <w:r>
         <w:t xml:space="preserve">class, create a non-recursive method called </w:t>
       </w:r>
-      <w:proofErr w:type="spellStart"/>
-      <w:r>
-        <w:rPr>
-          <w:rFonts w:ascii="Calibri" w:eastAsia="Calibri" w:hAnsi="Calibri" w:cs="Calibri"/>
-        </w:rPr>
-        <w:t>DirectedGraph</w:t>
-      </w:r>
-      <w:proofErr w:type="spellEnd"/>
-      <w:r>
-        <w:rPr>
-          <w:rFonts w:ascii="Calibri" w:eastAsia="Calibri" w:hAnsi="Calibri" w:cs="Calibri"/>
-        </w:rPr>
-        <w:t xml:space="preserve"> </w:t>
-      </w:r>
-      <w:proofErr w:type="spellStart"/>
-      <w:r>
-        <w:rPr>
-          <w:rFonts w:ascii="Calibri" w:eastAsia="Calibri" w:hAnsi="Calibri" w:cs="Calibri"/>
-        </w:rPr>
-        <w:t>createRandomDAGIter</w:t>
-      </w:r>
-      <w:proofErr w:type="spellEnd"/>
-      <w:r>
-        <w:rPr>
-          <w:rFonts w:ascii="Calibri" w:eastAsia="Calibri" w:hAnsi="Calibri" w:cs="Calibri"/>
-        </w:rPr>
-        <w:t xml:space="preserve">(final int n) </w:t>
-      </w:r>
-      <w:r>
-        <w:t xml:space="preserve">that creates n random nodes with randomly assigned unweighted, directed edges. You should use some of the methods you implemented in part (a) of this question. Make sure you’re either implementing an adjacency list or an adjacency matrix to keep track of your </w:t>
-      </w:r>
-      <w:proofErr w:type="gramStart"/>
-      <w:r>
-        <w:t>edges, and</w:t>
-      </w:r>
-      <w:proofErr w:type="gramEnd"/>
-      <w:r>
-        <w:t xml:space="preserve"> keeping track of directionality!</w:t>
+      <w:r>
+        <w:rPr>
+          <w:rFonts w:ascii="Calibri" w:eastAsia="Calibri" w:hAnsi="Calibri" w:cs="Calibri"/>
+        </w:rPr>
+        <w:t xml:space="preserve">DirectedGraph createRandomDAGIter(final int n) </w:t>
+      </w:r>
+      <w:r>
+        <w:t>that creates n random nodes with randomly assigned unweighted, directed edges. You should use some of the methods you implemented in part (a) of this question. Make sure you’re either implementing an adjacency list or an adjacency matrix to keep track of your edges, and keeping track of directionality!</w:t>
       </w:r>
     </w:p>
     <w:p>
@@ -4335,69 +3867,23 @@
       <w:r>
         <w:t xml:space="preserve">In a class called </w:t>
       </w:r>
-      <w:proofErr w:type="spellStart"/>
       <w:r>
         <w:rPr>
           <w:rFonts w:ascii="Calibri" w:eastAsia="Calibri" w:hAnsi="Calibri" w:cs="Calibri"/>
         </w:rPr>
         <w:t>TopSort</w:t>
       </w:r>
-      <w:proofErr w:type="spellEnd"/>
       <w:r>
         <w:t xml:space="preserve">, implement </w:t>
       </w:r>
-      <w:proofErr w:type="spellStart"/>
-      <w:r>
-        <w:rPr>
-          <w:rFonts w:ascii="Calibri" w:eastAsia="Calibri" w:hAnsi="Calibri" w:cs="Calibri"/>
-        </w:rPr>
-        <w:t>ArrayList</w:t>
-      </w:r>
-      <w:proofErr w:type="spellEnd"/>
-      <w:r>
-        <w:rPr>
-          <w:rFonts w:ascii="Calibri" w:eastAsia="Calibri" w:hAnsi="Calibri" w:cs="Calibri"/>
-        </w:rPr>
-        <w:t xml:space="preserve">&lt;Node&gt; </w:t>
-      </w:r>
-      <w:proofErr w:type="spellStart"/>
-      <w:r>
-        <w:rPr>
-          <w:rFonts w:ascii="Calibri" w:eastAsia="Calibri" w:hAnsi="Calibri" w:cs="Calibri"/>
-        </w:rPr>
-        <w:t>Kahns</w:t>
-      </w:r>
-      <w:proofErr w:type="spellEnd"/>
-      <w:r>
-        <w:rPr>
-          <w:rFonts w:ascii="Calibri" w:eastAsia="Calibri" w:hAnsi="Calibri" w:cs="Calibri"/>
-        </w:rPr>
-        <w:t xml:space="preserve">(final </w:t>
-      </w:r>
-      <w:proofErr w:type="spellStart"/>
-      <w:r>
-        <w:rPr>
-          <w:rFonts w:ascii="Calibri" w:eastAsia="Calibri" w:hAnsi="Calibri" w:cs="Calibri"/>
-        </w:rPr>
-        <w:t>DirectedGraph</w:t>
-      </w:r>
-      <w:proofErr w:type="spellEnd"/>
-      <w:r>
-        <w:rPr>
-          <w:rFonts w:ascii="Calibri" w:eastAsia="Calibri" w:hAnsi="Calibri" w:cs="Calibri"/>
-        </w:rPr>
-        <w:t xml:space="preserve"> graph)</w:t>
-      </w:r>
-      <w:r>
-        <w:t xml:space="preserve">. This should do a valid </w:t>
-      </w:r>
-      <w:proofErr w:type="spellStart"/>
-      <w:r>
-        <w:t>toplogical</w:t>
-      </w:r>
-      <w:proofErr w:type="spellEnd"/>
-      <w:r>
-        <w:t xml:space="preserve"> sort of the graph using Kahn’s algorithm.</w:t>
+      <w:r>
+        <w:rPr>
+          <w:rFonts w:ascii="Calibri" w:eastAsia="Calibri" w:hAnsi="Calibri" w:cs="Calibri"/>
+        </w:rPr>
+        <w:t>ArrayList&lt;Node&gt; Kahns(final DirectedGraph graph)</w:t>
+      </w:r>
+      <w:r>
+        <w:t>. This should do a valid toplogical sort of the graph using Kahn’s algorithm.</w:t>
       </w:r>
     </w:p>
     <w:p>
@@ -4421,77 +3907,23 @@
       <w:r>
         <w:t xml:space="preserve">In a class called </w:t>
       </w:r>
-      <w:proofErr w:type="spellStart"/>
       <w:r>
         <w:rPr>
           <w:rFonts w:ascii="Calibri" w:eastAsia="Calibri" w:hAnsi="Calibri" w:cs="Calibri"/>
         </w:rPr>
         <w:t>TopSort</w:t>
       </w:r>
-      <w:proofErr w:type="spellEnd"/>
       <w:r>
         <w:t xml:space="preserve">, implement </w:t>
       </w:r>
-      <w:proofErr w:type="spellStart"/>
-      <w:r>
-        <w:rPr>
-          <w:rFonts w:ascii="Calibri" w:eastAsia="Calibri" w:hAnsi="Calibri" w:cs="Calibri"/>
-        </w:rPr>
-        <w:t>ArrayList</w:t>
-      </w:r>
-      <w:proofErr w:type="spellEnd"/>
-      <w:r>
-        <w:rPr>
-          <w:rFonts w:ascii="Calibri" w:eastAsia="Calibri" w:hAnsi="Calibri" w:cs="Calibri"/>
-        </w:rPr>
-        <w:t xml:space="preserve">&lt;Node&gt; </w:t>
-      </w:r>
-      <w:proofErr w:type="spellStart"/>
-      <w:r>
-        <w:rPr>
-          <w:rFonts w:ascii="Calibri" w:eastAsia="Calibri" w:hAnsi="Calibri" w:cs="Calibri"/>
-        </w:rPr>
-        <w:t>mDFS</w:t>
-      </w:r>
-      <w:proofErr w:type="spellEnd"/>
-      <w:r>
-        <w:rPr>
-          <w:rFonts w:ascii="Calibri" w:eastAsia="Calibri" w:hAnsi="Calibri" w:cs="Calibri"/>
-        </w:rPr>
-        <w:t xml:space="preserve">(final </w:t>
-      </w:r>
-      <w:proofErr w:type="spellStart"/>
-      <w:r>
-        <w:rPr>
-          <w:rFonts w:ascii="Calibri" w:eastAsia="Calibri" w:hAnsi="Calibri" w:cs="Calibri"/>
-        </w:rPr>
-        <w:t>DirectedGraph</w:t>
-      </w:r>
-      <w:proofErr w:type="spellEnd"/>
-      <w:r>
-        <w:rPr>
-          <w:rFonts w:ascii="Calibri" w:eastAsia="Calibri" w:hAnsi="Calibri" w:cs="Calibri"/>
-        </w:rPr>
-        <w:t xml:space="preserve"> graph)</w:t>
-      </w:r>
-      <w:r>
-        <w:t xml:space="preserve">. This should do a valid </w:t>
-      </w:r>
-      <w:proofErr w:type="spellStart"/>
-      <w:r>
-        <w:t>toplogical</w:t>
-      </w:r>
-      <w:proofErr w:type="spellEnd"/>
-      <w:r>
-        <w:t xml:space="preserve"> sort of the graph using the </w:t>
-      </w:r>
-      <w:proofErr w:type="spellStart"/>
-      <w:r>
-        <w:t>mDFS</w:t>
-      </w:r>
-      <w:proofErr w:type="spellEnd"/>
-      <w:r>
-        <w:t xml:space="preserve"> algorithm.</w:t>
+      <w:r>
+        <w:rPr>
+          <w:rFonts w:ascii="Calibri" w:eastAsia="Calibri" w:hAnsi="Calibri" w:cs="Calibri"/>
+        </w:rPr>
+        <w:t>ArrayList&lt;Node&gt; mDFS(final DirectedGraph graph)</w:t>
+      </w:r>
+      <w:r>
+        <w:t>. This should do a valid toplogical sort of the graph using the mDFS algorithm.</w:t>
       </w:r>
     </w:p>
     <w:p>
@@ -4501,15 +3933,7 @@
         <w:ind w:left="401" w:right="888" w:hanging="299"/>
       </w:pPr>
       <w:r>
-        <w:t xml:space="preserve">Uno, </w:t>
-      </w:r>
-      <w:proofErr w:type="gramStart"/>
-      <w:r>
-        <w:t>Do</w:t>
-      </w:r>
-      <w:proofErr w:type="gramEnd"/>
-      <w:r>
-        <w:t>’, Tre’, Cuatro, I Node You Want Me (20 points)</w:t>
+        <w:t>Uno, Do’, Tre’, Cuatro, I Node You Want Me (20 points)</w:t>
       </w:r>
     </w:p>
     <w:p>
@@ -4517,15 +3941,7 @@
         <w:ind w:left="426" w:right="888"/>
       </w:pPr>
       <w:r>
-        <w:t xml:space="preserve">As another challenge, the scientists have decided to put treadmills between different cells in the maze, which is now connected again (with only one start and one end). </w:t>
-      </w:r>
-      <w:proofErr w:type="gramStart"/>
-      <w:r>
-        <w:t>So</w:t>
-      </w:r>
-      <w:proofErr w:type="gramEnd"/>
-      <w:r>
-        <w:t xml:space="preserve"> to move from one cell to another is not the same amount of effort, nor is it a symmetrical relationship! As a lazy mouse, you decide that you want to get to the end of the maze with as little effort as possible. Luckily, you’ve attended CS435 lectures, so you decide to implement Dijkstra’s Algorithm to help you do exactly that!</w:t>
+        <w:t>As another challenge, the scientists have decided to put treadmills between different cells in the maze, which is now connected again (with only one start and one end). So to move from one cell to another is not the same amount of effort, nor is it a symmetrical relationship! As a lazy mouse, you decide that you want to get to the end of the maze with as little effort as possible. Luckily, you’ve attended CS435 lectures, so you decide to implement Dijkstra’s Algorithm to help you do exactly that!</w:t>
       </w:r>
     </w:p>
     <w:p>
@@ -4562,19 +3978,11 @@
       <w:r>
         <w:t xml:space="preserve">Write a class </w:t>
       </w:r>
-      <w:proofErr w:type="spellStart"/>
-      <w:r>
-        <w:rPr>
-          <w:rFonts w:ascii="Calibri" w:eastAsia="Calibri" w:hAnsi="Calibri" w:cs="Calibri"/>
-        </w:rPr>
-        <w:t>WeightedGraph</w:t>
-      </w:r>
-      <w:proofErr w:type="spellEnd"/>
-      <w:r>
-        <w:rPr>
-          <w:rFonts w:ascii="Calibri" w:eastAsia="Calibri" w:hAnsi="Calibri" w:cs="Calibri"/>
-        </w:rPr>
-        <w:t xml:space="preserve"> </w:t>
+      <w:r>
+        <w:rPr>
+          <w:rFonts w:ascii="Calibri" w:eastAsia="Calibri" w:hAnsi="Calibri" w:cs="Calibri"/>
+        </w:rPr>
+        <w:t xml:space="preserve">WeightedGraph </w:t>
       </w:r>
       <w:r>
         <w:t xml:space="preserve">that supports the following methods. You may use similar code as </w:t>
@@ -4588,19 +3996,11 @@
       <w:r>
         <w:t xml:space="preserve">or </w:t>
       </w:r>
-      <w:proofErr w:type="spellStart"/>
-      <w:r>
-        <w:rPr>
-          <w:rFonts w:ascii="Calibri" w:eastAsia="Calibri" w:hAnsi="Calibri" w:cs="Calibri"/>
-        </w:rPr>
-        <w:t>DirectedGraph</w:t>
-      </w:r>
-      <w:proofErr w:type="spellEnd"/>
-      <w:r>
-        <w:rPr>
-          <w:rFonts w:ascii="Calibri" w:eastAsia="Calibri" w:hAnsi="Calibri" w:cs="Calibri"/>
-        </w:rPr>
-        <w:t xml:space="preserve"> </w:t>
+      <w:r>
+        <w:rPr>
+          <w:rFonts w:ascii="Calibri" w:eastAsia="Calibri" w:hAnsi="Calibri" w:cs="Calibri"/>
+        </w:rPr>
+        <w:t xml:space="preserve">DirectedGraph </w:t>
       </w:r>
       <w:r>
         <w:t>above (or better yet, use an Interface to group these classes together).</w:t>
@@ -4619,35 +4019,7 @@
         <w:rPr>
           <w:rFonts w:ascii="Calibri" w:eastAsia="Calibri" w:hAnsi="Calibri" w:cs="Calibri"/>
         </w:rPr>
-        <w:t xml:space="preserve">void </w:t>
-      </w:r>
-      <w:proofErr w:type="spellStart"/>
-      <w:r>
-        <w:rPr>
-          <w:rFonts w:ascii="Calibri" w:eastAsia="Calibri" w:hAnsi="Calibri" w:cs="Calibri"/>
-        </w:rPr>
-        <w:t>addNode</w:t>
-      </w:r>
-      <w:proofErr w:type="spellEnd"/>
-      <w:r>
-        <w:rPr>
-          <w:rFonts w:ascii="Calibri" w:eastAsia="Calibri" w:hAnsi="Calibri" w:cs="Calibri"/>
-        </w:rPr>
-        <w:t xml:space="preserve">(final String </w:t>
-      </w:r>
-      <w:proofErr w:type="spellStart"/>
-      <w:r>
-        <w:rPr>
-          <w:rFonts w:ascii="Calibri" w:eastAsia="Calibri" w:hAnsi="Calibri" w:cs="Calibri"/>
-        </w:rPr>
-        <w:t>nodeVal</w:t>
-      </w:r>
-      <w:proofErr w:type="spellEnd"/>
-      <w:r>
-        <w:rPr>
-          <w:rFonts w:ascii="Calibri" w:eastAsia="Calibri" w:hAnsi="Calibri" w:cs="Calibri"/>
-        </w:rPr>
-        <w:t xml:space="preserve">) </w:t>
+        <w:t xml:space="preserve">void addNode(final String nodeVal) </w:t>
       </w:r>
       <w:r>
         <w:t>- This adds a new node to the graph.</w:t>
@@ -4666,35 +4038,7 @@
         <w:rPr>
           <w:rFonts w:ascii="Calibri" w:eastAsia="Calibri" w:hAnsi="Calibri" w:cs="Calibri"/>
         </w:rPr>
-        <w:t xml:space="preserve">void </w:t>
-      </w:r>
-      <w:proofErr w:type="spellStart"/>
-      <w:r>
-        <w:rPr>
-          <w:rFonts w:ascii="Calibri" w:eastAsia="Calibri" w:hAnsi="Calibri" w:cs="Calibri"/>
-        </w:rPr>
-        <w:t>addWeightedEdge</w:t>
-      </w:r>
-      <w:proofErr w:type="spellEnd"/>
-      <w:r>
-        <w:rPr>
-          <w:rFonts w:ascii="Calibri" w:eastAsia="Calibri" w:hAnsi="Calibri" w:cs="Calibri"/>
-        </w:rPr>
-        <w:t xml:space="preserve">(final Node first, final Node second, final int </w:t>
-      </w:r>
-      <w:proofErr w:type="spellStart"/>
-      <w:r>
-        <w:rPr>
-          <w:rFonts w:ascii="Calibri" w:eastAsia="Calibri" w:hAnsi="Calibri" w:cs="Calibri"/>
-        </w:rPr>
-        <w:t>edgeWeight</w:t>
-      </w:r>
-      <w:proofErr w:type="spellEnd"/>
-      <w:r>
-        <w:rPr>
-          <w:rFonts w:ascii="Calibri" w:eastAsia="Calibri" w:hAnsi="Calibri" w:cs="Calibri"/>
-        </w:rPr>
-        <w:t xml:space="preserve">) </w:t>
+        <w:t xml:space="preserve">void addWeightedEdge(final Node first, final Node second, final int edgeWeight) </w:t>
       </w:r>
       <w:r>
         <w:t xml:space="preserve">- This adds a directed, weighted edge between </w:t>
@@ -4731,32 +4075,10 @@
         <w:rPr>
           <w:rFonts w:ascii="Calibri" w:eastAsia="Calibri" w:hAnsi="Calibri" w:cs="Calibri"/>
         </w:rPr>
-        <w:t xml:space="preserve">void </w:t>
-      </w:r>
-      <w:proofErr w:type="spellStart"/>
-      <w:r>
-        <w:rPr>
-          <w:rFonts w:ascii="Calibri" w:eastAsia="Calibri" w:hAnsi="Calibri" w:cs="Calibri"/>
-        </w:rPr>
-        <w:t>removeDirectedEdge</w:t>
-      </w:r>
-      <w:proofErr w:type="spellEnd"/>
-      <w:r>
-        <w:rPr>
-          <w:rFonts w:ascii="Calibri" w:eastAsia="Calibri" w:hAnsi="Calibri" w:cs="Calibri"/>
-        </w:rPr>
-        <w:t xml:space="preserve">(final Node first, final Node second) </w:t>
-      </w:r>
-      <w:r>
-        <w:t xml:space="preserve">- This removes </w:t>
-      </w:r>
-      <w:proofErr w:type="gramStart"/>
-      <w:r>
-        <w:t>an</w:t>
-      </w:r>
-      <w:proofErr w:type="gramEnd"/>
-      <w:r>
-        <w:t xml:space="preserve"> directed, weighted edge between </w:t>
+        <w:t xml:space="preserve">void removeDirectedEdge(final Node first, final Node second) </w:t>
+      </w:r>
+      <w:r>
+        <w:t xml:space="preserve">- This removes an directed, weighted edge between </w:t>
       </w:r>
       <w:r>
         <w:rPr>
@@ -4790,21 +4112,7 @@
         <w:rPr>
           <w:rFonts w:ascii="Calibri" w:eastAsia="Calibri" w:hAnsi="Calibri" w:cs="Calibri"/>
         </w:rPr>
-        <w:t xml:space="preserve">HashSet&lt;Node&gt; </w:t>
-      </w:r>
-      <w:proofErr w:type="spellStart"/>
-      <w:r>
-        <w:rPr>
-          <w:rFonts w:ascii="Calibri" w:eastAsia="Calibri" w:hAnsi="Calibri" w:cs="Calibri"/>
-        </w:rPr>
-        <w:t>getAllNodes</w:t>
-      </w:r>
-      <w:proofErr w:type="spellEnd"/>
-      <w:r>
-        <w:rPr>
-          <w:rFonts w:ascii="Calibri" w:eastAsia="Calibri" w:hAnsi="Calibri" w:cs="Calibri"/>
-        </w:rPr>
-        <w:t xml:space="preserve">() </w:t>
+        <w:t xml:space="preserve">HashSet&lt;Node&gt; getAllNodes() </w:t>
       </w:r>
       <w:r>
         <w:t xml:space="preserve">- This returns a set of all </w:t>
@@ -4847,54 +4155,16 @@
         <w:t xml:space="preserve">Main </w:t>
       </w:r>
       <w:r>
-        <w:t xml:space="preserve">class, create a </w:t>
-      </w:r>
-      <w:proofErr w:type="spellStart"/>
-      <w:r>
-        <w:t>nonrecursive</w:t>
-      </w:r>
-      <w:proofErr w:type="spellEnd"/>
-      <w:r>
-        <w:t xml:space="preserve"> method called </w:t>
-      </w:r>
-      <w:proofErr w:type="spellStart"/>
-      <w:r>
-        <w:rPr>
-          <w:rFonts w:ascii="Calibri" w:eastAsia="Calibri" w:hAnsi="Calibri" w:cs="Calibri"/>
-        </w:rPr>
-        <w:t>WeightedGraph</w:t>
-      </w:r>
-      <w:proofErr w:type="spellEnd"/>
-      <w:r>
-        <w:rPr>
-          <w:rFonts w:ascii="Calibri" w:eastAsia="Calibri" w:hAnsi="Calibri" w:cs="Calibri"/>
-        </w:rPr>
-        <w:t xml:space="preserve"> </w:t>
-      </w:r>
-      <w:proofErr w:type="spellStart"/>
-      <w:r>
-        <w:rPr>
-          <w:rFonts w:ascii="Calibri" w:eastAsia="Calibri" w:hAnsi="Calibri" w:cs="Calibri"/>
-        </w:rPr>
-        <w:t>createRandomCompleteWeightedGraph</w:t>
-      </w:r>
-      <w:proofErr w:type="spellEnd"/>
-      <w:r>
-        <w:rPr>
-          <w:rFonts w:ascii="Calibri" w:eastAsia="Calibri" w:hAnsi="Calibri" w:cs="Calibri"/>
-        </w:rPr>
-        <w:t>(final int n)</w:t>
-      </w:r>
-      <w:r>
-        <w:t xml:space="preserve">. This should make a complete weighted graph, which means that each node has a randomly weighted positive integer edge to every other edge in the graph. Make sure you’re either implementing an adjacency list or an adjacency matrix to keep track of your weighted </w:t>
-      </w:r>
-      <w:proofErr w:type="gramStart"/>
-      <w:r>
-        <w:t>edges, and</w:t>
-      </w:r>
-      <w:proofErr w:type="gramEnd"/>
-      <w:r>
-        <w:t xml:space="preserve"> keeping track of directionality!</w:t>
+        <w:t xml:space="preserve">class, create a nonrecursive method called </w:t>
+      </w:r>
+      <w:r>
+        <w:rPr>
+          <w:rFonts w:ascii="Calibri" w:eastAsia="Calibri" w:hAnsi="Calibri" w:cs="Calibri"/>
+        </w:rPr>
+        <w:t>WeightedGraph createRandomCompleteWeightedGraph(final int n)</w:t>
+      </w:r>
+      <w:r>
+        <w:t>. This should make a complete weighted graph, which means that each node has a randomly weighted positive integer edge to every other edge in the graph. Make sure you’re either implementing an adjacency list or an adjacency matrix to keep track of your weighted edges, and keeping track of directionality!</w:t>
       </w:r>
     </w:p>
     <w:p>
@@ -4927,44 +4197,14 @@
       <w:r>
         <w:t xml:space="preserve">class, create a non-recursive method called </w:t>
       </w:r>
-      <w:proofErr w:type="spellStart"/>
-      <w:r>
-        <w:rPr>
-          <w:rFonts w:ascii="Calibri" w:eastAsia="Calibri" w:hAnsi="Calibri" w:cs="Calibri"/>
-        </w:rPr>
-        <w:t>WeightedGraph</w:t>
-      </w:r>
-      <w:proofErr w:type="spellEnd"/>
-      <w:r>
-        <w:rPr>
-          <w:rFonts w:ascii="Calibri" w:eastAsia="Calibri" w:hAnsi="Calibri" w:cs="Calibri"/>
-        </w:rPr>
-        <w:t xml:space="preserve"> </w:t>
-      </w:r>
-      <w:proofErr w:type="spellStart"/>
-      <w:r>
-        <w:rPr>
-          <w:rFonts w:ascii="Calibri" w:eastAsia="Calibri" w:hAnsi="Calibri" w:cs="Calibri"/>
-        </w:rPr>
-        <w:t>createLinkedList</w:t>
-      </w:r>
-      <w:proofErr w:type="spellEnd"/>
-      <w:r>
-        <w:rPr>
-          <w:rFonts w:ascii="Calibri" w:eastAsia="Calibri" w:hAnsi="Calibri" w:cs="Calibri"/>
-        </w:rPr>
-        <w:t>(final int n)</w:t>
-      </w:r>
-      <w:r>
-        <w:t xml:space="preserve">. This should make a weighted graph with n nodes, each having a single edge to the next node of uniform weight (perhaps weight 1). This can look very similar to the method you implemented in part 3c. Make sure you’re either implementing an adjacency list or an adjacency matrix to keep track of your </w:t>
-      </w:r>
-      <w:proofErr w:type="gramStart"/>
-      <w:r>
-        <w:t>edges, and</w:t>
-      </w:r>
-      <w:proofErr w:type="gramEnd"/>
-      <w:r>
-        <w:t xml:space="preserve"> keeping track of directionality!</w:t>
+      <w:r>
+        <w:rPr>
+          <w:rFonts w:ascii="Calibri" w:eastAsia="Calibri" w:hAnsi="Calibri" w:cs="Calibri"/>
+        </w:rPr>
+        <w:t>WeightedGraph createLinkedList(final int n)</w:t>
+      </w:r>
+      <w:r>
+        <w:t>. This should make a weighted graph with n nodes, each having a single edge to the next node of uniform weight (perhaps weight 1). This can look very similar to the method you implemented in part 3c. Make sure you’re either implementing an adjacency list or an adjacency matrix to keep track of your edges, and keeping track of directionality!</w:t>
       </w:r>
     </w:p>
     <w:p>
@@ -4988,14 +4228,12 @@
       <w:r>
         <w:t xml:space="preserve">In a class called </w:t>
       </w:r>
-      <w:proofErr w:type="spellStart"/>
       <w:r>
         <w:rPr>
           <w:rFonts w:ascii="Calibri" w:eastAsia="Calibri" w:hAnsi="Calibri" w:cs="Calibri"/>
         </w:rPr>
         <w:t>TreadmillMazeSolver</w:t>
       </w:r>
-      <w:proofErr w:type="spellEnd"/>
       <w:r>
         <w:t xml:space="preserve">, implement </w:t>
       </w:r>
@@ -5003,32 +4241,10 @@
         <w:rPr>
           <w:rFonts w:ascii="Calibri" w:eastAsia="Calibri" w:hAnsi="Calibri" w:cs="Calibri"/>
         </w:rPr>
-        <w:t xml:space="preserve">HashMap&lt;Node, Integer&gt; </w:t>
-      </w:r>
-      <w:proofErr w:type="spellStart"/>
-      <w:r>
-        <w:rPr>
-          <w:rFonts w:ascii="Calibri" w:eastAsia="Calibri" w:hAnsi="Calibri" w:cs="Calibri"/>
-        </w:rPr>
-        <w:t>dijkstras</w:t>
-      </w:r>
-      <w:proofErr w:type="spellEnd"/>
-      <w:r>
-        <w:rPr>
-          <w:rFonts w:ascii="Calibri" w:eastAsia="Calibri" w:hAnsi="Calibri" w:cs="Calibri"/>
-        </w:rPr>
-        <w:t>(final Node start)</w:t>
-      </w:r>
-      <w:r>
-        <w:t xml:space="preserve">. This should return a dictionary mapping each Node </w:t>
-      </w:r>
-      <w:proofErr w:type="spellStart"/>
-      <w:r>
-        <w:t>node</w:t>
-      </w:r>
-      <w:proofErr w:type="spellEnd"/>
-      <w:r>
-        <w:t xml:space="preserve"> in the graph to the minimum value from start to get to node.</w:t>
+        <w:t>HashMap&lt;Node, Integer&gt; dijkstras(final Node start)</w:t>
+      </w:r>
+      <w:r>
+        <w:t>. This should return a dictionary mapping each Node node in the graph to the minimum value from start to get to node.</w:t>
       </w:r>
     </w:p>
     <w:p>
@@ -5058,23 +4274,7 @@
         <w:ind w:right="888" w:hanging="429"/>
       </w:pPr>
       <w:r>
-        <w:t xml:space="preserve">(3 points) What is an </w:t>
-      </w:r>
-      <w:proofErr w:type="spellStart"/>
-      <w:r>
-        <w:t>admissable</w:t>
-      </w:r>
-      <w:proofErr w:type="spellEnd"/>
-      <w:r>
-        <w:t xml:space="preserve"> and consistent heuristic that you can use to help you solve the maze using A*? Justify why it’s both </w:t>
-      </w:r>
-      <w:proofErr w:type="spellStart"/>
-      <w:r>
-        <w:t>admissable</w:t>
-      </w:r>
-      <w:proofErr w:type="spellEnd"/>
-      <w:r>
-        <w:t xml:space="preserve"> and consistent.</w:t>
+        <w:t>(3 points) What is an admissable and consistent heuristic that you can use to help you solve the maze using A*? Justify why it’s both admissable and consistent.</w:t>
       </w:r>
     </w:p>
     <w:p>
@@ -5097,58 +4297,20 @@
       <w:r>
         <w:t xml:space="preserve">In </w:t>
       </w:r>
-      <w:proofErr w:type="spellStart"/>
       <w:r>
         <w:rPr>
           <w:rFonts w:ascii="Calibri" w:eastAsia="Calibri" w:hAnsi="Calibri" w:cs="Calibri"/>
         </w:rPr>
         <w:t>TreadmillMazeSolver</w:t>
       </w:r>
-      <w:proofErr w:type="spellEnd"/>
       <w:r>
         <w:t xml:space="preserve">, implement </w:t>
       </w:r>
-      <w:proofErr w:type="spellStart"/>
-      <w:r>
-        <w:rPr>
-          <w:rFonts w:ascii="Calibri" w:eastAsia="Calibri" w:hAnsi="Calibri" w:cs="Calibri"/>
-        </w:rPr>
-        <w:t>ArrayList</w:t>
-      </w:r>
-      <w:proofErr w:type="spellEnd"/>
-      <w:r>
-        <w:rPr>
-          <w:rFonts w:ascii="Calibri" w:eastAsia="Calibri" w:hAnsi="Calibri" w:cs="Calibri"/>
-        </w:rPr>
-        <w:t xml:space="preserve">&lt;Node&gt; </w:t>
-      </w:r>
-      <w:proofErr w:type="spellStart"/>
-      <w:r>
-        <w:rPr>
-          <w:rFonts w:ascii="Calibri" w:eastAsia="Calibri" w:hAnsi="Calibri" w:cs="Calibri"/>
-        </w:rPr>
-        <w:t>astar</w:t>
-      </w:r>
-      <w:proofErr w:type="spellEnd"/>
-      <w:r>
-        <w:rPr>
-          <w:rFonts w:ascii="Calibri" w:eastAsia="Calibri" w:hAnsi="Calibri" w:cs="Calibri"/>
-        </w:rPr>
-        <w:t xml:space="preserve">(final </w:t>
-      </w:r>
-      <w:proofErr w:type="spellStart"/>
-      <w:r>
-        <w:rPr>
-          <w:rFonts w:ascii="Calibri" w:eastAsia="Calibri" w:hAnsi="Calibri" w:cs="Calibri"/>
-        </w:rPr>
-        <w:t>WeightedGraph</w:t>
-      </w:r>
-      <w:proofErr w:type="spellEnd"/>
-      <w:r>
-        <w:rPr>
-          <w:rFonts w:ascii="Calibri" w:eastAsia="Calibri" w:hAnsi="Calibri" w:cs="Calibri"/>
-        </w:rPr>
-        <w:t xml:space="preserve"> graph)</w:t>
+      <w:r>
+        <w:rPr>
+          <w:rFonts w:ascii="Calibri" w:eastAsia="Calibri" w:hAnsi="Calibri" w:cs="Calibri"/>
+        </w:rPr>
+        <w:t>ArrayList&lt;Node&gt; astar(final WeightedGraph graph)</w:t>
       </w:r>
       <w:r>
         <w:t>. Ensure that you are using the heuristic you established in part (a).</w:t>
@@ -5184,64 +4346,20 @@
       <w:r>
         <w:t xml:space="preserve">class, run </w:t>
       </w:r>
-      <w:proofErr w:type="spellStart"/>
-      <w:r>
-        <w:rPr>
-          <w:rFonts w:ascii="Calibri" w:eastAsia="Calibri" w:hAnsi="Calibri" w:cs="Calibri"/>
-        </w:rPr>
-        <w:t>dijkstras</w:t>
-      </w:r>
-      <w:proofErr w:type="spellEnd"/>
-      <w:r>
-        <w:rPr>
-          <w:rFonts w:ascii="Calibri" w:eastAsia="Calibri" w:hAnsi="Calibri" w:cs="Calibri"/>
-        </w:rPr>
-        <w:t>(</w:t>
-      </w:r>
-      <w:proofErr w:type="spellStart"/>
-      <w:r>
-        <w:rPr>
-          <w:rFonts w:ascii="Calibri" w:eastAsia="Calibri" w:hAnsi="Calibri" w:cs="Calibri"/>
-        </w:rPr>
-        <w:t>createRandomCompleteWeightedGraph</w:t>
-      </w:r>
-      <w:proofErr w:type="spellEnd"/>
-      <w:r>
-        <w:rPr>
-          <w:rFonts w:ascii="Calibri" w:eastAsia="Calibri" w:hAnsi="Calibri" w:cs="Calibri"/>
-        </w:rPr>
-        <w:t xml:space="preserve">(10,000) </w:t>
+      <w:r>
+        <w:rPr>
+          <w:rFonts w:ascii="Calibri" w:eastAsia="Calibri" w:hAnsi="Calibri" w:cs="Calibri"/>
+        </w:rPr>
+        <w:t xml:space="preserve">dijkstras(createRandomCompleteWeightedGraph(10,000) </w:t>
       </w:r>
       <w:r>
         <w:t xml:space="preserve">and </w:t>
       </w:r>
-      <w:proofErr w:type="spellStart"/>
-      <w:r>
-        <w:rPr>
-          <w:rFonts w:ascii="Calibri" w:eastAsia="Calibri" w:hAnsi="Calibri" w:cs="Calibri"/>
-        </w:rPr>
-        <w:t>astar</w:t>
-      </w:r>
-      <w:proofErr w:type="spellEnd"/>
-      <w:r>
-        <w:rPr>
-          <w:rFonts w:ascii="Calibri" w:eastAsia="Calibri" w:hAnsi="Calibri" w:cs="Calibri"/>
-        </w:rPr>
-        <w:t>(</w:t>
-      </w:r>
-      <w:proofErr w:type="spellStart"/>
-      <w:r>
-        <w:rPr>
-          <w:rFonts w:ascii="Calibri" w:eastAsia="Calibri" w:hAnsi="Calibri" w:cs="Calibri"/>
-        </w:rPr>
-        <w:t>createRandomCompleteWeightedGraph</w:t>
-      </w:r>
-      <w:proofErr w:type="spellEnd"/>
-      <w:r>
-        <w:rPr>
-          <w:rFonts w:ascii="Calibri" w:eastAsia="Calibri" w:hAnsi="Calibri" w:cs="Calibri"/>
-        </w:rPr>
-        <w:t>(10,000)</w:t>
+      <w:r>
+        <w:rPr>
+          <w:rFonts w:ascii="Calibri" w:eastAsia="Calibri" w:hAnsi="Calibri" w:cs="Calibri"/>
+        </w:rPr>
+        <w:t>astar(createRandomCompleteWeightedGraph(10,000)</w:t>
       </w:r>
       <w:r>
         <w:t>. Do they both return the same path?</w:t>
@@ -5253,13 +4371,8 @@
         <w:spacing w:after="413"/>
         <w:ind w:left="401" w:right="888" w:hanging="299"/>
       </w:pPr>
-      <w:proofErr w:type="spellStart"/>
-      <w:r>
-        <w:t>Edgextra</w:t>
-      </w:r>
-      <w:proofErr w:type="spellEnd"/>
-      <w:r>
-        <w:t xml:space="preserve"> Credit (2 points extra credit)</w:t>
+      <w:r>
+        <w:t>Edgextra Credit (2 points extra credit)</w:t>
       </w:r>
     </w:p>
     <w:p>
@@ -5288,64 +4401,20 @@
       <w:r>
         <w:t xml:space="preserve">class, run </w:t>
       </w:r>
-      <w:proofErr w:type="spellStart"/>
-      <w:r>
-        <w:rPr>
-          <w:rFonts w:ascii="Calibri" w:eastAsia="Calibri" w:hAnsi="Calibri" w:cs="Calibri"/>
-        </w:rPr>
-        <w:t>dijkstras</w:t>
-      </w:r>
-      <w:proofErr w:type="spellEnd"/>
-      <w:r>
-        <w:rPr>
-          <w:rFonts w:ascii="Calibri" w:eastAsia="Calibri" w:hAnsi="Calibri" w:cs="Calibri"/>
-        </w:rPr>
-        <w:t>(</w:t>
-      </w:r>
-      <w:proofErr w:type="spellStart"/>
-      <w:r>
-        <w:rPr>
-          <w:rFonts w:ascii="Calibri" w:eastAsia="Calibri" w:hAnsi="Calibri" w:cs="Calibri"/>
-        </w:rPr>
-        <w:t>createRandomCompleteWeightedGraph</w:t>
-      </w:r>
-      <w:proofErr w:type="spellEnd"/>
-      <w:r>
-        <w:rPr>
-          <w:rFonts w:ascii="Calibri" w:eastAsia="Calibri" w:hAnsi="Calibri" w:cs="Calibri"/>
-        </w:rPr>
-        <w:t xml:space="preserve">(10,000) </w:t>
+      <w:r>
+        <w:rPr>
+          <w:rFonts w:ascii="Calibri" w:eastAsia="Calibri" w:hAnsi="Calibri" w:cs="Calibri"/>
+        </w:rPr>
+        <w:t xml:space="preserve">dijkstras(createRandomCompleteWeightedGraph(10,000) </w:t>
       </w:r>
       <w:r>
         <w:t xml:space="preserve">and </w:t>
       </w:r>
-      <w:proofErr w:type="spellStart"/>
-      <w:r>
-        <w:rPr>
-          <w:rFonts w:ascii="Calibri" w:eastAsia="Calibri" w:hAnsi="Calibri" w:cs="Calibri"/>
-        </w:rPr>
-        <w:t>astar</w:t>
-      </w:r>
-      <w:proofErr w:type="spellEnd"/>
-      <w:r>
-        <w:rPr>
-          <w:rFonts w:ascii="Calibri" w:eastAsia="Calibri" w:hAnsi="Calibri" w:cs="Calibri"/>
-        </w:rPr>
-        <w:t>(</w:t>
-      </w:r>
-      <w:proofErr w:type="spellStart"/>
-      <w:r>
-        <w:rPr>
-          <w:rFonts w:ascii="Calibri" w:eastAsia="Calibri" w:hAnsi="Calibri" w:cs="Calibri"/>
-        </w:rPr>
-        <w:t>createRandomCompleteWeightedGraph</w:t>
-      </w:r>
-      <w:proofErr w:type="spellEnd"/>
-      <w:r>
-        <w:rPr>
-          <w:rFonts w:ascii="Calibri" w:eastAsia="Calibri" w:hAnsi="Calibri" w:cs="Calibri"/>
-        </w:rPr>
-        <w:t>(10,000)</w:t>
+      <w:r>
+        <w:rPr>
+          <w:rFonts w:ascii="Calibri" w:eastAsia="Calibri" w:hAnsi="Calibri" w:cs="Calibri"/>
+        </w:rPr>
+        <w:t>astar(createRandomCompleteWeightedGraph(10,000)</w:t>
       </w:r>
       <w:r>
         <w:t xml:space="preserve">. Add time packages in </w:t>
@@ -5357,15 +4426,7 @@
         <w:t xml:space="preserve">Java </w:t>
       </w:r>
       <w:r>
-        <w:t xml:space="preserve">to determine how fast each </w:t>
-      </w:r>
-      <w:proofErr w:type="gramStart"/>
-      <w:r>
-        <w:t>runs</w:t>
-      </w:r>
-      <w:proofErr w:type="gramEnd"/>
-      <w:r>
-        <w:t xml:space="preserve"> (in milliseconds/picoseconds). Is there a noticeable difference in the time it takes to run each?</w:t>
+        <w:t>to determine how fast each runs (in milliseconds/picoseconds). Is there a noticeable difference in the time it takes to run each?</w:t>
       </w:r>
     </w:p>
     <w:p>
@@ -8370,6 +7431,17 @@
       </w:tblBorders>
     </w:tblPr>
   </w:style>
+  <w:style w:type="paragraph" w:styleId="ListParagraph">
+    <w:name w:val="List Paragraph"/>
+    <w:basedOn w:val="Normal"/>
+    <w:uiPriority w:val="34"/>
+    <w:qFormat/>
+    <w:rsid w:val="00A55EFA"/>
+    <w:pPr>
+      <w:ind w:left="720"/>
+      <w:contextualSpacing/>
+    </w:pPr>
+  </w:style>
 </w:styles>
 </file>
 

</xml_diff>

<commit_message>
Completed 4-a and 4-b
</commit_message>
<xml_diff>
--- a/Project 2 - Graphs.docx
+++ b/Project 2 - Graphs.docx
@@ -12,6 +12,8 @@
           <w:szCs w:val="21"/>
         </w:rPr>
       </w:pPr>
+      <w:bookmarkStart w:id="0" w:name="_GoBack"/>
+      <w:bookmarkEnd w:id="0"/>
       <w:r>
         <w:rPr>
           <w:rFonts w:asciiTheme="minorEastAsia" w:eastAsiaTheme="minorEastAsia" w:hAnsiTheme="minorEastAsia"/>
@@ -5276,87 +5278,7 @@
           <w:sz w:val="22"/>
           <w:szCs w:val="21"/>
         </w:rPr>
-        <w:t>EDIT: This</w:t>
-      </w:r>
-      <w:r>
-        <w:rPr>
-          <w:rFonts w:asciiTheme="minorEastAsia" w:eastAsiaTheme="minorEastAsia" w:hAnsiTheme="minorEastAsia"/>
-          <w:b/>
-          <w:bCs/>
-          <w:sz w:val="22"/>
-          <w:szCs w:val="21"/>
-        </w:rPr>
-        <w:t xml:space="preserve"> </w:t>
-      </w:r>
-      <w:r>
-        <w:rPr>
-          <w:rFonts w:asciiTheme="minorEastAsia" w:eastAsiaTheme="minorEastAsia" w:hAnsiTheme="minorEastAsia"/>
-          <w:b/>
-          <w:bCs/>
-          <w:sz w:val="22"/>
-          <w:szCs w:val="21"/>
-        </w:rPr>
-        <w:t>should NOT use Graph as an input! The only exception to this if you</w:t>
-      </w:r>
-      <w:r>
-        <w:rPr>
-          <w:rFonts w:asciiTheme="minorEastAsia" w:eastAsiaTheme="minorEastAsia" w:hAnsiTheme="minorEastAsia"/>
-          <w:b/>
-          <w:bCs/>
-          <w:sz w:val="22"/>
-          <w:szCs w:val="21"/>
-        </w:rPr>
-        <w:t xml:space="preserve"> </w:t>
-      </w:r>
-      <w:r>
-        <w:rPr>
-          <w:rFonts w:asciiTheme="minorEastAsia" w:eastAsiaTheme="minorEastAsia" w:hAnsiTheme="minorEastAsia"/>
-          <w:b/>
-          <w:bCs/>
-          <w:sz w:val="22"/>
-          <w:szCs w:val="21"/>
-        </w:rPr>
-        <w:t>need your Graph instance to call some API like getNeighborNodes(final</w:t>
-      </w:r>
-      <w:r>
-        <w:rPr>
-          <w:rFonts w:asciiTheme="minorEastAsia" w:eastAsiaTheme="minorEastAsia" w:hAnsiTheme="minorEastAsia"/>
-          <w:b/>
-          <w:bCs/>
-          <w:sz w:val="22"/>
-          <w:szCs w:val="21"/>
-        </w:rPr>
-        <w:t xml:space="preserve"> </w:t>
-      </w:r>
-      <w:r>
-        <w:rPr>
-          <w:rFonts w:asciiTheme="minorEastAsia" w:eastAsiaTheme="minorEastAsia" w:hAnsiTheme="minorEastAsia"/>
-          <w:b/>
-          <w:bCs/>
-          <w:sz w:val="22"/>
-          <w:szCs w:val="21"/>
-        </w:rPr>
-        <w:t>Node node). Other than this, you should not be using a Graph parameter</w:t>
-      </w:r>
-      <w:r>
-        <w:rPr>
-          <w:rFonts w:asciiTheme="minorEastAsia" w:eastAsiaTheme="minorEastAsia" w:hAnsiTheme="minorEastAsia"/>
-          <w:b/>
-          <w:bCs/>
-          <w:sz w:val="22"/>
-          <w:szCs w:val="21"/>
-        </w:rPr>
-        <w:t xml:space="preserve"> </w:t>
-      </w:r>
-      <w:r>
-        <w:rPr>
-          <w:rFonts w:asciiTheme="minorEastAsia" w:eastAsiaTheme="minorEastAsia" w:hAnsiTheme="minorEastAsia"/>
-          <w:b/>
-          <w:bCs/>
-          <w:sz w:val="22"/>
-          <w:szCs w:val="21"/>
-        </w:rPr>
-        <w:t>for anything else</w:t>
+        <w:t>EDIT: This should NOT use Graph as an input! The only exception to this if you need your Graph instance to call some API like getNeighborNodes(final Node node). Other than this, you should not be using a Graph parameter for anything else</w:t>
       </w:r>
     </w:p>
     <w:p>
@@ -5633,17 +5555,7 @@
           <w:sz w:val="22"/>
           <w:szCs w:val="21"/>
         </w:rPr>
-        <w:t>EDIT: This should NOT use Graph as an input! The only exception to this if you need your Graph instance to call some API like getNeighborNodes(final Node node). Other than this, you should not be using a Graph parameter for anything else</w:t>
-      </w:r>
-      <w:r>
-        <w:rPr>
-          <w:rFonts w:asciiTheme="minorEastAsia" w:eastAsiaTheme="minorEastAsia" w:hAnsiTheme="minorEastAsia"/>
-          <w:b/>
-          <w:bCs/>
-          <w:sz w:val="22"/>
-          <w:szCs w:val="21"/>
-        </w:rPr>
-        <w:t>.</w:t>
+        <w:t>EDIT: This should NOT use Graph as an input! The only exception to this if you need your Graph instance to call some API like getNeighborNodes(final Node node). Other than this, you should not be using a Graph parameter for anything else.</w:t>
       </w:r>
     </w:p>
     <w:p>
@@ -6521,6 +6433,28 @@
           <w:ilvl w:val="0"/>
           <w:numId w:val="5"/>
         </w:numPr>
+        <w:ind w:right="888" w:hanging="354"/>
+        <w:rPr>
+          <w:rFonts w:asciiTheme="minorEastAsia" w:eastAsiaTheme="minorEastAsia" w:hAnsiTheme="minorEastAsia"/>
+          <w:sz w:val="22"/>
+          <w:szCs w:val="21"/>
+        </w:rPr>
+      </w:pPr>
+      <w:r>
+        <w:rPr>
+          <w:rFonts w:asciiTheme="minorEastAsia" w:eastAsiaTheme="minorEastAsia" w:hAnsiTheme="minorEastAsia"/>
+          <w:sz w:val="22"/>
+          <w:szCs w:val="21"/>
+        </w:rPr>
+        <w:t>(1 point) Describe in words the properties of a DAG. Describe in words what will change about the edges and nodes in your new graph as compared to your previous graph.</w:t>
+      </w:r>
+    </w:p>
+    <w:p>
+      <w:pPr>
+        <w:numPr>
+          <w:ilvl w:val="1"/>
+          <w:numId w:val="5"/>
+        </w:numPr>
         <w:ind w:right="888" w:hanging="429"/>
         <w:rPr>
           <w:rFonts w:asciiTheme="minorEastAsia" w:eastAsiaTheme="minorEastAsia" w:hAnsiTheme="minorEastAsia"/>
@@ -6534,7 +6468,7 @@
           <w:sz w:val="22"/>
           <w:szCs w:val="21"/>
         </w:rPr>
-        <w:t>(1 point) Describe in words the properties of a DAG. Describe in words what will change about the edges and nodes in your new graph as compared to your previous graph.</w:t>
+        <w:t>A DAG has two properties. The first is that it has directed edges, hence the ‘D’ in DAG. The second property (‘A’ in ‘DAG’) is that it is acyclic, which means that there are no possible paths in the graph which can lead back to where they began.</w:t>
       </w:r>
     </w:p>
     <w:p>
@@ -6544,7 +6478,7 @@
           <w:numId w:val="5"/>
         </w:numPr>
         <w:spacing w:after="358"/>
-        <w:ind w:right="888"/>
+        <w:ind w:right="888" w:hanging="354"/>
         <w:rPr>
           <w:rFonts w:asciiTheme="minorEastAsia" w:eastAsiaTheme="minorEastAsia" w:hAnsiTheme="minorEastAsia"/>
           <w:b/>
@@ -6559,6 +6493,14 @@
           <w:sz w:val="22"/>
           <w:szCs w:val="21"/>
         </w:rPr>
+        <w:t xml:space="preserve"> </w:t>
+      </w:r>
+      <w:r>
+        <w:rPr>
+          <w:rFonts w:asciiTheme="minorEastAsia" w:eastAsiaTheme="minorEastAsia" w:hAnsiTheme="minorEastAsia"/>
+          <w:sz w:val="22"/>
+          <w:szCs w:val="21"/>
+        </w:rPr>
         <w:t xml:space="preserve">(3 points) </w:t>
       </w:r>
       <w:r>
@@ -6626,7 +6568,7 @@
           <w:sz w:val="22"/>
           <w:szCs w:val="21"/>
         </w:rPr>
-        <w:t>EDIT: Note: You do not need to worry (yet) about a node only having</w:t>
+        <w:t xml:space="preserve">EDIT: Note: You do not need to worry (yet) about a node only having two neighbors. If you do that here, that's </w:t>
       </w:r>
       <w:r>
         <w:rPr>
@@ -6636,7 +6578,7 @@
           <w:sz w:val="22"/>
           <w:szCs w:val="21"/>
         </w:rPr>
-        <w:t xml:space="preserve"> </w:t>
+        <w:t>fi</w:t>
       </w:r>
       <w:r>
         <w:rPr>
@@ -6646,7 +6588,7 @@
           <w:sz w:val="22"/>
           <w:szCs w:val="21"/>
         </w:rPr>
-        <w:t>two neighbors. If you do that here, that's ne, but that's not necessary</w:t>
+        <w:t xml:space="preserve">ne, but that's not necessary yet. A node can have as many neighbors as it wants, as long as they're all directed (for example, a node could have </w:t>
       </w:r>
       <w:r>
         <w:rPr>
@@ -6656,7 +6598,7 @@
           <w:sz w:val="22"/>
           <w:szCs w:val="21"/>
         </w:rPr>
-        <w:t xml:space="preserve"> </w:t>
+        <w:t>an</w:t>
       </w:r>
       <w:r>
         <w:rPr>
@@ -6666,7 +6608,7 @@
           <w:sz w:val="22"/>
           <w:szCs w:val="21"/>
         </w:rPr>
-        <w:t>yet. A node can have as many neighbors as it wants, as long as they're</w:t>
+        <w:t xml:space="preserve"> </w:t>
       </w:r>
       <w:r>
         <w:rPr>
@@ -6676,7 +6618,7 @@
           <w:sz w:val="22"/>
           <w:szCs w:val="21"/>
         </w:rPr>
-        <w:t xml:space="preserve"> </w:t>
+        <w:t>85-degree</w:t>
       </w:r>
       <w:r>
         <w:rPr>
@@ -6686,7 +6628,7 @@
           <w:sz w:val="22"/>
           <w:szCs w:val="21"/>
         </w:rPr>
-        <w:t xml:space="preserve">all directed (for example, a node could have </w:t>
+        <w:t xml:space="preserve"> forward neighbor, a </w:t>
       </w:r>
       <w:r>
         <w:rPr>
@@ -6696,7 +6638,7 @@
           <w:sz w:val="22"/>
           <w:szCs w:val="21"/>
         </w:rPr>
-        <w:t>an</w:t>
+        <w:t>70-degree</w:t>
       </w:r>
       <w:r>
         <w:rPr>
@@ -6706,7 +6648,7 @@
           <w:sz w:val="22"/>
           <w:szCs w:val="21"/>
         </w:rPr>
-        <w:t xml:space="preserve"> </w:t>
+        <w:t xml:space="preserve"> forward neighbor, and a </w:t>
       </w:r>
       <w:r>
         <w:rPr>
@@ -6716,7 +6658,7 @@
           <w:sz w:val="22"/>
           <w:szCs w:val="21"/>
         </w:rPr>
-        <w:t>85-degree</w:t>
+        <w:t>50-degree</w:t>
       </w:r>
       <w:r>
         <w:rPr>
@@ -6726,79 +6668,7 @@
           <w:sz w:val="22"/>
           <w:szCs w:val="21"/>
         </w:rPr>
-        <w:t xml:space="preserve"> forward neighbor, a </w:t>
-      </w:r>
-      <w:r>
-        <w:rPr>
-          <w:rFonts w:asciiTheme="minorEastAsia" w:eastAsiaTheme="minorEastAsia" w:hAnsiTheme="minorEastAsia"/>
-          <w:b/>
-          <w:bCs/>
-          <w:sz w:val="22"/>
-          <w:szCs w:val="21"/>
-        </w:rPr>
-        <w:t>70-degree</w:t>
-      </w:r>
-      <w:r>
-        <w:rPr>
-          <w:rFonts w:asciiTheme="minorEastAsia" w:eastAsiaTheme="minorEastAsia" w:hAnsiTheme="minorEastAsia"/>
-          <w:b/>
-          <w:bCs/>
-          <w:sz w:val="22"/>
-          <w:szCs w:val="21"/>
-        </w:rPr>
-        <w:t xml:space="preserve"> forward neighbor, and a </w:t>
-      </w:r>
-      <w:r>
-        <w:rPr>
-          <w:rFonts w:asciiTheme="minorEastAsia" w:eastAsiaTheme="minorEastAsia" w:hAnsiTheme="minorEastAsia"/>
-          <w:b/>
-          <w:bCs/>
-          <w:sz w:val="22"/>
-          <w:szCs w:val="21"/>
-        </w:rPr>
-        <w:t>50-degree</w:t>
-      </w:r>
-      <w:r>
-        <w:rPr>
-          <w:rFonts w:asciiTheme="minorEastAsia" w:eastAsiaTheme="minorEastAsia" w:hAnsiTheme="minorEastAsia"/>
-          <w:b/>
-          <w:bCs/>
-          <w:sz w:val="22"/>
-          <w:szCs w:val="21"/>
-        </w:rPr>
-        <w:t xml:space="preserve"> </w:t>
-      </w:r>
-      <w:bookmarkStart w:id="0" w:name="_GoBack"/>
-      <w:bookmarkEnd w:id="0"/>
-      <w:r>
-        <w:rPr>
-          <w:rFonts w:asciiTheme="minorEastAsia" w:eastAsiaTheme="minorEastAsia" w:hAnsiTheme="minorEastAsia"/>
-          <w:b/>
-          <w:bCs/>
-          <w:sz w:val="22"/>
-          <w:szCs w:val="21"/>
-        </w:rPr>
-        <w:t>forward neighbor or</w:t>
-      </w:r>
-      <w:r>
-        <w:rPr>
-          <w:rFonts w:asciiTheme="minorEastAsia" w:eastAsiaTheme="minorEastAsia" w:hAnsiTheme="minorEastAsia"/>
-          <w:b/>
-          <w:bCs/>
-          <w:sz w:val="22"/>
-          <w:szCs w:val="21"/>
-        </w:rPr>
-        <w:t xml:space="preserve"> </w:t>
-      </w:r>
-      <w:r>
-        <w:rPr>
-          <w:rFonts w:asciiTheme="minorEastAsia" w:eastAsiaTheme="minorEastAsia" w:hAnsiTheme="minorEastAsia"/>
-          <w:b/>
-          <w:bCs/>
-          <w:sz w:val="22"/>
-          <w:szCs w:val="21"/>
-        </w:rPr>
-        <w:t>something).</w:t>
+        <w:t xml:space="preserve"> forward neighbor or something).</w:t>
       </w:r>
     </w:p>
     <w:p>
@@ -7111,7 +6981,7 @@
           <w:ilvl w:val="0"/>
           <w:numId w:val="5"/>
         </w:numPr>
-        <w:ind w:right="888" w:hanging="429"/>
+        <w:ind w:right="888" w:hanging="354"/>
         <w:rPr>
           <w:rFonts w:asciiTheme="minorEastAsia" w:eastAsiaTheme="minorEastAsia" w:hAnsiTheme="minorEastAsia"/>
           <w:sz w:val="22"/>
@@ -7173,7 +7043,34 @@
           <w:sz w:val="22"/>
           <w:szCs w:val="21"/>
         </w:rPr>
-        <w:t>that creates n random nodes with randomly assigned unweighted, directed edges. You should use some of the methods you implemented in part (a) of this question. Make sure you’re either implementing an adjacency list or an adjacency matrix to keep track of your edges, and keeping track of directionality!</w:t>
+        <w:t xml:space="preserve">that creates n random nodes with randomly assigned unweighted, directed edges. You should use some </w:t>
+      </w:r>
+      <w:r>
+        <w:rPr>
+          <w:rFonts w:asciiTheme="minorEastAsia" w:eastAsiaTheme="minorEastAsia" w:hAnsiTheme="minorEastAsia"/>
+          <w:sz w:val="22"/>
+          <w:szCs w:val="21"/>
+        </w:rPr>
+        <w:lastRenderedPageBreak/>
+        <w:t xml:space="preserve">of the methods you implemented in part (a) of this question. Make sure you’re either implementing an adjacency list or an adjacency matrix to keep track of your </w:t>
+      </w:r>
+      <w:proofErr w:type="gramStart"/>
+      <w:r>
+        <w:rPr>
+          <w:rFonts w:asciiTheme="minorEastAsia" w:eastAsiaTheme="minorEastAsia" w:hAnsiTheme="minorEastAsia"/>
+          <w:sz w:val="22"/>
+          <w:szCs w:val="21"/>
+        </w:rPr>
+        <w:t>edges, and</w:t>
+      </w:r>
+      <w:proofErr w:type="gramEnd"/>
+      <w:r>
+        <w:rPr>
+          <w:rFonts w:asciiTheme="minorEastAsia" w:eastAsiaTheme="minorEastAsia" w:hAnsiTheme="minorEastAsia"/>
+          <w:sz w:val="22"/>
+          <w:szCs w:val="21"/>
+        </w:rPr>
+        <w:t xml:space="preserve"> keeping track of directionality!</w:t>
       </w:r>
     </w:p>
     <w:p>
@@ -7197,7 +7094,6 @@
           <w:sz w:val="22"/>
           <w:szCs w:val="21"/>
         </w:rPr>
-        <w:lastRenderedPageBreak/>
         <w:t xml:space="preserve">(4 points) </w:t>
       </w:r>
       <w:r>
@@ -7998,7 +7894,7 @@
           <w:sz w:val="22"/>
           <w:szCs w:val="21"/>
         </w:rPr>
-        <w:t xml:space="preserve">. This should make a complete weighted graph, which means that each node has a randomly weighted positive integer edge to every other edge in the graph. Make sure you’re either implementing an adjacency list or an adjacency matrix to keep track of your weighted edges, and keeping </w:t>
+        <w:t xml:space="preserve">. This should make a complete </w:t>
       </w:r>
       <w:r>
         <w:rPr>
@@ -8007,7 +7903,7 @@
           <w:szCs w:val="21"/>
         </w:rPr>
         <w:lastRenderedPageBreak/>
-        <w:t>track of directionality!</w:t>
+        <w:t>weighted graph, which means that each node has a randomly weighted positive integer edge to every other edge in the graph. Make sure you’re either implementing an adjacency list or an adjacency matrix to keep track of your weighted edges, and keeping track of directionality!</w:t>
       </w:r>
       <w:r>
         <w:rPr>
@@ -8025,77 +7921,7 @@
           <w:sz w:val="22"/>
           <w:szCs w:val="21"/>
         </w:rPr>
-        <w:t>EDIT: You</w:t>
-      </w:r>
-      <w:r>
-        <w:rPr>
-          <w:rFonts w:asciiTheme="minorEastAsia" w:eastAsiaTheme="minorEastAsia" w:hAnsiTheme="minorEastAsia"/>
-          <w:b/>
-          <w:bCs/>
-          <w:sz w:val="22"/>
-          <w:szCs w:val="21"/>
-        </w:rPr>
-        <w:t xml:space="preserve"> </w:t>
-      </w:r>
-      <w:r>
-        <w:rPr>
-          <w:rFonts w:asciiTheme="minorEastAsia" w:eastAsiaTheme="minorEastAsia" w:hAnsiTheme="minorEastAsia"/>
-          <w:b/>
-          <w:bCs/>
-          <w:sz w:val="22"/>
-          <w:szCs w:val="21"/>
-        </w:rPr>
-        <w:t xml:space="preserve">should have a total of n </w:t>
-      </w:r>
-      <w:r>
-        <w:rPr>
-          <w:rFonts w:asciiTheme="minorEastAsia" w:eastAsiaTheme="minorEastAsia" w:hAnsiTheme="minorEastAsia"/>
-          <w:b/>
-          <w:bCs/>
-          <w:sz w:val="22"/>
-          <w:szCs w:val="21"/>
-        </w:rPr>
-        <w:t xml:space="preserve"> (n </w:t>
-      </w:r>
-      <w:r>
-        <w:rPr>
-          <w:rFonts w:ascii="DengXian" w:eastAsia="DengXian" w:hAnsi="DengXian" w:cs="DengXian" w:hint="eastAsia"/>
-          <w:b/>
-          <w:bCs/>
-          <w:sz w:val="22"/>
-          <w:szCs w:val="21"/>
-        </w:rPr>
-        <w:t>􀀀</w:t>
-      </w:r>
-      <w:r>
-        <w:rPr>
-          <w:rFonts w:asciiTheme="minorEastAsia" w:eastAsiaTheme="minorEastAsia" w:hAnsiTheme="minorEastAsia"/>
-          <w:b/>
-          <w:bCs/>
-          <w:sz w:val="22"/>
-          <w:szCs w:val="21"/>
-        </w:rPr>
-        <w:t xml:space="preserve"> 1) directed edges, each with a random edge weight</w:t>
-      </w:r>
-      <w:r>
-        <w:rPr>
-          <w:rFonts w:asciiTheme="minorEastAsia" w:eastAsiaTheme="minorEastAsia" w:hAnsiTheme="minorEastAsia"/>
-          <w:b/>
-          <w:bCs/>
-          <w:sz w:val="22"/>
-          <w:szCs w:val="21"/>
-        </w:rPr>
-        <w:t xml:space="preserve"> </w:t>
-      </w:r>
-      <w:r>
-        <w:rPr>
-          <w:rFonts w:asciiTheme="minorEastAsia" w:eastAsiaTheme="minorEastAsia" w:hAnsiTheme="minorEastAsia"/>
-          <w:b/>
-          <w:bCs/>
-          <w:sz w:val="22"/>
-          <w:szCs w:val="21"/>
-        </w:rPr>
-        <w:t>to each other node.</w:t>
+        <w:t>EDIT: You should have a total of n (n1) directed edges, each with a random edge weight to each other node.</w:t>
       </w:r>
     </w:p>
     <w:p>
@@ -8105,7 +7931,7 @@
           <w:numId w:val="6"/>
         </w:numPr>
         <w:spacing w:after="91"/>
-        <w:ind w:right="888" w:hanging="429"/>
+        <w:ind w:right="888" w:hanging="354"/>
         <w:rPr>
           <w:rFonts w:asciiTheme="minorEastAsia" w:eastAsiaTheme="minorEastAsia" w:hAnsiTheme="minorEastAsia"/>
           <w:sz w:val="22"/>
@@ -8167,7 +7993,25 @@
           <w:sz w:val="22"/>
           <w:szCs w:val="21"/>
         </w:rPr>
-        <w:t>. This should make a weighted graph with n nodes, each having a single edge to the next node of uniform weight (perhaps weight 1). This can look very similar to the method you implemented in part 3c. Make sure you’re either implementing an adjacency list or an adjacency matrix to keep track of your edges, and keeping track of directionality!</w:t>
+        <w:t xml:space="preserve">. This should make a weighted graph with n nodes, each having a single edge to the next node of uniform weight (perhaps weight 1). This can look very similar to the method you implemented in part 3c. Make sure you’re either implementing an adjacency list or an adjacency matrix to keep track of your </w:t>
+      </w:r>
+      <w:proofErr w:type="gramStart"/>
+      <w:r>
+        <w:rPr>
+          <w:rFonts w:asciiTheme="minorEastAsia" w:eastAsiaTheme="minorEastAsia" w:hAnsiTheme="minorEastAsia"/>
+          <w:sz w:val="22"/>
+          <w:szCs w:val="21"/>
+        </w:rPr>
+        <w:t>edges, and</w:t>
+      </w:r>
+      <w:proofErr w:type="gramEnd"/>
+      <w:r>
+        <w:rPr>
+          <w:rFonts w:asciiTheme="minorEastAsia" w:eastAsiaTheme="minorEastAsia" w:hAnsiTheme="minorEastAsia"/>
+          <w:sz w:val="22"/>
+          <w:szCs w:val="21"/>
+        </w:rPr>
+        <w:t xml:space="preserve"> keeping track of directionality!</w:t>
       </w:r>
     </w:p>
     <w:p>
@@ -8176,7 +8020,7 @@
           <w:ilvl w:val="0"/>
           <w:numId w:val="6"/>
         </w:numPr>
-        <w:ind w:right="888"/>
+        <w:ind w:right="888" w:hanging="354"/>
         <w:rPr>
           <w:rFonts w:asciiTheme="minorEastAsia" w:eastAsiaTheme="minorEastAsia" w:hAnsiTheme="minorEastAsia"/>
           <w:iCs/>
@@ -8327,73 +8171,7 @@
           <w:sz w:val="22"/>
           <w:szCs w:val="21"/>
         </w:rPr>
-        <w:t>EDIT: This should NOT use Graph as an input! The only exception to this</w:t>
-      </w:r>
-      <w:r>
-        <w:rPr>
-          <w:rFonts w:asciiTheme="minorEastAsia" w:eastAsiaTheme="minorEastAsia" w:hAnsiTheme="minorEastAsia"/>
-          <w:b/>
-          <w:bCs/>
-          <w:iCs/>
-          <w:sz w:val="22"/>
-          <w:szCs w:val="21"/>
-        </w:rPr>
-        <w:t xml:space="preserve"> </w:t>
-      </w:r>
-      <w:r>
-        <w:rPr>
-          <w:rFonts w:asciiTheme="minorEastAsia" w:eastAsiaTheme="minorEastAsia" w:hAnsiTheme="minorEastAsia"/>
-          <w:b/>
-          <w:bCs/>
-          <w:iCs/>
-          <w:sz w:val="22"/>
-          <w:szCs w:val="21"/>
-        </w:rPr>
-        <w:t>if you need your Graph instance to call some API like getNeighborNodes(final</w:t>
-      </w:r>
-      <w:r>
-        <w:rPr>
-          <w:rFonts w:asciiTheme="minorEastAsia" w:eastAsiaTheme="minorEastAsia" w:hAnsiTheme="minorEastAsia"/>
-          <w:b/>
-          <w:bCs/>
-          <w:iCs/>
-          <w:sz w:val="22"/>
-          <w:szCs w:val="21"/>
-        </w:rPr>
-        <w:t xml:space="preserve"> </w:t>
-      </w:r>
-      <w:r>
-        <w:rPr>
-          <w:rFonts w:asciiTheme="minorEastAsia" w:eastAsiaTheme="minorEastAsia" w:hAnsiTheme="minorEastAsia"/>
-          <w:b/>
-          <w:bCs/>
-          <w:iCs/>
-          <w:sz w:val="22"/>
-          <w:szCs w:val="21"/>
-        </w:rPr>
-        <w:t>Node node). Other than this, you should not be using a Graph parameter</w:t>
-      </w:r>
-      <w:r>
-        <w:rPr>
-          <w:rFonts w:asciiTheme="minorEastAsia" w:eastAsiaTheme="minorEastAsia" w:hAnsiTheme="minorEastAsia"/>
-          <w:b/>
-          <w:bCs/>
-          <w:iCs/>
-          <w:sz w:val="22"/>
-          <w:szCs w:val="21"/>
-        </w:rPr>
-        <w:t xml:space="preserve"> </w:t>
-      </w:r>
-      <w:r>
-        <w:rPr>
-          <w:rFonts w:asciiTheme="minorEastAsia" w:eastAsiaTheme="minorEastAsia" w:hAnsiTheme="minorEastAsia"/>
-          <w:b/>
-          <w:bCs/>
-          <w:iCs/>
-          <w:sz w:val="22"/>
-          <w:szCs w:val="21"/>
-        </w:rPr>
-        <w:t>for anything else.</w:t>
+        <w:t>EDIT: This should NOT use Graph as an input! The only exception to this if you need your Graph instance to call some API like getNeighborNodes(final Node node). Other than this, you should not be using a Graph parameter for anything else.</w:t>
       </w:r>
     </w:p>
     <w:p>
@@ -8451,7 +8229,41 @@
           <w:sz w:val="22"/>
           <w:szCs w:val="21"/>
         </w:rPr>
-        <w:t>EDIT: Completely changed this problem. Please do this version, NOT the</w:t>
+        <w:t xml:space="preserve">EDIT: Completely changed this problem. Please do this version, NOT the old version!!! </w:t>
+      </w:r>
+    </w:p>
+    <w:p>
+      <w:pPr>
+        <w:ind w:left="426" w:firstLine="0"/>
+        <w:rPr>
+          <w:rFonts w:asciiTheme="minorEastAsia" w:eastAsiaTheme="minorEastAsia" w:hAnsiTheme="minorEastAsia"/>
+          <w:sz w:val="22"/>
+          <w:szCs w:val="21"/>
+        </w:rPr>
+      </w:pPr>
+      <w:r>
+        <w:rPr>
+          <w:rFonts w:asciiTheme="minorEastAsia" w:eastAsiaTheme="minorEastAsia" w:hAnsiTheme="minorEastAsia"/>
+          <w:sz w:val="22"/>
+          <w:szCs w:val="21"/>
+        </w:rPr>
+        <w:t xml:space="preserve">You now have one final maze that you want to solve using Graph algorithms. This time, your movement is constrained </w:t>
+      </w:r>
+      <w:r>
+        <w:rPr>
+          <w:rFonts w:asciiTheme="minorEastAsia" w:eastAsiaTheme="minorEastAsia" w:hAnsiTheme="minorEastAsia"/>
+          <w:sz w:val="22"/>
+          <w:szCs w:val="21"/>
+        </w:rPr>
+        <w:t>specifically</w:t>
+      </w:r>
+      <w:r>
+        <w:rPr>
+          <w:rFonts w:asciiTheme="minorEastAsia" w:eastAsiaTheme="minorEastAsia" w:hAnsiTheme="minorEastAsia"/>
+          <w:sz w:val="22"/>
+          <w:szCs w:val="21"/>
+        </w:rPr>
+        <w:t xml:space="preserve"> to left, right, down, and up. In other words, a </w:t>
       </w:r>
       <w:r>
         <w:rPr>
@@ -8461,110 +8273,6 @@
           <w:sz w:val="22"/>
           <w:szCs w:val="21"/>
         </w:rPr>
-        <w:t xml:space="preserve"> </w:t>
-      </w:r>
-      <w:r>
-        <w:rPr>
-          <w:rFonts w:asciiTheme="minorEastAsia" w:eastAsiaTheme="minorEastAsia" w:hAnsiTheme="minorEastAsia"/>
-          <w:b/>
-          <w:bCs/>
-          <w:sz w:val="22"/>
-          <w:szCs w:val="21"/>
-        </w:rPr>
-        <w:t>old version!!!</w:t>
-      </w:r>
-      <w:r>
-        <w:rPr>
-          <w:rFonts w:asciiTheme="minorEastAsia" w:eastAsiaTheme="minorEastAsia" w:hAnsiTheme="minorEastAsia"/>
-          <w:b/>
-          <w:bCs/>
-          <w:sz w:val="22"/>
-          <w:szCs w:val="21"/>
-        </w:rPr>
-        <w:t xml:space="preserve"> </w:t>
-      </w:r>
-    </w:p>
-    <w:p>
-      <w:pPr>
-        <w:ind w:left="426" w:firstLine="0"/>
-        <w:rPr>
-          <w:rFonts w:asciiTheme="minorEastAsia" w:eastAsiaTheme="minorEastAsia" w:hAnsiTheme="minorEastAsia"/>
-          <w:sz w:val="22"/>
-          <w:szCs w:val="21"/>
-        </w:rPr>
-      </w:pPr>
-      <w:r>
-        <w:rPr>
-          <w:rFonts w:asciiTheme="minorEastAsia" w:eastAsiaTheme="minorEastAsia" w:hAnsiTheme="minorEastAsia"/>
-          <w:sz w:val="22"/>
-          <w:szCs w:val="21"/>
-        </w:rPr>
-        <w:t xml:space="preserve">You now have one </w:t>
-      </w:r>
-      <w:r>
-        <w:rPr>
-          <w:rFonts w:asciiTheme="minorEastAsia" w:eastAsiaTheme="minorEastAsia" w:hAnsiTheme="minorEastAsia"/>
-          <w:sz w:val="22"/>
-          <w:szCs w:val="21"/>
-        </w:rPr>
-        <w:t>fi</w:t>
-      </w:r>
-      <w:r>
-        <w:rPr>
-          <w:rFonts w:asciiTheme="minorEastAsia" w:eastAsiaTheme="minorEastAsia" w:hAnsiTheme="minorEastAsia"/>
-          <w:sz w:val="22"/>
-          <w:szCs w:val="21"/>
-        </w:rPr>
-        <w:t>nal maze that you want to solve using Graph algorithms. This time,</w:t>
-      </w:r>
-      <w:r>
-        <w:rPr>
-          <w:rFonts w:asciiTheme="minorEastAsia" w:eastAsiaTheme="minorEastAsia" w:hAnsiTheme="minorEastAsia"/>
-          <w:sz w:val="22"/>
-          <w:szCs w:val="21"/>
-        </w:rPr>
-        <w:t xml:space="preserve"> </w:t>
-      </w:r>
-      <w:r>
-        <w:rPr>
-          <w:rFonts w:asciiTheme="minorEastAsia" w:eastAsiaTheme="minorEastAsia" w:hAnsiTheme="minorEastAsia"/>
-          <w:sz w:val="22"/>
-          <w:szCs w:val="21"/>
-        </w:rPr>
-        <w:t xml:space="preserve">your movement is constrained </w:t>
-      </w:r>
-      <w:r>
-        <w:rPr>
-          <w:rFonts w:asciiTheme="minorEastAsia" w:eastAsiaTheme="minorEastAsia" w:hAnsiTheme="minorEastAsia"/>
-          <w:sz w:val="22"/>
-          <w:szCs w:val="21"/>
-        </w:rPr>
-        <w:t>specifically</w:t>
-      </w:r>
-      <w:r>
-        <w:rPr>
-          <w:rFonts w:asciiTheme="minorEastAsia" w:eastAsiaTheme="minorEastAsia" w:hAnsiTheme="minorEastAsia"/>
-          <w:sz w:val="22"/>
-          <w:szCs w:val="21"/>
-        </w:rPr>
-        <w:t xml:space="preserve"> to left, right, down, and up. In other words, a</w:t>
-      </w:r>
-      <w:r>
-        <w:rPr>
-          <w:rFonts w:asciiTheme="minorEastAsia" w:eastAsiaTheme="minorEastAsia" w:hAnsiTheme="minorEastAsia"/>
-          <w:sz w:val="22"/>
-          <w:szCs w:val="21"/>
-        </w:rPr>
-        <w:t xml:space="preserve"> </w:t>
-      </w:r>
-      <w:r>
-        <w:rPr>
-          <w:rFonts w:asciiTheme="minorEastAsia" w:eastAsiaTheme="minorEastAsia" w:hAnsiTheme="minorEastAsia"/>
-          <w:b/>
-          <w:bCs/>
-          <w:sz w:val="22"/>
-          <w:szCs w:val="21"/>
-        </w:rPr>
         <w:t>node may have at maximum four neighbors</w:t>
       </w:r>
       <w:r>
@@ -8573,55 +8281,7 @@
           <w:sz w:val="22"/>
           <w:szCs w:val="21"/>
         </w:rPr>
-        <w:t>. Luckily, you know that you can use</w:t>
-      </w:r>
-      <w:r>
-        <w:rPr>
-          <w:rFonts w:asciiTheme="minorEastAsia" w:eastAsiaTheme="minorEastAsia" w:hAnsiTheme="minorEastAsia"/>
-          <w:sz w:val="22"/>
-          <w:szCs w:val="21"/>
-        </w:rPr>
-        <w:t xml:space="preserve"> </w:t>
-      </w:r>
-      <w:r>
-        <w:rPr>
-          <w:rFonts w:asciiTheme="minorEastAsia" w:eastAsiaTheme="minorEastAsia" w:hAnsiTheme="minorEastAsia"/>
-          <w:sz w:val="22"/>
-          <w:szCs w:val="21"/>
-        </w:rPr>
-        <w:t xml:space="preserve">A* on this maze to ensure that you are </w:t>
-      </w:r>
-      <w:r>
-        <w:rPr>
-          <w:rFonts w:asciiTheme="minorEastAsia" w:eastAsiaTheme="minorEastAsia" w:hAnsiTheme="minorEastAsia"/>
-          <w:sz w:val="22"/>
-          <w:szCs w:val="21"/>
-        </w:rPr>
-        <w:t>fi</w:t>
-      </w:r>
-      <w:r>
-        <w:rPr>
-          <w:rFonts w:asciiTheme="minorEastAsia" w:eastAsiaTheme="minorEastAsia" w:hAnsiTheme="minorEastAsia"/>
-          <w:sz w:val="22"/>
-          <w:szCs w:val="21"/>
-        </w:rPr>
-        <w:t>nding the optimal solution in the fastest time</w:t>
-      </w:r>
-      <w:r>
-        <w:rPr>
-          <w:rFonts w:asciiTheme="minorEastAsia" w:eastAsiaTheme="minorEastAsia" w:hAnsiTheme="minorEastAsia"/>
-          <w:sz w:val="22"/>
-          <w:szCs w:val="21"/>
-        </w:rPr>
-        <w:t xml:space="preserve"> </w:t>
-      </w:r>
-      <w:r>
-        <w:rPr>
-          <w:rFonts w:asciiTheme="minorEastAsia" w:eastAsiaTheme="minorEastAsia" w:hAnsiTheme="minorEastAsia"/>
-          <w:sz w:val="22"/>
-          <w:szCs w:val="21"/>
-        </w:rPr>
-        <w:t>possible!</w:t>
+        <w:t>. Luckily, you know that you can use A* on this maze to ensure that you are finding the optimal solution in the fastest time possible!</w:t>
       </w:r>
     </w:p>
     <w:p>
@@ -9029,18 +8689,20 @@
     </w:p>
     <w:p>
       <w:pPr>
-        <w:rPr>
-          <w:rFonts w:asciiTheme="minorEastAsia" w:eastAsiaTheme="minorEastAsia" w:hAnsiTheme="minorEastAsia"/>
-          <w:sz w:val="22"/>
-          <w:szCs w:val="21"/>
-        </w:rPr>
-      </w:pPr>
-      <w:r>
-        <w:rPr>
-          <w:rFonts w:asciiTheme="minorEastAsia" w:eastAsiaTheme="minorEastAsia" w:hAnsiTheme="minorEastAsia"/>
-          <w:sz w:val="22"/>
-          <w:szCs w:val="21"/>
-        </w:rPr>
+        <w:ind w:left="851" w:hanging="294"/>
+        <w:rPr>
+          <w:rFonts w:asciiTheme="minorEastAsia" w:eastAsiaTheme="minorEastAsia" w:hAnsiTheme="minorEastAsia"/>
+          <w:sz w:val="22"/>
+          <w:szCs w:val="21"/>
+        </w:rPr>
+      </w:pPr>
+      <w:r>
+        <w:rPr>
+          <w:rFonts w:asciiTheme="minorEastAsia" w:eastAsiaTheme="minorEastAsia" w:hAnsiTheme="minorEastAsia"/>
+          <w:sz w:val="22"/>
+          <w:szCs w:val="21"/>
+        </w:rPr>
+        <w:lastRenderedPageBreak/>
         <w:t>(b) (5 points) (You must submit code for this question!) In your Main class, create</w:t>
       </w:r>
       <w:r>
@@ -9121,16 +8783,7 @@
           <w:sz w:val="22"/>
           <w:szCs w:val="21"/>
         </w:rPr>
-        <w:t xml:space="preserve">of being connected </w:t>
-      </w:r>
-      <w:r>
-        <w:rPr>
-          <w:rFonts w:asciiTheme="minorEastAsia" w:eastAsiaTheme="minorEastAsia" w:hAnsiTheme="minorEastAsia"/>
-          <w:sz w:val="22"/>
-          <w:szCs w:val="21"/>
-        </w:rPr>
-        <w:lastRenderedPageBreak/>
-        <w:t>to non-neighbors. For example, the Node at (1,1) should have</w:t>
+        <w:t>of being connected to non-neighbors. For example, the Node at (1,1) should have</w:t>
       </w:r>
       <w:r>
         <w:rPr>
@@ -9171,72 +8824,101 @@
           <w:szCs w:val="21"/>
         </w:rPr>
         <w:t xml:space="preserve"> </w:t>
-      </w:r>
-      <w:r>
-        <w:rPr>
-          <w:rFonts w:asciiTheme="minorEastAsia" w:eastAsiaTheme="minorEastAsia" w:hAnsiTheme="minorEastAsia"/>
-          <w:sz w:val="22"/>
-          <w:szCs w:val="21"/>
-        </w:rPr>
-        <w:t xml:space="preserve">(c) (3 points) You want to </w:t>
-      </w:r>
-      <w:r>
-        <w:rPr>
-          <w:rFonts w:asciiTheme="minorEastAsia" w:eastAsiaTheme="minorEastAsia" w:hAnsiTheme="minorEastAsia"/>
-          <w:sz w:val="22"/>
-          <w:szCs w:val="21"/>
-        </w:rPr>
-        <w:t>fi</w:t>
-      </w:r>
-      <w:r>
-        <w:rPr>
-          <w:rFonts w:asciiTheme="minorEastAsia" w:eastAsiaTheme="minorEastAsia" w:hAnsiTheme="minorEastAsia"/>
-          <w:sz w:val="22"/>
-          <w:szCs w:val="21"/>
-        </w:rPr>
-        <w:t>nd the optimal path from the start node (0,0) to the end</w:t>
-      </w:r>
-      <w:r>
-        <w:rPr>
-          <w:rFonts w:asciiTheme="minorEastAsia" w:eastAsiaTheme="minorEastAsia" w:hAnsiTheme="minorEastAsia"/>
-          <w:sz w:val="22"/>
-          <w:szCs w:val="21"/>
-        </w:rPr>
-        <w:t xml:space="preserve"> </w:t>
-      </w:r>
-      <w:r>
-        <w:rPr>
-          <w:rFonts w:asciiTheme="minorEastAsia" w:eastAsiaTheme="minorEastAsia" w:hAnsiTheme="minorEastAsia"/>
-          <w:sz w:val="22"/>
-          <w:szCs w:val="21"/>
-        </w:rPr>
-        <w:t>node (n,n) using the A* algorithm. What is an admissible and consistent heuristic</w:t>
-      </w:r>
-      <w:r>
-        <w:rPr>
-          <w:rFonts w:asciiTheme="minorEastAsia" w:eastAsiaTheme="minorEastAsia" w:hAnsiTheme="minorEastAsia"/>
-          <w:sz w:val="22"/>
-          <w:szCs w:val="21"/>
-        </w:rPr>
-        <w:t xml:space="preserve"> </w:t>
-      </w:r>
-      <w:r>
-        <w:rPr>
-          <w:rFonts w:asciiTheme="minorEastAsia" w:eastAsiaTheme="minorEastAsia" w:hAnsiTheme="minorEastAsia"/>
-          <w:sz w:val="22"/>
-          <w:szCs w:val="21"/>
-        </w:rPr>
-        <w:t>that you can use to help you solve the maze using A*? Justify why it's both</w:t>
       </w:r>
     </w:p>
     <w:p>
       <w:pPr>
-        <w:autoSpaceDE w:val="0"/>
-        <w:autoSpaceDN w:val="0"/>
-        <w:adjustRightInd w:val="0"/>
-        <w:spacing w:after="0" w:line="240" w:lineRule="auto"/>
-        <w:ind w:left="0" w:firstLine="0"/>
-        <w:jc w:val="left"/>
+        <w:ind w:left="851" w:hanging="294"/>
+        <w:rPr>
+          <w:rFonts w:asciiTheme="minorEastAsia" w:eastAsiaTheme="minorEastAsia" w:hAnsiTheme="minorEastAsia"/>
+          <w:sz w:val="22"/>
+          <w:szCs w:val="21"/>
+        </w:rPr>
+      </w:pPr>
+      <w:r>
+        <w:rPr>
+          <w:rFonts w:asciiTheme="minorEastAsia" w:eastAsiaTheme="minorEastAsia" w:hAnsiTheme="minorEastAsia"/>
+          <w:sz w:val="22"/>
+          <w:szCs w:val="21"/>
+        </w:rPr>
+        <w:t xml:space="preserve">(c) (3 points) You want to </w:t>
+      </w:r>
+      <w:r>
+        <w:rPr>
+          <w:rFonts w:asciiTheme="minorEastAsia" w:eastAsiaTheme="minorEastAsia" w:hAnsiTheme="minorEastAsia"/>
+          <w:sz w:val="22"/>
+          <w:szCs w:val="21"/>
+        </w:rPr>
+        <w:t>fi</w:t>
+      </w:r>
+      <w:r>
+        <w:rPr>
+          <w:rFonts w:asciiTheme="minorEastAsia" w:eastAsiaTheme="minorEastAsia" w:hAnsiTheme="minorEastAsia"/>
+          <w:sz w:val="22"/>
+          <w:szCs w:val="21"/>
+        </w:rPr>
+        <w:t>nd the optimal path from the start node (0,0) to the end</w:t>
+      </w:r>
+      <w:r>
+        <w:rPr>
+          <w:rFonts w:asciiTheme="minorEastAsia" w:eastAsiaTheme="minorEastAsia" w:hAnsiTheme="minorEastAsia"/>
+          <w:sz w:val="22"/>
+          <w:szCs w:val="21"/>
+        </w:rPr>
+        <w:t xml:space="preserve"> </w:t>
+      </w:r>
+      <w:r>
+        <w:rPr>
+          <w:rFonts w:asciiTheme="minorEastAsia" w:eastAsiaTheme="minorEastAsia" w:hAnsiTheme="minorEastAsia"/>
+          <w:sz w:val="22"/>
+          <w:szCs w:val="21"/>
+        </w:rPr>
+        <w:t>node (n,n) using the A* algorithm. What is an admissible and consistent heuristic</w:t>
+      </w:r>
+      <w:r>
+        <w:rPr>
+          <w:rFonts w:asciiTheme="minorEastAsia" w:eastAsiaTheme="minorEastAsia" w:hAnsiTheme="minorEastAsia"/>
+          <w:sz w:val="22"/>
+          <w:szCs w:val="21"/>
+        </w:rPr>
+        <w:t xml:space="preserve"> </w:t>
+      </w:r>
+      <w:r>
+        <w:rPr>
+          <w:rFonts w:asciiTheme="minorEastAsia" w:eastAsiaTheme="minorEastAsia" w:hAnsiTheme="minorEastAsia"/>
+          <w:sz w:val="22"/>
+          <w:szCs w:val="21"/>
+        </w:rPr>
+        <w:t>that you can use to help you solve the maze using A*? Justify why it's both</w:t>
+      </w:r>
+      <w:r>
+        <w:rPr>
+          <w:rFonts w:asciiTheme="minorEastAsia" w:eastAsiaTheme="minorEastAsia" w:hAnsiTheme="minorEastAsia"/>
+          <w:sz w:val="22"/>
+          <w:szCs w:val="21"/>
+        </w:rPr>
+        <w:t xml:space="preserve"> </w:t>
+      </w:r>
+      <w:r>
+        <w:rPr>
+          <w:rFonts w:asciiTheme="minorEastAsia" w:eastAsiaTheme="minorEastAsia" w:hAnsiTheme="minorEastAsia"/>
+          <w:sz w:val="22"/>
+          <w:szCs w:val="21"/>
+        </w:rPr>
+        <w:t>admissible and consistent.</w:t>
+      </w:r>
+      <w:r>
+        <w:rPr>
+          <w:rFonts w:asciiTheme="minorEastAsia" w:eastAsiaTheme="minorEastAsia" w:hAnsiTheme="minorEastAsia"/>
+          <w:sz w:val="22"/>
+          <w:szCs w:val="21"/>
+        </w:rPr>
+        <w:t xml:space="preserve"> </w:t>
+      </w:r>
+    </w:p>
+    <w:p>
+      <w:pPr>
+        <w:ind w:left="851" w:hanging="294"/>
         <w:rPr>
           <w:rFonts w:asciiTheme="minorEastAsia" w:eastAsiaTheme="minorEastAsia" w:hAnsiTheme="minorEastAsia" w:cs="CMR12"/>
           <w:color w:val="auto"/>
@@ -9249,22 +8931,6 @@
           <w:sz w:val="22"/>
           <w:szCs w:val="21"/>
         </w:rPr>
-        <w:t>admissible and consistent.</w:t>
-      </w:r>
-      <w:r>
-        <w:rPr>
-          <w:rFonts w:asciiTheme="minorEastAsia" w:eastAsiaTheme="minorEastAsia" w:hAnsiTheme="minorEastAsia"/>
-          <w:sz w:val="22"/>
-          <w:szCs w:val="21"/>
-        </w:rPr>
-        <w:t xml:space="preserve"> </w:t>
-      </w:r>
-      <w:r>
-        <w:rPr>
-          <w:rFonts w:asciiTheme="minorEastAsia" w:eastAsiaTheme="minorEastAsia" w:hAnsiTheme="minorEastAsia"/>
-          <w:sz w:val="22"/>
-          <w:szCs w:val="21"/>
-        </w:rPr>
         <w:t>(d) (10 points) (You must submit code for this question!) In Main, call createRandomGridGraph(100) and store sourceNode as the node at (0,0) and destNode as</w:t>
       </w:r>
       <w:r>
@@ -9305,23 +8971,7 @@
           <w:color w:val="auto"/>
           <w:sz w:val="22"/>
         </w:rPr>
-        <w:t>. Ensure that you are using the heuristic you established in part</w:t>
-      </w:r>
-      <w:r>
-        <w:rPr>
-          <w:rFonts w:asciiTheme="minorEastAsia" w:eastAsiaTheme="minorEastAsia" w:hAnsiTheme="minorEastAsia" w:cs="CMR12"/>
-          <w:color w:val="auto"/>
-          <w:sz w:val="22"/>
-        </w:rPr>
-        <w:t xml:space="preserve"> </w:t>
-      </w:r>
-      <w:r>
-        <w:rPr>
-          <w:rFonts w:asciiTheme="minorEastAsia" w:eastAsiaTheme="minorEastAsia" w:hAnsiTheme="minorEastAsia" w:cs="CMR12"/>
-          <w:color w:val="auto"/>
-          <w:sz w:val="22"/>
-        </w:rPr>
-        <w:t>(e). This should return an ordered list, from sourceNode and ending at destNode.</w:t>
+        <w:t>. Ensure that you are using the heuristic you established in part (e). This should return an ordered list, from sourceNode and ending at destNode.</w:t>
       </w:r>
     </w:p>
     <w:p>
@@ -9399,7 +9049,7 @@
           <w:color w:val="auto"/>
           <w:szCs w:val="24"/>
         </w:rPr>
-        <w:t xml:space="preserve">Determine how many nodes are </w:t>
+        <w:t>Determine how many nodes are finalized in your implement of Dijkstra's and A* in parts 5 and 6. Is there a noticeable di</w:t>
       </w:r>
       <w:r>
         <w:rPr>
@@ -9407,7 +9057,7 @@
           <w:color w:val="auto"/>
           <w:szCs w:val="24"/>
         </w:rPr>
-        <w:t>fi</w:t>
+        <w:t>ffer</w:t>
       </w:r>
       <w:r>
         <w:rPr>
@@ -9415,7 +9065,7 @@
           <w:color w:val="auto"/>
           <w:szCs w:val="24"/>
         </w:rPr>
-        <w:t>nalized in</w:t>
+        <w:t xml:space="preserve">ence in those numbers? Note that because these are technically </w:t>
       </w:r>
       <w:r>
         <w:rPr>
@@ -9423,7 +9073,7 @@
           <w:color w:val="auto"/>
           <w:szCs w:val="24"/>
         </w:rPr>
-        <w:t xml:space="preserve"> </w:t>
+        <w:t>di</w:t>
       </w:r>
       <w:r>
         <w:rPr>
@@ -9431,7 +9081,7 @@
           <w:color w:val="auto"/>
           <w:szCs w:val="24"/>
         </w:rPr>
-        <w:t>your implement of Dijkstra's and A* in parts 5 and 6. Is there a noticeable di</w:t>
+        <w:t>ffer</w:t>
       </w:r>
       <w:r>
         <w:rPr>
@@ -9439,7 +9089,7 @@
           <w:color w:val="auto"/>
           <w:szCs w:val="24"/>
         </w:rPr>
-        <w:t>ffer</w:t>
+        <w:t>ence</w:t>
       </w:r>
       <w:r>
         <w:rPr>
@@ -9447,71 +9097,7 @@
           <w:color w:val="auto"/>
           <w:szCs w:val="24"/>
         </w:rPr>
-        <w:t xml:space="preserve">ence in those numbers? Note that because these are technically </w:t>
-      </w:r>
-      <w:r>
-        <w:rPr>
-          <w:rFonts w:ascii="CMR12" w:eastAsiaTheme="minorEastAsia" w:hAnsi="CMR12" w:cs="CMR12"/>
-          <w:color w:val="auto"/>
-          <w:szCs w:val="24"/>
-        </w:rPr>
-        <w:t>di</w:t>
-      </w:r>
-      <w:r>
-        <w:rPr>
-          <w:rFonts w:ascii="CMR12" w:eastAsiaTheme="minorEastAsia" w:hAnsi="CMR12" w:cs="CMR12"/>
-          <w:color w:val="auto"/>
-          <w:szCs w:val="24"/>
-        </w:rPr>
-        <w:t>ffer</w:t>
-      </w:r>
-      <w:r>
-        <w:rPr>
-          <w:rFonts w:ascii="CMR12" w:eastAsiaTheme="minorEastAsia" w:hAnsi="CMR12" w:cs="CMR12"/>
-          <w:color w:val="auto"/>
-          <w:szCs w:val="24"/>
-        </w:rPr>
-        <w:t>ence</w:t>
-      </w:r>
-      <w:r>
-        <w:rPr>
-          <w:rFonts w:ascii="CMR12" w:eastAsiaTheme="minorEastAsia" w:hAnsi="CMR12" w:cs="CMR12"/>
-          <w:color w:val="auto"/>
-          <w:szCs w:val="24"/>
-        </w:rPr>
-        <w:t xml:space="preserve"> random</w:t>
-      </w:r>
-      <w:r>
-        <w:rPr>
-          <w:rFonts w:ascii="CMR12" w:eastAsiaTheme="minorEastAsia" w:hAnsi="CMR12" w:cs="CMR12"/>
-          <w:color w:val="auto"/>
-          <w:szCs w:val="24"/>
-        </w:rPr>
-        <w:t xml:space="preserve"> </w:t>
-      </w:r>
-      <w:r>
-        <w:rPr>
-          <w:rFonts w:ascii="CMR12" w:eastAsiaTheme="minorEastAsia" w:hAnsi="CMR12" w:cs="CMR12"/>
-          <w:color w:val="auto"/>
-          <w:szCs w:val="24"/>
-        </w:rPr>
-        <w:t>graphs, it's not doing a 1:1 comparison, but it may still help you visualize what the</w:t>
-      </w:r>
-      <w:r>
-        <w:rPr>
-          <w:rFonts w:ascii="CMR12" w:eastAsiaTheme="minorEastAsia" w:hAnsi="CMR12" w:cs="CMR12"/>
-          <w:color w:val="auto"/>
-          <w:szCs w:val="24"/>
-        </w:rPr>
-        <w:t xml:space="preserve"> differences</w:t>
-      </w:r>
-      <w:r>
-        <w:rPr>
-          <w:rFonts w:ascii="CMR12" w:eastAsiaTheme="minorEastAsia" w:hAnsi="CMR12" w:cs="CMR12"/>
-          <w:color w:val="auto"/>
-          <w:szCs w:val="24"/>
-        </w:rPr>
-        <w:t xml:space="preserve"> in the algorithm may look like.</w:t>
+        <w:t xml:space="preserve"> random graphs, it's not doing a 1:1 comparison, but it may still help you visualize what the differences in the algorithm may look like.</w:t>
       </w:r>
     </w:p>
     <w:p>
@@ -9560,221 +9146,6 @@
           <w:szCs w:val="21"/>
         </w:rPr>
         <w:t>Code Review Resubmission (20 points + 5 points extra credit)</w:t>
-      </w:r>
-    </w:p>
-    <w:p>
-      <w:pPr>
-        <w:numPr>
-          <w:ilvl w:val="0"/>
-          <w:numId w:val="8"/>
-        </w:numPr>
-        <w:spacing w:after="226"/>
-        <w:ind w:right="888"/>
-        <w:rPr>
-          <w:rFonts w:asciiTheme="minorEastAsia" w:eastAsiaTheme="minorEastAsia" w:hAnsiTheme="minorEastAsia"/>
-          <w:sz w:val="22"/>
-          <w:szCs w:val="21"/>
-        </w:rPr>
-      </w:pPr>
-      <w:r>
-        <w:rPr>
-          <w:rFonts w:asciiTheme="minorEastAsia" w:eastAsiaTheme="minorEastAsia" w:hAnsiTheme="minorEastAsia"/>
-          <w:sz w:val="22"/>
-          <w:szCs w:val="21"/>
-        </w:rPr>
-        <w:t xml:space="preserve">(20 points) EDIT: further </w:t>
-      </w:r>
-      <w:r>
-        <w:rPr>
-          <w:rFonts w:asciiTheme="minorEastAsia" w:eastAsiaTheme="minorEastAsia" w:hAnsiTheme="minorEastAsia"/>
-          <w:sz w:val="22"/>
-          <w:szCs w:val="21"/>
-        </w:rPr>
-        <w:t>clarification</w:t>
-      </w:r>
-      <w:r>
-        <w:rPr>
-          <w:rFonts w:asciiTheme="minorEastAsia" w:eastAsiaTheme="minorEastAsia" w:hAnsiTheme="minorEastAsia"/>
-          <w:sz w:val="22"/>
-          <w:szCs w:val="21"/>
-        </w:rPr>
-        <w:t xml:space="preserve"> After submitting your code, you must</w:t>
-      </w:r>
-      <w:r>
-        <w:rPr>
-          <w:rFonts w:asciiTheme="minorEastAsia" w:eastAsiaTheme="minorEastAsia" w:hAnsiTheme="minorEastAsia"/>
-          <w:sz w:val="22"/>
-          <w:szCs w:val="21"/>
-        </w:rPr>
-        <w:t xml:space="preserve"> </w:t>
-      </w:r>
-      <w:r>
-        <w:rPr>
-          <w:rFonts w:asciiTheme="minorEastAsia" w:eastAsiaTheme="minorEastAsia" w:hAnsiTheme="minorEastAsia"/>
-          <w:sz w:val="22"/>
-          <w:szCs w:val="21"/>
-        </w:rPr>
-        <w:t>review at least three students' code by April 13th and add comments on how to</w:t>
-      </w:r>
-      <w:r>
-        <w:rPr>
-          <w:rFonts w:asciiTheme="minorEastAsia" w:eastAsiaTheme="minorEastAsia" w:hAnsiTheme="minorEastAsia"/>
-          <w:sz w:val="22"/>
-          <w:szCs w:val="21"/>
-        </w:rPr>
-        <w:t xml:space="preserve"> </w:t>
-      </w:r>
-      <w:r>
-        <w:rPr>
-          <w:rFonts w:asciiTheme="minorEastAsia" w:eastAsiaTheme="minorEastAsia" w:hAnsiTheme="minorEastAsia"/>
-          <w:sz w:val="22"/>
-          <w:szCs w:val="21"/>
-        </w:rPr>
-        <w:t>improve it. You don't need to review all parts of their code, but you must provide</w:t>
-      </w:r>
-      <w:r>
-        <w:rPr>
-          <w:rFonts w:asciiTheme="minorEastAsia" w:eastAsiaTheme="minorEastAsia" w:hAnsiTheme="minorEastAsia"/>
-          <w:sz w:val="22"/>
-          <w:szCs w:val="21"/>
-        </w:rPr>
-        <w:t xml:space="preserve"> </w:t>
-      </w:r>
-      <w:r>
-        <w:rPr>
-          <w:rFonts w:asciiTheme="minorEastAsia" w:eastAsiaTheme="minorEastAsia" w:hAnsiTheme="minorEastAsia"/>
-          <w:sz w:val="22"/>
-          <w:szCs w:val="21"/>
-        </w:rPr>
-        <w:t>at least 10 comments leaving actionable technical feedback to get full credit on this</w:t>
-      </w:r>
-      <w:r>
-        <w:rPr>
-          <w:rFonts w:asciiTheme="minorEastAsia" w:eastAsiaTheme="minorEastAsia" w:hAnsiTheme="minorEastAsia"/>
-          <w:sz w:val="22"/>
-          <w:szCs w:val="21"/>
-        </w:rPr>
-        <w:t xml:space="preserve"> </w:t>
-      </w:r>
-      <w:r>
-        <w:rPr>
-          <w:rFonts w:asciiTheme="minorEastAsia" w:eastAsiaTheme="minorEastAsia" w:hAnsiTheme="minorEastAsia"/>
-          <w:sz w:val="22"/>
-          <w:szCs w:val="21"/>
-        </w:rPr>
-        <w:t xml:space="preserve">part. If you are not the </w:t>
-      </w:r>
-      <w:r>
-        <w:rPr>
-          <w:rFonts w:asciiTheme="minorEastAsia" w:eastAsiaTheme="minorEastAsia" w:hAnsiTheme="minorEastAsia"/>
-          <w:sz w:val="22"/>
-          <w:szCs w:val="21"/>
-        </w:rPr>
-        <w:t xml:space="preserve"> first</w:t>
-      </w:r>
-      <w:r>
-        <w:rPr>
-          <w:rFonts w:asciiTheme="minorEastAsia" w:eastAsiaTheme="minorEastAsia" w:hAnsiTheme="minorEastAsia"/>
-          <w:sz w:val="22"/>
-          <w:szCs w:val="21"/>
-        </w:rPr>
-        <w:t xml:space="preserve"> reviewer on their </w:t>
-      </w:r>
-      <w:r>
-        <w:rPr>
-          <w:rFonts w:asciiTheme="minorEastAsia" w:eastAsiaTheme="minorEastAsia" w:hAnsiTheme="minorEastAsia"/>
-          <w:sz w:val="22"/>
-          <w:szCs w:val="21"/>
-        </w:rPr>
-        <w:t>project</w:t>
-      </w:r>
-      <w:r>
-        <w:rPr>
-          <w:rFonts w:asciiTheme="minorEastAsia" w:eastAsiaTheme="minorEastAsia" w:hAnsiTheme="minorEastAsia"/>
-          <w:sz w:val="22"/>
-          <w:szCs w:val="21"/>
-        </w:rPr>
-        <w:t>, please try to review a di</w:t>
-      </w:r>
-      <w:r>
-        <w:rPr>
-          <w:rFonts w:asciiTheme="minorEastAsia" w:eastAsiaTheme="minorEastAsia" w:hAnsiTheme="minorEastAsia"/>
-          <w:sz w:val="22"/>
-          <w:szCs w:val="21"/>
-        </w:rPr>
-        <w:t>ff</w:t>
-      </w:r>
-      <w:r>
-        <w:rPr>
-          <w:rFonts w:asciiTheme="minorEastAsia" w:eastAsiaTheme="minorEastAsia" w:hAnsiTheme="minorEastAsia"/>
-          <w:sz w:val="22"/>
-          <w:szCs w:val="21"/>
-        </w:rPr>
-        <w:t>erent</w:t>
-      </w:r>
-      <w:r>
-        <w:rPr>
-          <w:rFonts w:asciiTheme="minorEastAsia" w:eastAsiaTheme="minorEastAsia" w:hAnsiTheme="minorEastAsia"/>
-          <w:sz w:val="22"/>
-          <w:szCs w:val="21"/>
-        </w:rPr>
-        <w:t xml:space="preserve"> </w:t>
-      </w:r>
-      <w:r>
-        <w:rPr>
-          <w:rFonts w:asciiTheme="minorEastAsia" w:eastAsiaTheme="minorEastAsia" w:hAnsiTheme="minorEastAsia"/>
-          <w:sz w:val="22"/>
-          <w:szCs w:val="21"/>
-        </w:rPr>
-        <w:t xml:space="preserve">piece of their code than the reviewers before you (but if the </w:t>
-      </w:r>
-      <w:r>
-        <w:rPr>
-          <w:rFonts w:asciiTheme="minorEastAsia" w:eastAsiaTheme="minorEastAsia" w:hAnsiTheme="minorEastAsia"/>
-          <w:sz w:val="22"/>
-          <w:szCs w:val="21"/>
-        </w:rPr>
-        <w:t>first</w:t>
-      </w:r>
-      <w:r>
-        <w:rPr>
-          <w:rFonts w:asciiTheme="minorEastAsia" w:eastAsiaTheme="minorEastAsia" w:hAnsiTheme="minorEastAsia"/>
-          <w:sz w:val="22"/>
-          <w:szCs w:val="21"/>
-        </w:rPr>
-        <w:t xml:space="preserve"> reviewer reviewed</w:t>
-      </w:r>
-      <w:r>
-        <w:rPr>
-          <w:rFonts w:asciiTheme="minorEastAsia" w:eastAsiaTheme="minorEastAsia" w:hAnsiTheme="minorEastAsia"/>
-          <w:sz w:val="22"/>
-          <w:szCs w:val="21"/>
-        </w:rPr>
-        <w:t xml:space="preserve"> </w:t>
-      </w:r>
-      <w:r>
-        <w:rPr>
-          <w:rFonts w:asciiTheme="minorEastAsia" w:eastAsiaTheme="minorEastAsia" w:hAnsiTheme="minorEastAsia"/>
-          <w:sz w:val="22"/>
-          <w:szCs w:val="21"/>
-        </w:rPr>
-        <w:t>all of their code, then feel free to review the same block of code). Leaving even</w:t>
-      </w:r>
-      <w:r>
-        <w:rPr>
-          <w:rFonts w:asciiTheme="minorEastAsia" w:eastAsiaTheme="minorEastAsia" w:hAnsiTheme="minorEastAsia"/>
-          <w:sz w:val="22"/>
-          <w:szCs w:val="21"/>
-        </w:rPr>
-        <w:t xml:space="preserve"> </w:t>
-      </w:r>
-      <w:r>
-        <w:rPr>
-          <w:rFonts w:asciiTheme="minorEastAsia" w:eastAsiaTheme="minorEastAsia" w:hAnsiTheme="minorEastAsia"/>
-          <w:sz w:val="22"/>
-          <w:szCs w:val="21"/>
-        </w:rPr>
-        <w:t>a single rude, mean, or counterproductive comment will earn you 0 points on this</w:t>
       </w:r>
     </w:p>
     <w:p>
@@ -9797,15 +9168,23 @@
           <w:sz w:val="22"/>
           <w:szCs w:val="21"/>
         </w:rPr>
-        <w:t xml:space="preserve">part, and possibly the entire </w:t>
-      </w:r>
-      <w:r>
-        <w:rPr>
-          <w:rFonts w:asciiTheme="minorEastAsia" w:eastAsiaTheme="minorEastAsia" w:hAnsiTheme="minorEastAsia"/>
-          <w:sz w:val="22"/>
-          <w:szCs w:val="21"/>
-        </w:rPr>
-        <w:t>project</w:t>
+        <w:t>(20 points) EDIT: further clarification After submitting your code, you must review at least three students' code by April 13th and add comments on how to improve it. You don't need to review all parts of their code, but you must provide at least 10 comments leaving actionable technical feedback to get full credit on this part. If you are not the  first reviewer on their project, please try to review a different piece of their code than the reviewers before you (but if the first reviewer reviewed all of their code, then feel free to review the same block of code). Leaving even a single rude, mean, or counterproductive comment will earn you 0 points on this</w:t>
+      </w:r>
+      <w:r>
+        <w:rPr>
+          <w:rFonts w:asciiTheme="minorEastAsia" w:eastAsiaTheme="minorEastAsia" w:hAnsiTheme="minorEastAsia"/>
+          <w:sz w:val="22"/>
+          <w:szCs w:val="21"/>
+        </w:rPr>
+        <w:t xml:space="preserve"> </w:t>
+      </w:r>
+      <w:r>
+        <w:rPr>
+          <w:rFonts w:asciiTheme="minorEastAsia" w:eastAsiaTheme="minorEastAsia" w:hAnsiTheme="minorEastAsia"/>
+          <w:sz w:val="22"/>
+          <w:szCs w:val="21"/>
+        </w:rPr>
+        <w:t>part, and possibly the entire project</w:t>
       </w:r>
       <w:r>
         <w:rPr>
@@ -9878,7 +9257,16 @@
           <w:sz w:val="22"/>
           <w:szCs w:val="21"/>
         </w:rPr>
-        <w:t xml:space="preserve">, it is your responsibility to amend your code and push up a new commit to the same repository. If you sufficiently address all points made in code review, you will receive full credit on this part of the </w:t>
+        <w:t xml:space="preserve">, it is your responsibility to amend your code and push up a new commit to the same repository. If </w:t>
+      </w:r>
+      <w:r>
+        <w:rPr>
+          <w:rFonts w:asciiTheme="minorEastAsia" w:eastAsiaTheme="minorEastAsia" w:hAnsiTheme="minorEastAsia"/>
+          <w:sz w:val="22"/>
+          <w:szCs w:val="21"/>
+        </w:rPr>
+        <w:lastRenderedPageBreak/>
+        <w:t xml:space="preserve">you sufficiently address all points made in code review, you will receive full credit on this part of the </w:t>
       </w:r>
       <w:r>
         <w:rPr>
@@ -9967,21 +9355,11 @@
     <w:r>
       <w:t xml:space="preserve"> of </w:t>
     </w:r>
-    <w:r>
-      <w:fldChar w:fldCharType="begin"/>
-    </w:r>
-    <w:r>
-      <w:instrText xml:space="preserve"> NUMPAGES   \* MERGEFORMAT </w:instrText>
-    </w:r>
-    <w:r>
-      <w:fldChar w:fldCharType="separate"/>
-    </w:r>
-    <w:r>
-      <w:t>9</w:t>
-    </w:r>
-    <w:r>
-      <w:fldChar w:fldCharType="end"/>
-    </w:r>
+    <w:fldSimple w:instr=" NUMPAGES   \* MERGEFORMAT ">
+      <w:r>
+        <w:t>9</w:t>
+      </w:r>
+    </w:fldSimple>
   </w:p>
 </w:ftr>
 </file>
@@ -10015,21 +9393,11 @@
     <w:r>
       <w:t xml:space="preserve"> of </w:t>
     </w:r>
-    <w:r>
-      <w:fldChar w:fldCharType="begin"/>
-    </w:r>
-    <w:r>
-      <w:instrText xml:space="preserve"> NUMPAGES   \* MERGEFORMAT </w:instrText>
-    </w:r>
-    <w:r>
-      <w:fldChar w:fldCharType="separate"/>
-    </w:r>
-    <w:r>
-      <w:t>9</w:t>
-    </w:r>
-    <w:r>
-      <w:fldChar w:fldCharType="end"/>
-    </w:r>
+    <w:fldSimple w:instr=" NUMPAGES   \* MERGEFORMAT ">
+      <w:r>
+        <w:t>9</w:t>
+      </w:r>
+    </w:fldSimple>
   </w:p>
 </w:ftr>
 </file>
@@ -10063,21 +9431,11 @@
     <w:r>
       <w:t xml:space="preserve"> of </w:t>
     </w:r>
-    <w:r>
-      <w:fldChar w:fldCharType="begin"/>
-    </w:r>
-    <w:r>
-      <w:instrText xml:space="preserve"> NUMPAGES   \* MERGEFORMAT </w:instrText>
-    </w:r>
-    <w:r>
-      <w:fldChar w:fldCharType="separate"/>
-    </w:r>
-    <w:r>
-      <w:t>9</w:t>
-    </w:r>
-    <w:r>
-      <w:fldChar w:fldCharType="end"/>
-    </w:r>
+    <w:fldSimple w:instr=" NUMPAGES   \* MERGEFORMAT ">
+      <w:r>
+        <w:t>9</w:t>
+      </w:r>
+    </w:fldSimple>
   </w:p>
 </w:ftr>
 </file>
@@ -10204,14 +9562,14 @@
             </wp:anchor>
           </w:drawing>
         </mc:Choice>
-        <mc:Fallback xmlns:a="http://schemas.openxmlformats.org/drawingml/2006/main">
+        <mc:Fallback>
           <w:pict>
-            <v:group id="Group 8361" style="width:468pt;height:0.398pt;position:absolute;mso-position-horizontal-relative:page;mso-position-horizontal:absolute;margin-left:72pt;mso-position-vertical-relative:page;margin-top:56.359pt;" coordsize="59436,50">
-              <v:shape id="Shape 8362" style="position:absolute;width:59436;height:0;left:0;top:0;" coordsize="5943600,0" path="m0,0l5943600,0">
-                <v:stroke weight="0.398pt" endcap="flat" joinstyle="miter" miterlimit="10" on="true" color="#000000"/>
-                <v:fill on="false" color="#000000" opacity="0"/>
+            <v:group w14:anchorId="31DDA145" id="Group 8361" o:spid="_x0000_s1026" style="position:absolute;margin-left:1in;margin-top:56.35pt;width:468pt;height:.4pt;z-index:251658240;mso-position-horizontal-relative:page;mso-position-vertical-relative:page" coordsize="59436,50" o:gfxdata="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">
+              <v:shape id="Shape 8362" o:spid="_x0000_s1027" style="position:absolute;width:59436;height:0;visibility:visible;mso-wrap-style:square;v-text-anchor:top" coordsize="5943600,0" o:gfxdata="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" path="m,l5943600,e" filled="f" strokeweight=".14042mm">
+                <v:stroke miterlimit="83231f" joinstyle="miter"/>
+                <v:path arrowok="t" textboxrect="0,0,5943600,0"/>
               </v:shape>
-              <w10:wrap type="square"/>
+              <w10:wrap type="square" anchorx="page" anchory="page"/>
             </v:group>
           </w:pict>
         </mc:Fallback>
@@ -10329,14 +9687,14 @@
             </wp:anchor>
           </w:drawing>
         </mc:Choice>
-        <mc:Fallback xmlns:a="http://schemas.openxmlformats.org/drawingml/2006/main">
+        <mc:Fallback>
           <w:pict>
-            <v:group id="Group 8337" style="width:468pt;height:0.398pt;position:absolute;mso-position-horizontal-relative:page;mso-position-horizontal:absolute;margin-left:72pt;mso-position-vertical-relative:page;margin-top:56.359pt;" coordsize="59436,50">
-              <v:shape id="Shape 8338" style="position:absolute;width:59436;height:0;left:0;top:0;" coordsize="5943600,0" path="m0,0l5943600,0">
-                <v:stroke weight="0.398pt" endcap="flat" joinstyle="miter" miterlimit="10" on="true" color="#000000"/>
-                <v:fill on="false" color="#000000" opacity="0"/>
+            <v:group w14:anchorId="5F15F0F0" id="Group 8337" o:spid="_x0000_s1026" style="position:absolute;margin-left:1in;margin-top:56.35pt;width:468pt;height:.4pt;z-index:251659264;mso-position-horizontal-relative:page;mso-position-vertical-relative:page" coordsize="59436,50" o:gfxdata="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">
+              <v:shape id="Shape 8338" o:spid="_x0000_s1027" style="position:absolute;width:59436;height:0;visibility:visible;mso-wrap-style:square;v-text-anchor:top" coordsize="5943600,0" o:gfxdata="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" path="m,l5943600,e" filled="f" strokeweight=".14042mm">
+                <v:stroke miterlimit="83231f" joinstyle="miter"/>
+                <v:path arrowok="t" textboxrect="0,0,5943600,0"/>
               </v:shape>
-              <w10:wrap type="square"/>
+              <w10:wrap type="square" anchorx="page" anchory="page"/>
             </v:group>
           </w:pict>
         </mc:Fallback>

</xml_diff>

<commit_message>
Fixed mistake in gridGraph.addUndirectedEdge().
</commit_message>
<xml_diff>
--- a/Project 2 - Graphs.docx
+++ b/Project 2 - Graphs.docx
@@ -12,8 +12,6 @@
           <w:szCs w:val="21"/>
         </w:rPr>
       </w:pPr>
-      <w:bookmarkStart w:id="0" w:name="_GoBack"/>
-      <w:bookmarkEnd w:id="0"/>
       <w:r>
         <w:rPr>
           <w:rFonts w:asciiTheme="minorEastAsia" w:eastAsiaTheme="minorEastAsia" w:hAnsiTheme="minorEastAsia"/>
@@ -7052,25 +7050,7 @@
           <w:szCs w:val="21"/>
         </w:rPr>
         <w:lastRenderedPageBreak/>
-        <w:t xml:space="preserve">of the methods you implemented in part (a) of this question. Make sure you’re either implementing an adjacency list or an adjacency matrix to keep track of your </w:t>
-      </w:r>
-      <w:proofErr w:type="gramStart"/>
-      <w:r>
-        <w:rPr>
-          <w:rFonts w:asciiTheme="minorEastAsia" w:eastAsiaTheme="minorEastAsia" w:hAnsiTheme="minorEastAsia"/>
-          <w:sz w:val="22"/>
-          <w:szCs w:val="21"/>
-        </w:rPr>
-        <w:t>edges, and</w:t>
-      </w:r>
-      <w:proofErr w:type="gramEnd"/>
-      <w:r>
-        <w:rPr>
-          <w:rFonts w:asciiTheme="minorEastAsia" w:eastAsiaTheme="minorEastAsia" w:hAnsiTheme="minorEastAsia"/>
-          <w:sz w:val="22"/>
-          <w:szCs w:val="21"/>
-        </w:rPr>
-        <w:t xml:space="preserve"> keeping track of directionality!</w:t>
+        <w:t>of the methods you implemented in part (a) of this question. Make sure you’re either implementing an adjacency list or an adjacency matrix to keep track of your edges, and keeping track of directionality!</w:t>
       </w:r>
     </w:p>
     <w:p>
@@ -7418,6 +7398,29 @@
           <w:szCs w:val="21"/>
         </w:rPr>
         <w:t>(1 point) What properties of the graph make it possible for you to use Dijkstra’s on this graph?</w:t>
+      </w:r>
+    </w:p>
+    <w:p>
+      <w:pPr>
+        <w:numPr>
+          <w:ilvl w:val="2"/>
+          <w:numId w:val="6"/>
+        </w:numPr>
+        <w:spacing w:after="89"/>
+        <w:ind w:right="888" w:hanging="429"/>
+        <w:rPr>
+          <w:rFonts w:asciiTheme="minorEastAsia" w:eastAsiaTheme="minorEastAsia" w:hAnsiTheme="minorEastAsia"/>
+          <w:sz w:val="22"/>
+          <w:szCs w:val="21"/>
+        </w:rPr>
+      </w:pPr>
+      <w:r>
+        <w:rPr>
+          <w:rFonts w:asciiTheme="minorEastAsia" w:eastAsiaTheme="minorEastAsia" w:hAnsiTheme="minorEastAsia"/>
+          <w:sz w:val="22"/>
+          <w:szCs w:val="21"/>
+        </w:rPr>
+        <w:t>The fact that it is both connected and weighted.</w:t>
       </w:r>
     </w:p>
     <w:p>
@@ -7886,6 +7889,7 @@
           <w:sz w:val="22"/>
           <w:szCs w:val="21"/>
         </w:rPr>
+        <w:lastRenderedPageBreak/>
         <w:t>createRandomCompleteWeightedGraph(final int n)</w:t>
       </w:r>
       <w:r>
@@ -7894,16 +7898,7 @@
           <w:sz w:val="22"/>
           <w:szCs w:val="21"/>
         </w:rPr>
-        <w:t xml:space="preserve">. This should make a complete </w:t>
-      </w:r>
-      <w:r>
-        <w:rPr>
-          <w:rFonts w:asciiTheme="minorEastAsia" w:eastAsiaTheme="minorEastAsia" w:hAnsiTheme="minorEastAsia"/>
-          <w:sz w:val="22"/>
-          <w:szCs w:val="21"/>
-        </w:rPr>
-        <w:lastRenderedPageBreak/>
-        <w:t>weighted graph, which means that each node has a randomly weighted positive integer edge to every other edge in the graph. Make sure you’re either implementing an adjacency list or an adjacency matrix to keep track of your weighted edges, and keeping track of directionality!</w:t>
+        <w:t>. This should make a complete weighted graph, which means that each node has a randomly weighted positive integer edge to every other edge in the graph. Make sure you’re either implementing an adjacency list or an adjacency matrix to keep track of your weighted edges, and keeping track of directionality!</w:t>
       </w:r>
       <w:r>
         <w:rPr>
@@ -7993,25 +7988,7 @@
           <w:sz w:val="22"/>
           <w:szCs w:val="21"/>
         </w:rPr>
-        <w:t xml:space="preserve">. This should make a weighted graph with n nodes, each having a single edge to the next node of uniform weight (perhaps weight 1). This can look very similar to the method you implemented in part 3c. Make sure you’re either implementing an adjacency list or an adjacency matrix to keep track of your </w:t>
-      </w:r>
-      <w:proofErr w:type="gramStart"/>
-      <w:r>
-        <w:rPr>
-          <w:rFonts w:asciiTheme="minorEastAsia" w:eastAsiaTheme="minorEastAsia" w:hAnsiTheme="minorEastAsia"/>
-          <w:sz w:val="22"/>
-          <w:szCs w:val="21"/>
-        </w:rPr>
-        <w:t>edges, and</w:t>
-      </w:r>
-      <w:proofErr w:type="gramEnd"/>
-      <w:r>
-        <w:rPr>
-          <w:rFonts w:asciiTheme="minorEastAsia" w:eastAsiaTheme="minorEastAsia" w:hAnsiTheme="minorEastAsia"/>
-          <w:sz w:val="22"/>
-          <w:szCs w:val="21"/>
-        </w:rPr>
-        <w:t xml:space="preserve"> keeping track of directionality!</w:t>
+        <w:t>. This should make a weighted graph with n nodes, each having a single edge to the next node of uniform weight (perhaps weight 1). This can look very similar to the method you implemented in part 3c. Make sure you’re either implementing an adjacency list or an adjacency matrix to keep track of your edges, and keeping track of directionality!</w:t>
       </w:r>
     </w:p>
     <w:p>
@@ -9145,7 +9122,17 @@
           <w:sz w:val="22"/>
           <w:szCs w:val="21"/>
         </w:rPr>
-        <w:t>Code Review Resubmission (20 points + 5 points extra credit)</w:t>
+        <w:t xml:space="preserve">Code Review </w:t>
+      </w:r>
+      <w:bookmarkStart w:id="0" w:name="_GoBack"/>
+      <w:bookmarkEnd w:id="0"/>
+      <w:r>
+        <w:rPr>
+          <w:rFonts w:asciiTheme="minorEastAsia" w:eastAsiaTheme="minorEastAsia" w:hAnsiTheme="minorEastAsia"/>
+          <w:sz w:val="22"/>
+          <w:szCs w:val="21"/>
+        </w:rPr>
+        <w:t>(20 points + 5 points extra credit)</w:t>
       </w:r>
     </w:p>
     <w:p>
@@ -9564,7 +9551,7 @@
         </mc:Choice>
         <mc:Fallback>
           <w:pict>
-            <v:group w14:anchorId="31DDA145" id="Group 8361" o:spid="_x0000_s1026" style="position:absolute;margin-left:1in;margin-top:56.35pt;width:468pt;height:.4pt;z-index:251658240;mso-position-horizontal-relative:page;mso-position-vertical-relative:page" coordsize="59436,50" o:gfxdata="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">
+            <v:group w14:anchorId="6C27E593" id="Group 8361" o:spid="_x0000_s1026" style="position:absolute;margin-left:1in;margin-top:56.35pt;width:468pt;height:.4pt;z-index:251658240;mso-position-horizontal-relative:page;mso-position-vertical-relative:page" coordsize="59436,50" o:gfxdata="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">
               <v:shape id="Shape 8362" o:spid="_x0000_s1027" style="position:absolute;width:59436;height:0;visibility:visible;mso-wrap-style:square;v-text-anchor:top" coordsize="5943600,0" o:gfxdata="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" path="m,l5943600,e" filled="f" strokeweight=".14042mm">
                 <v:stroke miterlimit="83231f" joinstyle="miter"/>
                 <v:path arrowok="t" textboxrect="0,0,5943600,0"/>
@@ -9689,7 +9676,7 @@
         </mc:Choice>
         <mc:Fallback>
           <w:pict>
-            <v:group w14:anchorId="5F15F0F0" id="Group 8337" o:spid="_x0000_s1026" style="position:absolute;margin-left:1in;margin-top:56.35pt;width:468pt;height:.4pt;z-index:251659264;mso-position-horizontal-relative:page;mso-position-vertical-relative:page" coordsize="59436,50" o:gfxdata="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">
+            <v:group w14:anchorId="3B19A15B" id="Group 8337" o:spid="_x0000_s1026" style="position:absolute;margin-left:1in;margin-top:56.35pt;width:468pt;height:.4pt;z-index:251659264;mso-position-horizontal-relative:page;mso-position-vertical-relative:page" coordsize="59436,50" o:gfxdata="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">
               <v:shape id="Shape 8338" o:spid="_x0000_s1027" style="position:absolute;width:59436;height:0;visibility:visible;mso-wrap-style:square;v-text-anchor:top" coordsize="5943600,0" o:gfxdata="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" path="m,l5943600,e" filled="f" strokeweight=".14042mm">
                 <v:stroke miterlimit="83231f" joinstyle="miter"/>
                 <v:path arrowok="t" textboxrect="0,0,5943600,0"/>
@@ -9754,7 +9741,7 @@
       <w:lvlText w:val="%1."/>
       <w:lvlJc w:val="right"/>
       <w:pPr>
-        <w:ind w:left="786" w:hanging="360"/>
+        <w:ind w:left="2345" w:hanging="360"/>
       </w:pPr>
       <w:rPr>
         <w:rFonts w:hint="default"/>
@@ -9766,7 +9753,7 @@
       <w:lvlText w:val="%2."/>
       <w:lvlJc w:val="left"/>
       <w:pPr>
-        <w:ind w:left="1506" w:hanging="360"/>
+        <w:ind w:left="3065" w:hanging="360"/>
       </w:pPr>
     </w:lvl>
     <w:lvl w:ilvl="2" w:tplc="0409001B" w:tentative="1">
@@ -9775,7 +9762,7 @@
       <w:lvlText w:val="%3."/>
       <w:lvlJc w:val="right"/>
       <w:pPr>
-        <w:ind w:left="2226" w:hanging="180"/>
+        <w:ind w:left="3785" w:hanging="180"/>
       </w:pPr>
     </w:lvl>
     <w:lvl w:ilvl="3" w:tplc="0409000F" w:tentative="1">
@@ -9784,7 +9771,7 @@
       <w:lvlText w:val="%4."/>
       <w:lvlJc w:val="left"/>
       <w:pPr>
-        <w:ind w:left="2946" w:hanging="360"/>
+        <w:ind w:left="4505" w:hanging="360"/>
       </w:pPr>
     </w:lvl>
     <w:lvl w:ilvl="4" w:tplc="04090019" w:tentative="1">
@@ -9793,7 +9780,7 @@
       <w:lvlText w:val="%5."/>
       <w:lvlJc w:val="left"/>
       <w:pPr>
-        <w:ind w:left="3666" w:hanging="360"/>
+        <w:ind w:left="5225" w:hanging="360"/>
       </w:pPr>
     </w:lvl>
     <w:lvl w:ilvl="5" w:tplc="0409001B" w:tentative="1">
@@ -9802,7 +9789,7 @@
       <w:lvlText w:val="%6."/>
       <w:lvlJc w:val="right"/>
       <w:pPr>
-        <w:ind w:left="4386" w:hanging="180"/>
+        <w:ind w:left="5945" w:hanging="180"/>
       </w:pPr>
     </w:lvl>
     <w:lvl w:ilvl="6" w:tplc="0409000F" w:tentative="1">
@@ -9811,7 +9798,7 @@
       <w:lvlText w:val="%7."/>
       <w:lvlJc w:val="left"/>
       <w:pPr>
-        <w:ind w:left="5106" w:hanging="360"/>
+        <w:ind w:left="6665" w:hanging="360"/>
       </w:pPr>
     </w:lvl>
     <w:lvl w:ilvl="7" w:tplc="04090019" w:tentative="1">
@@ -9820,7 +9807,7 @@
       <w:lvlText w:val="%8."/>
       <w:lvlJc w:val="left"/>
       <w:pPr>
-        <w:ind w:left="5826" w:hanging="360"/>
+        <w:ind w:left="7385" w:hanging="360"/>
       </w:pPr>
     </w:lvl>
     <w:lvl w:ilvl="8" w:tplc="0409001B" w:tentative="1">
@@ -9829,7 +9816,7 @@
       <w:lvlText w:val="%9."/>
       <w:lvlJc w:val="right"/>
       <w:pPr>
-        <w:ind w:left="6546" w:hanging="180"/>
+        <w:ind w:left="8105" w:hanging="180"/>
       </w:pPr>
     </w:lvl>
   </w:abstractNum>
@@ -10049,7 +10036,7 @@
   <w:abstractNum w:abstractNumId="2" w15:restartNumberingAfterBreak="0">
     <w:nsid w:val="07196B50"/>
     <w:multiLevelType w:val="hybridMultilevel"/>
-    <w:tmpl w:val="437C7BEC"/>
+    <w:tmpl w:val="BECE6AC2"/>
     <w:lvl w:ilvl="0" w:tplc="B0B0E45A">
       <w:start w:val="1"/>
       <w:numFmt w:val="lowerLetter"/>
@@ -10096,16 +10083,15 @@
         <w:vertAlign w:val="baseline"/>
       </w:rPr>
     </w:lvl>
-    <w:lvl w:ilvl="2" w:tplc="4F12C48E">
+    <w:lvl w:ilvl="2" w:tplc="04090015">
       <w:start w:val="1"/>
-      <w:numFmt w:val="lowerRoman"/>
-      <w:lvlText w:val="%3"/>
+      <w:numFmt w:val="upperLetter"/>
+      <w:lvlText w:val="%3."/>
       <w:lvlJc w:val="left"/>
       <w:pPr>
         <w:ind w:left="1982"/>
       </w:pPr>
       <w:rPr>
-        <w:rFonts w:ascii="Cambria" w:eastAsia="Cambria" w:hAnsi="Cambria" w:cs="Cambria"/>
         <w:b w:val="0"/>
         <w:i w:val="0"/>
         <w:strike w:val="0"/>

</xml_diff>

<commit_message>
Fixed/Completed 3d, 3e, 3f, 3g, 3h, 6c
</commit_message>
<xml_diff>
--- a/Project 2 - Graphs.docx
+++ b/Project 2 - Graphs.docx
@@ -7916,7 +7916,29 @@
           <w:sz w:val="22"/>
           <w:szCs w:val="21"/>
         </w:rPr>
-        <w:t>EDIT: You should have a total of n (n1) directed edges, each with a random edge weight to each other node.</w:t>
+        <w:t>EDIT: You should have a total of n (n</w:t>
+      </w:r>
+      <w:r>
+        <w:rPr>
+          <w:rFonts w:asciiTheme="minorEastAsia" w:eastAsiaTheme="minorEastAsia" w:hAnsiTheme="minorEastAsia"/>
+          <w:b/>
+          <w:bCs/>
+          <w:sz w:val="22"/>
+          <w:szCs w:val="21"/>
+        </w:rPr>
+        <w:t>-</w:t>
+      </w:r>
+      <w:bookmarkStart w:id="0" w:name="_GoBack"/>
+      <w:bookmarkEnd w:id="0"/>
+      <w:r>
+        <w:rPr>
+          <w:rFonts w:asciiTheme="minorEastAsia" w:eastAsiaTheme="minorEastAsia" w:hAnsiTheme="minorEastAsia"/>
+          <w:b/>
+          <w:bCs/>
+          <w:sz w:val="22"/>
+          <w:szCs w:val="21"/>
+        </w:rPr>
+        <w:t>1) directed edges, each with a random edge weight to each other node.</w:t>
       </w:r>
     </w:p>
     <w:p>
@@ -8891,6 +8913,24 @@
           <w:szCs w:val="21"/>
         </w:rPr>
         <w:t xml:space="preserve"> </w:t>
+      </w:r>
+    </w:p>
+    <w:p>
+      <w:pPr>
+        <w:ind w:left="851" w:hanging="294"/>
+        <w:rPr>
+          <w:rFonts w:asciiTheme="minorEastAsia" w:eastAsiaTheme="minorEastAsia" w:hAnsiTheme="minorEastAsia"/>
+          <w:sz w:val="22"/>
+          <w:szCs w:val="21"/>
+        </w:rPr>
+      </w:pPr>
+      <w:r>
+        <w:rPr>
+          <w:rFonts w:asciiTheme="minorEastAsia" w:eastAsiaTheme="minorEastAsia" w:hAnsiTheme="minorEastAsia"/>
+          <w:sz w:val="22"/>
+          <w:szCs w:val="21"/>
+        </w:rPr>
+        <w:tab/>
       </w:r>
     </w:p>
     <w:p>
@@ -9122,17 +9162,7 @@
           <w:sz w:val="22"/>
           <w:szCs w:val="21"/>
         </w:rPr>
-        <w:t xml:space="preserve">Code Review </w:t>
-      </w:r>
-      <w:bookmarkStart w:id="0" w:name="_GoBack"/>
-      <w:bookmarkEnd w:id="0"/>
-      <w:r>
-        <w:rPr>
-          <w:rFonts w:asciiTheme="minorEastAsia" w:eastAsiaTheme="minorEastAsia" w:hAnsiTheme="minorEastAsia"/>
-          <w:sz w:val="22"/>
-          <w:szCs w:val="21"/>
-        </w:rPr>
-        <w:t>(20 points + 5 points extra credit)</w:t>
+        <w:t>Code Review (20 points + 5 points extra credit)</w:t>
       </w:r>
     </w:p>
     <w:p>
@@ -9208,6 +9238,7 @@
           <w:sz w:val="22"/>
           <w:szCs w:val="21"/>
         </w:rPr>
+        <w:lastRenderedPageBreak/>
         <w:t>Code Review Resubmission (15 points)</w:t>
       </w:r>
     </w:p>
@@ -9244,16 +9275,7 @@
           <w:sz w:val="22"/>
           <w:szCs w:val="21"/>
         </w:rPr>
-        <w:t xml:space="preserve">, it is your responsibility to amend your code and push up a new commit to the same repository. If </w:t>
-      </w:r>
-      <w:r>
-        <w:rPr>
-          <w:rFonts w:asciiTheme="minorEastAsia" w:eastAsiaTheme="minorEastAsia" w:hAnsiTheme="minorEastAsia"/>
-          <w:sz w:val="22"/>
-          <w:szCs w:val="21"/>
-        </w:rPr>
-        <w:lastRenderedPageBreak/>
-        <w:t xml:space="preserve">you sufficiently address all points made in code review, you will receive full credit on this part of the </w:t>
+        <w:t xml:space="preserve">, it is your responsibility to amend your code and push up a new commit to the same repository. If you sufficiently address all points made in code review, you will receive full credit on this part of the </w:t>
       </w:r>
       <w:r>
         <w:rPr>
@@ -9551,7 +9573,7 @@
         </mc:Choice>
         <mc:Fallback>
           <w:pict>
-            <v:group w14:anchorId="6C27E593" id="Group 8361" o:spid="_x0000_s1026" style="position:absolute;margin-left:1in;margin-top:56.35pt;width:468pt;height:.4pt;z-index:251658240;mso-position-horizontal-relative:page;mso-position-vertical-relative:page" coordsize="59436,50" o:gfxdata="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">
+            <v:group w14:anchorId="108B8E68" id="Group 8361" o:spid="_x0000_s1026" style="position:absolute;margin-left:1in;margin-top:56.35pt;width:468pt;height:.4pt;z-index:251658240;mso-position-horizontal-relative:page;mso-position-vertical-relative:page" coordsize="59436,50" o:gfxdata="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">
               <v:shape id="Shape 8362" o:spid="_x0000_s1027" style="position:absolute;width:59436;height:0;visibility:visible;mso-wrap-style:square;v-text-anchor:top" coordsize="5943600,0" o:gfxdata="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" path="m,l5943600,e" filled="f" strokeweight=".14042mm">
                 <v:stroke miterlimit="83231f" joinstyle="miter"/>
                 <v:path arrowok="t" textboxrect="0,0,5943600,0"/>
@@ -9676,7 +9698,7 @@
         </mc:Choice>
         <mc:Fallback>
           <w:pict>
-            <v:group w14:anchorId="3B19A15B" id="Group 8337" o:spid="_x0000_s1026" style="position:absolute;margin-left:1in;margin-top:56.35pt;width:468pt;height:.4pt;z-index:251659264;mso-position-horizontal-relative:page;mso-position-vertical-relative:page" coordsize="59436,50" o:gfxdata="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">
+            <v:group w14:anchorId="07096510" id="Group 8337" o:spid="_x0000_s1026" style="position:absolute;margin-left:1in;margin-top:56.35pt;width:468pt;height:.4pt;z-index:251659264;mso-position-horizontal-relative:page;mso-position-vertical-relative:page" coordsize="59436,50" o:gfxdata="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">
               <v:shape id="Shape 8338" o:spid="_x0000_s1027" style="position:absolute;width:59436;height:0;visibility:visible;mso-wrap-style:square;v-text-anchor:top" coordsize="5943600,0" o:gfxdata="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" path="m,l5943600,e" filled="f" strokeweight=".14042mm">
                 <v:stroke miterlimit="83231f" joinstyle="miter"/>
                 <v:path arrowok="t" textboxrect="0,0,5943600,0"/>

</xml_diff>